<commit_message>
adding uxlead transition doc
</commit_message>
<xml_diff>
--- a/docs/guides/downloads/project-transition.docx
+++ b/docs/guides/downloads/project-transition.docx
@@ -1,557 +1,18 @@
 
 <file path=word/document.xml><?xml version="1.0" encoding="utf-8"?>
-<w:document xmlns:wpc="http://schemas.microsoft.com/office/word/2010/wordprocessingCanvas" xmlns:mc="http://schemas.openxmlformats.org/markup-compatibility/2006" xmlns:o="urn:schemas-microsoft-com:office:office" xmlns:r="http://schemas.openxmlformats.org/officeDocument/2006/relationships" xmlns:m="http://schemas.openxmlformats.org/officeDocument/2006/math" xmlns:v="urn:schemas-microsoft-com:vml" xmlns:wp14="http://schemas.microsoft.com/office/word/2010/wordprocessingDrawing" xmlns:wp="http://schemas.openxmlformats.org/drawingml/2006/wordprocessingDrawing" xmlns:w10="urn:schemas-microsoft-com:office:word" xmlns:w="http://schemas.openxmlformats.org/wordprocessingml/2006/main" xmlns:w14="http://schemas.microsoft.com/office/word/2010/wordml" xmlns:wpg="http://schemas.microsoft.com/office/word/2010/wordprocessingGroup" xmlns:wpi="http://schemas.microsoft.com/office/word/2010/wordprocessingInk" xmlns:wne="http://schemas.microsoft.com/office/word/2006/wordml" xmlns:wps="http://schemas.microsoft.com/office/word/2010/wordprocessingShape" mc:Ignorable="w14 wp14">
+<w:document xmlns:wpc="http://schemas.microsoft.com/office/word/2010/wordprocessingCanvas" xmlns:mc="http://schemas.openxmlformats.org/markup-compatibility/2006" xmlns:o="urn:schemas-microsoft-com:office:office" xmlns:r="http://schemas.openxmlformats.org/officeDocument/2006/relationships" xmlns:m="http://schemas.openxmlformats.org/officeDocument/2006/math" xmlns:v="urn:schemas-microsoft-com:vml" xmlns:wp14="http://schemas.microsoft.com/office/word/2010/wordprocessingDrawing" xmlns:wp="http://schemas.openxmlformats.org/drawingml/2006/wordprocessingDrawing" xmlns:w10="urn:schemas-microsoft-com:office:word" xmlns:w="http://schemas.openxmlformats.org/wordprocessingml/2006/main" xmlns:w14="http://schemas.microsoft.com/office/word/2010/wordml" xmlns:w15="http://schemas.microsoft.com/office/word/2012/wordml" xmlns:wpg="http://schemas.microsoft.com/office/word/2010/wordprocessingGroup" xmlns:wpi="http://schemas.microsoft.com/office/word/2010/wordprocessingInk" xmlns:wne="http://schemas.microsoft.com/office/word/2006/wordml" xmlns:wps="http://schemas.microsoft.com/office/word/2010/wordprocessingShape" mc:Ignorable="w14 w15 wp14">
   <w:body>
-    <w:p>
-      <w:pPr>
-        <w:pStyle w:val="Lead2"/>
-        <w:jc w:val="right"/>
-      </w:pPr>
-      <w:r>
-        <w:t>Changelog</w:t>
-      </w:r>
-    </w:p>
-    <w:tbl>
-      <w:tblPr>
-        <w:tblStyle w:val="LightShading-Accent11"/>
-        <w:tblW w:w="5000" w:type="pct"/>
-        <w:tblCellMar>
-          <w:top w:w="115" w:type="dxa"/>
-          <w:left w:w="115" w:type="dxa"/>
-          <w:bottom w:w="115" w:type="dxa"/>
-          <w:right w:w="115" w:type="dxa"/>
-        </w:tblCellMar>
-        <w:tblLook w:val="04A0" w:firstRow="1" w:lastRow="0" w:firstColumn="1" w:lastColumn="0" w:noHBand="0" w:noVBand="1"/>
-      </w:tblPr>
-      <w:tblGrid>
-        <w:gridCol w:w="940"/>
-        <w:gridCol w:w="1034"/>
-        <w:gridCol w:w="2012"/>
-        <w:gridCol w:w="5604"/>
-      </w:tblGrid>
-      <w:tr>
-        <w:trPr>
-          <w:cnfStyle w:val="100000000000" w:firstRow="1" w:lastRow="0" w:firstColumn="0" w:lastColumn="0" w:oddVBand="0" w:evenVBand="0" w:oddHBand="0" w:evenHBand="0" w:firstRowFirstColumn="0" w:firstRowLastColumn="0" w:lastRowFirstColumn="0" w:lastRowLastColumn="0"/>
-          <w:trHeight w:val="144"/>
-        </w:trPr>
-        <w:tc>
-          <w:tcPr>
-            <w:cnfStyle w:val="001000000000" w:firstRow="0" w:lastRow="0" w:firstColumn="1" w:lastColumn="0" w:oddVBand="0" w:evenVBand="0" w:oddHBand="0" w:evenHBand="0" w:firstRowFirstColumn="0" w:firstRowLastColumn="0" w:lastRowFirstColumn="0" w:lastRowLastColumn="0"/>
-            <w:tcW w:w="490" w:type="pct"/>
-            <w:tcBorders>
-              <w:top w:val="nil"/>
-              <w:bottom w:val="nil"/>
-            </w:tcBorders>
-            <w:shd w:val="clear" w:color="auto" w:fill="365F91" w:themeFill="accent1" w:themeFillShade="BF"/>
-            <w:vAlign w:val="bottom"/>
-          </w:tcPr>
-          <w:p>
-            <w:pPr>
-              <w:pStyle w:val="Normal2"/>
-              <w:rPr>
-                <w:color w:val="FFFFFF" w:themeColor="background1"/>
-                <w:szCs w:val="20"/>
-              </w:rPr>
-            </w:pPr>
-            <w:r>
-              <w:rPr>
-                <w:color w:val="FFFFFF" w:themeColor="background1"/>
-                <w:szCs w:val="20"/>
-              </w:rPr>
-              <w:t>Version</w:t>
-            </w:r>
-          </w:p>
-        </w:tc>
-        <w:tc>
-          <w:tcPr>
-            <w:tcW w:w="539" w:type="pct"/>
-            <w:tcBorders>
-              <w:top w:val="nil"/>
-              <w:bottom w:val="nil"/>
-            </w:tcBorders>
-            <w:shd w:val="clear" w:color="auto" w:fill="365F91" w:themeFill="accent1" w:themeFillShade="BF"/>
-            <w:vAlign w:val="bottom"/>
-          </w:tcPr>
-          <w:p>
-            <w:pPr>
-              <w:pStyle w:val="Normal2"/>
-              <w:cnfStyle w:val="100000000000" w:firstRow="1" w:lastRow="0" w:firstColumn="0" w:lastColumn="0" w:oddVBand="0" w:evenVBand="0" w:oddHBand="0" w:evenHBand="0" w:firstRowFirstColumn="0" w:firstRowLastColumn="0" w:lastRowFirstColumn="0" w:lastRowLastColumn="0"/>
-              <w:rPr>
-                <w:color w:val="FFFFFF" w:themeColor="background1"/>
-                <w:szCs w:val="20"/>
-              </w:rPr>
-            </w:pPr>
-            <w:r>
-              <w:rPr>
-                <w:color w:val="FFFFFF" w:themeColor="background1"/>
-                <w:szCs w:val="20"/>
-              </w:rPr>
-              <w:t>Date</w:t>
-            </w:r>
-          </w:p>
-        </w:tc>
-        <w:tc>
-          <w:tcPr>
-            <w:tcW w:w="1049" w:type="pct"/>
-            <w:tcBorders>
-              <w:top w:val="nil"/>
-              <w:bottom w:val="nil"/>
-            </w:tcBorders>
-            <w:shd w:val="clear" w:color="auto" w:fill="365F91" w:themeFill="accent1" w:themeFillShade="BF"/>
-            <w:vAlign w:val="bottom"/>
-          </w:tcPr>
-          <w:p>
-            <w:pPr>
-              <w:pStyle w:val="Normal2"/>
-              <w:cnfStyle w:val="100000000000" w:firstRow="1" w:lastRow="0" w:firstColumn="0" w:lastColumn="0" w:oddVBand="0" w:evenVBand="0" w:oddHBand="0" w:evenHBand="0" w:firstRowFirstColumn="0" w:firstRowLastColumn="0" w:lastRowFirstColumn="0" w:lastRowLastColumn="0"/>
-              <w:rPr>
-                <w:color w:val="FFFFFF" w:themeColor="background1"/>
-                <w:szCs w:val="20"/>
-              </w:rPr>
-            </w:pPr>
-            <w:r>
-              <w:rPr>
-                <w:color w:val="FFFFFF" w:themeColor="background1"/>
-                <w:szCs w:val="20"/>
-              </w:rPr>
-              <w:t>Who</w:t>
-            </w:r>
-          </w:p>
-        </w:tc>
-        <w:tc>
-          <w:tcPr>
-            <w:tcW w:w="2922" w:type="pct"/>
-            <w:tcBorders>
-              <w:top w:val="nil"/>
-              <w:bottom w:val="nil"/>
-            </w:tcBorders>
-            <w:shd w:val="clear" w:color="auto" w:fill="365F91" w:themeFill="accent1" w:themeFillShade="BF"/>
-            <w:vAlign w:val="bottom"/>
-          </w:tcPr>
-          <w:p>
-            <w:pPr>
-              <w:pStyle w:val="Normal2"/>
-              <w:cnfStyle w:val="100000000000" w:firstRow="1" w:lastRow="0" w:firstColumn="0" w:lastColumn="0" w:oddVBand="0" w:evenVBand="0" w:oddHBand="0" w:evenHBand="0" w:firstRowFirstColumn="0" w:firstRowLastColumn="0" w:lastRowFirstColumn="0" w:lastRowLastColumn="0"/>
-              <w:rPr>
-                <w:color w:val="FFFFFF" w:themeColor="background1"/>
-                <w:szCs w:val="20"/>
-              </w:rPr>
-            </w:pPr>
-            <w:r>
-              <w:rPr>
-                <w:color w:val="FFFFFF" w:themeColor="background1"/>
-                <w:szCs w:val="20"/>
-              </w:rPr>
-              <w:t>Modifications</w:t>
-            </w:r>
-          </w:p>
-        </w:tc>
-      </w:tr>
-      <w:tr>
-        <w:trPr>
-          <w:cnfStyle w:val="000000100000" w:firstRow="0" w:lastRow="0" w:firstColumn="0" w:lastColumn="0" w:oddVBand="0" w:evenVBand="0" w:oddHBand="1" w:evenHBand="0" w:firstRowFirstColumn="0" w:firstRowLastColumn="0" w:lastRowFirstColumn="0" w:lastRowLastColumn="0"/>
-          <w:trHeight w:val="144"/>
-        </w:trPr>
-        <w:tc>
-          <w:tcPr>
-            <w:cnfStyle w:val="001000000000" w:firstRow="0" w:lastRow="0" w:firstColumn="1" w:lastColumn="0" w:oddVBand="0" w:evenVBand="0" w:oddHBand="0" w:evenHBand="0" w:firstRowFirstColumn="0" w:firstRowLastColumn="0" w:lastRowFirstColumn="0" w:lastRowLastColumn="0"/>
-            <w:tcW w:w="490" w:type="pct"/>
-            <w:tcBorders>
-              <w:top w:val="nil"/>
-            </w:tcBorders>
-          </w:tcPr>
-          <w:p>
-            <w:pPr>
-              <w:pStyle w:val="Normal2"/>
-              <w:rPr>
-                <w:b w:val="0"/>
-                <w:color w:val="auto"/>
-                <w:szCs w:val="20"/>
-              </w:rPr>
-            </w:pPr>
-            <w:r>
-              <w:rPr>
-                <w:b w:val="0"/>
-                <w:color w:val="auto"/>
-                <w:szCs w:val="20"/>
-              </w:rPr>
-              <w:t>1</w:t>
-            </w:r>
-            <w:r>
-              <w:rPr>
-                <w:b w:val="0"/>
-                <w:color w:val="auto"/>
-                <w:szCs w:val="20"/>
-              </w:rPr>
-              <w:t>.1</w:t>
-            </w:r>
-            <w:bookmarkStart w:id="0" w:name="_GoBack"/>
-            <w:bookmarkEnd w:id="0"/>
-          </w:p>
-        </w:tc>
-        <w:tc>
-          <w:tcPr>
-            <w:tcW w:w="539" w:type="pct"/>
-            <w:tcBorders>
-              <w:top w:val="nil"/>
-            </w:tcBorders>
-          </w:tcPr>
-          <w:p>
-            <w:pPr>
-              <w:pStyle w:val="Normal2"/>
-              <w:cnfStyle w:val="000000100000" w:firstRow="0" w:lastRow="0" w:firstColumn="0" w:lastColumn="0" w:oddVBand="0" w:evenVBand="0" w:oddHBand="1" w:evenHBand="0" w:firstRowFirstColumn="0" w:firstRowLastColumn="0" w:lastRowFirstColumn="0" w:lastRowLastColumn="0"/>
-              <w:rPr>
-                <w:color w:val="auto"/>
-                <w:szCs w:val="20"/>
-              </w:rPr>
-            </w:pPr>
-            <w:r>
-              <w:rPr>
-                <w:color w:val="auto"/>
-                <w:szCs w:val="20"/>
-              </w:rPr>
-              <w:t>11/04</w:t>
-            </w:r>
-            <w:r>
-              <w:rPr>
-                <w:color w:val="auto"/>
-                <w:szCs w:val="20"/>
-              </w:rPr>
-              <w:t>/15</w:t>
-            </w:r>
-          </w:p>
-        </w:tc>
-        <w:tc>
-          <w:tcPr>
-            <w:tcW w:w="1049" w:type="pct"/>
-            <w:tcBorders>
-              <w:top w:val="nil"/>
-            </w:tcBorders>
-          </w:tcPr>
-          <w:p>
-            <w:pPr>
-              <w:pStyle w:val="Normal2"/>
-              <w:cnfStyle w:val="000000100000" w:firstRow="0" w:lastRow="0" w:firstColumn="0" w:lastColumn="0" w:oddVBand="0" w:evenVBand="0" w:oddHBand="1" w:evenHBand="0" w:firstRowFirstColumn="0" w:firstRowLastColumn="0" w:lastRowFirstColumn="0" w:lastRowLastColumn="0"/>
-              <w:rPr>
-                <w:color w:val="auto"/>
-                <w:szCs w:val="20"/>
-              </w:rPr>
-            </w:pPr>
-            <w:r>
-              <w:rPr>
-                <w:color w:val="auto"/>
-                <w:szCs w:val="20"/>
-              </w:rPr>
-              <w:t>Aaron Pepe</w:t>
-            </w:r>
-          </w:p>
-        </w:tc>
-        <w:tc>
-          <w:tcPr>
-            <w:tcW w:w="2922" w:type="pct"/>
-            <w:tcBorders>
-              <w:top w:val="nil"/>
-            </w:tcBorders>
-          </w:tcPr>
-          <w:p>
-            <w:pPr>
-              <w:pStyle w:val="Normal2"/>
-              <w:cnfStyle w:val="000000100000" w:firstRow="0" w:lastRow="0" w:firstColumn="0" w:lastColumn="0" w:oddVBand="0" w:evenVBand="0" w:oddHBand="1" w:evenHBand="0" w:firstRowFirstColumn="0" w:firstRowLastColumn="0" w:lastRowFirstColumn="0" w:lastRowLastColumn="0"/>
-              <w:rPr>
-                <w:color w:val="auto"/>
-                <w:szCs w:val="20"/>
-              </w:rPr>
-            </w:pPr>
-            <w:r>
-              <w:rPr>
-                <w:color w:val="auto"/>
-                <w:szCs w:val="20"/>
-              </w:rPr>
-              <w:t>Initial version created</w:t>
-            </w:r>
-          </w:p>
-        </w:tc>
-      </w:tr>
-      <w:tr>
-        <w:trPr>
-          <w:trHeight w:val="144"/>
-        </w:trPr>
-        <w:tc>
-          <w:tcPr>
-            <w:cnfStyle w:val="001000000000" w:firstRow="0" w:lastRow="0" w:firstColumn="1" w:lastColumn="0" w:oddVBand="0" w:evenVBand="0" w:oddHBand="0" w:evenHBand="0" w:firstRowFirstColumn="0" w:firstRowLastColumn="0" w:lastRowFirstColumn="0" w:lastRowLastColumn="0"/>
-            <w:tcW w:w="490" w:type="pct"/>
-            <w:tcBorders>
-              <w:bottom w:val="nil"/>
-            </w:tcBorders>
-          </w:tcPr>
-          <w:p>
-            <w:pPr>
-              <w:pStyle w:val="Normal2"/>
-              <w:rPr>
-                <w:b w:val="0"/>
-                <w:color w:val="auto"/>
-                <w:szCs w:val="20"/>
-              </w:rPr>
-            </w:pPr>
-          </w:p>
-        </w:tc>
-        <w:tc>
-          <w:tcPr>
-            <w:tcW w:w="539" w:type="pct"/>
-            <w:tcBorders>
-              <w:bottom w:val="nil"/>
-            </w:tcBorders>
-          </w:tcPr>
-          <w:p>
-            <w:pPr>
-              <w:pStyle w:val="Normal2"/>
-              <w:cnfStyle w:val="000000000000" w:firstRow="0" w:lastRow="0" w:firstColumn="0" w:lastColumn="0" w:oddVBand="0" w:evenVBand="0" w:oddHBand="0" w:evenHBand="0" w:firstRowFirstColumn="0" w:firstRowLastColumn="0" w:lastRowFirstColumn="0" w:lastRowLastColumn="0"/>
-              <w:rPr>
-                <w:color w:val="auto"/>
-                <w:szCs w:val="20"/>
-              </w:rPr>
-            </w:pPr>
-          </w:p>
-        </w:tc>
-        <w:tc>
-          <w:tcPr>
-            <w:tcW w:w="1049" w:type="pct"/>
-            <w:tcBorders>
-              <w:bottom w:val="nil"/>
-            </w:tcBorders>
-          </w:tcPr>
-          <w:p>
-            <w:pPr>
-              <w:pStyle w:val="Normal2"/>
-              <w:cnfStyle w:val="000000000000" w:firstRow="0" w:lastRow="0" w:firstColumn="0" w:lastColumn="0" w:oddVBand="0" w:evenVBand="0" w:oddHBand="0" w:evenHBand="0" w:firstRowFirstColumn="0" w:firstRowLastColumn="0" w:lastRowFirstColumn="0" w:lastRowLastColumn="0"/>
-              <w:rPr>
-                <w:color w:val="auto"/>
-                <w:szCs w:val="20"/>
-              </w:rPr>
-            </w:pPr>
-          </w:p>
-        </w:tc>
-        <w:tc>
-          <w:tcPr>
-            <w:tcW w:w="2922" w:type="pct"/>
-            <w:tcBorders>
-              <w:bottom w:val="nil"/>
-            </w:tcBorders>
-          </w:tcPr>
-          <w:p>
-            <w:pPr>
-              <w:pStyle w:val="Normal2"/>
-              <w:cnfStyle w:val="000000000000" w:firstRow="0" w:lastRow="0" w:firstColumn="0" w:lastColumn="0" w:oddVBand="0" w:evenVBand="0" w:oddHBand="0" w:evenHBand="0" w:firstRowFirstColumn="0" w:firstRowLastColumn="0" w:lastRowFirstColumn="0" w:lastRowLastColumn="0"/>
-              <w:rPr>
-                <w:color w:val="auto"/>
-                <w:szCs w:val="20"/>
-              </w:rPr>
-            </w:pPr>
-          </w:p>
-        </w:tc>
-      </w:tr>
-      <w:tr>
-        <w:trPr>
-          <w:cnfStyle w:val="000000100000" w:firstRow="0" w:lastRow="0" w:firstColumn="0" w:lastColumn="0" w:oddVBand="0" w:evenVBand="0" w:oddHBand="1" w:evenHBand="0" w:firstRowFirstColumn="0" w:firstRowLastColumn="0" w:lastRowFirstColumn="0" w:lastRowLastColumn="0"/>
-          <w:trHeight w:val="144"/>
-        </w:trPr>
-        <w:tc>
-          <w:tcPr>
-            <w:cnfStyle w:val="001000000000" w:firstRow="0" w:lastRow="0" w:firstColumn="1" w:lastColumn="0" w:oddVBand="0" w:evenVBand="0" w:oddHBand="0" w:evenHBand="0" w:firstRowFirstColumn="0" w:firstRowLastColumn="0" w:lastRowFirstColumn="0" w:lastRowLastColumn="0"/>
-            <w:tcW w:w="490" w:type="pct"/>
-            <w:tcBorders>
-              <w:top w:val="nil"/>
-              <w:bottom w:val="nil"/>
-            </w:tcBorders>
-          </w:tcPr>
-          <w:p>
-            <w:pPr>
-              <w:pStyle w:val="Normal2"/>
-              <w:rPr>
-                <w:b w:val="0"/>
-                <w:color w:val="auto"/>
-                <w:szCs w:val="20"/>
-              </w:rPr>
-            </w:pPr>
-          </w:p>
-        </w:tc>
-        <w:tc>
-          <w:tcPr>
-            <w:tcW w:w="539" w:type="pct"/>
-            <w:tcBorders>
-              <w:top w:val="nil"/>
-              <w:bottom w:val="nil"/>
-            </w:tcBorders>
-          </w:tcPr>
-          <w:p>
-            <w:pPr>
-              <w:pStyle w:val="Normal2"/>
-              <w:cnfStyle w:val="000000100000" w:firstRow="0" w:lastRow="0" w:firstColumn="0" w:lastColumn="0" w:oddVBand="0" w:evenVBand="0" w:oddHBand="1" w:evenHBand="0" w:firstRowFirstColumn="0" w:firstRowLastColumn="0" w:lastRowFirstColumn="0" w:lastRowLastColumn="0"/>
-              <w:rPr>
-                <w:color w:val="auto"/>
-                <w:szCs w:val="20"/>
-              </w:rPr>
-            </w:pPr>
-          </w:p>
-        </w:tc>
-        <w:tc>
-          <w:tcPr>
-            <w:tcW w:w="1049" w:type="pct"/>
-            <w:tcBorders>
-              <w:top w:val="nil"/>
-              <w:bottom w:val="nil"/>
-            </w:tcBorders>
-          </w:tcPr>
-          <w:p>
-            <w:pPr>
-              <w:pStyle w:val="Normal2"/>
-              <w:cnfStyle w:val="000000100000" w:firstRow="0" w:lastRow="0" w:firstColumn="0" w:lastColumn="0" w:oddVBand="0" w:evenVBand="0" w:oddHBand="1" w:evenHBand="0" w:firstRowFirstColumn="0" w:firstRowLastColumn="0" w:lastRowFirstColumn="0" w:lastRowLastColumn="0"/>
-              <w:rPr>
-                <w:color w:val="auto"/>
-                <w:szCs w:val="20"/>
-              </w:rPr>
-            </w:pPr>
-          </w:p>
-        </w:tc>
-        <w:tc>
-          <w:tcPr>
-            <w:tcW w:w="2922" w:type="pct"/>
-            <w:tcBorders>
-              <w:top w:val="nil"/>
-              <w:bottom w:val="nil"/>
-            </w:tcBorders>
-          </w:tcPr>
-          <w:p>
-            <w:pPr>
-              <w:pStyle w:val="Normal2"/>
-              <w:cnfStyle w:val="000000100000" w:firstRow="0" w:lastRow="0" w:firstColumn="0" w:lastColumn="0" w:oddVBand="0" w:evenVBand="0" w:oddHBand="1" w:evenHBand="0" w:firstRowFirstColumn="0" w:firstRowLastColumn="0" w:lastRowFirstColumn="0" w:lastRowLastColumn="0"/>
-              <w:rPr>
-                <w:color w:val="auto"/>
-                <w:szCs w:val="20"/>
-              </w:rPr>
-            </w:pPr>
-          </w:p>
-        </w:tc>
-      </w:tr>
-      <w:tr>
-        <w:trPr>
-          <w:trHeight w:val="144"/>
-        </w:trPr>
-        <w:tc>
-          <w:tcPr>
-            <w:cnfStyle w:val="001000000000" w:firstRow="0" w:lastRow="0" w:firstColumn="1" w:lastColumn="0" w:oddVBand="0" w:evenVBand="0" w:oddHBand="0" w:evenHBand="0" w:firstRowFirstColumn="0" w:firstRowLastColumn="0" w:lastRowFirstColumn="0" w:lastRowLastColumn="0"/>
-            <w:tcW w:w="490" w:type="pct"/>
-            <w:tcBorders>
-              <w:top w:val="nil"/>
-              <w:bottom w:val="nil"/>
-            </w:tcBorders>
-          </w:tcPr>
-          <w:p>
-            <w:pPr>
-              <w:pStyle w:val="Normal2"/>
-              <w:rPr>
-                <w:b w:val="0"/>
-                <w:color w:val="auto"/>
-                <w:szCs w:val="20"/>
-              </w:rPr>
-            </w:pPr>
-          </w:p>
-        </w:tc>
-        <w:tc>
-          <w:tcPr>
-            <w:tcW w:w="539" w:type="pct"/>
-            <w:tcBorders>
-              <w:top w:val="nil"/>
-              <w:bottom w:val="nil"/>
-            </w:tcBorders>
-          </w:tcPr>
-          <w:p>
-            <w:pPr>
-              <w:pStyle w:val="Normal2"/>
-              <w:cnfStyle w:val="000000000000" w:firstRow="0" w:lastRow="0" w:firstColumn="0" w:lastColumn="0" w:oddVBand="0" w:evenVBand="0" w:oddHBand="0" w:evenHBand="0" w:firstRowFirstColumn="0" w:firstRowLastColumn="0" w:lastRowFirstColumn="0" w:lastRowLastColumn="0"/>
-              <w:rPr>
-                <w:color w:val="auto"/>
-                <w:szCs w:val="20"/>
-              </w:rPr>
-            </w:pPr>
-          </w:p>
-        </w:tc>
-        <w:tc>
-          <w:tcPr>
-            <w:tcW w:w="1049" w:type="pct"/>
-            <w:tcBorders>
-              <w:top w:val="nil"/>
-              <w:bottom w:val="nil"/>
-            </w:tcBorders>
-          </w:tcPr>
-          <w:p>
-            <w:pPr>
-              <w:pStyle w:val="Normal2"/>
-              <w:cnfStyle w:val="000000000000" w:firstRow="0" w:lastRow="0" w:firstColumn="0" w:lastColumn="0" w:oddVBand="0" w:evenVBand="0" w:oddHBand="0" w:evenHBand="0" w:firstRowFirstColumn="0" w:firstRowLastColumn="0" w:lastRowFirstColumn="0" w:lastRowLastColumn="0"/>
-              <w:rPr>
-                <w:color w:val="auto"/>
-                <w:szCs w:val="20"/>
-              </w:rPr>
-            </w:pPr>
-          </w:p>
-        </w:tc>
-        <w:tc>
-          <w:tcPr>
-            <w:tcW w:w="2922" w:type="pct"/>
-            <w:tcBorders>
-              <w:top w:val="nil"/>
-              <w:bottom w:val="nil"/>
-            </w:tcBorders>
-          </w:tcPr>
-          <w:p>
-            <w:pPr>
-              <w:pStyle w:val="Normal2"/>
-              <w:cnfStyle w:val="000000000000" w:firstRow="0" w:lastRow="0" w:firstColumn="0" w:lastColumn="0" w:oddVBand="0" w:evenVBand="0" w:oddHBand="0" w:evenHBand="0" w:firstRowFirstColumn="0" w:firstRowLastColumn="0" w:lastRowFirstColumn="0" w:lastRowLastColumn="0"/>
-              <w:rPr>
-                <w:szCs w:val="20"/>
-              </w:rPr>
-            </w:pPr>
-          </w:p>
-        </w:tc>
-      </w:tr>
-    </w:tbl>
-    <w:p>
-      <w:r>
-        <w:br w:type="page"/>
-      </w:r>
-    </w:p>
     <w:p>
       <w:pPr>
         <w:pStyle w:val="Lead2"/>
         <w:rPr>
           <w:color w:val="0D0D0D" w:themeColor="text1" w:themeTint="F2"/>
         </w:rPr>
-        <w:sectPr>
-          <w:headerReference w:type="default" r:id="rId8"/>
-          <w:footerReference w:type="default" r:id="rId9"/>
-          <w:headerReference w:type="first" r:id="rId10"/>
-          <w:type w:val="continuous"/>
-          <w:pgSz w:w="12240" w:h="15840"/>
-          <w:pgMar w:top="1440" w:right="1440" w:bottom="1440" w:left="1440" w:header="720" w:footer="720" w:gutter="0"/>
-          <w:pgNumType w:start="1"/>
-          <w:cols w:space="720"/>
-          <w:titlePg/>
-          <w:docGrid w:linePitch="360"/>
-        </w:sectPr>
-      </w:pPr>
-    </w:p>
-    <w:p>
-      <w:pPr>
-        <w:pStyle w:val="Lead2"/>
+      </w:pPr>
+      <w:r>
         <w:rPr>
           <w:color w:val="0D0D0D" w:themeColor="text1" w:themeTint="F2"/>
         </w:rPr>
-      </w:pPr>
-      <w:r>
-        <w:rPr>
-          <w:color w:val="0D0D0D" w:themeColor="text1" w:themeTint="F2"/>
-        </w:rPr>
-        <w:lastRenderedPageBreak/>
         <w:t>UX</w:t>
       </w:r>
       <w:r>
@@ -564,7 +25,19 @@
         <w:rPr>
           <w:color w:val="0D0D0D" w:themeColor="text1" w:themeTint="F2"/>
         </w:rPr>
-        <w:t>Project Transition Guidance</w:t>
+        <w:t xml:space="preserve">Project </w:t>
+      </w:r>
+      <w:r>
+        <w:rPr>
+          <w:color w:val="0D0D0D" w:themeColor="text1" w:themeTint="F2"/>
+        </w:rPr>
+        <w:t xml:space="preserve">Phase </w:t>
+      </w:r>
+      <w:r>
+        <w:rPr>
+          <w:color w:val="0D0D0D" w:themeColor="text1" w:themeTint="F2"/>
+        </w:rPr>
+        <w:t>Transition Guidance</w:t>
       </w:r>
     </w:p>
     <w:p>
@@ -577,14 +50,17 @@
       <w:r>
         <w:t xml:space="preserve">when closing out a project. </w:t>
       </w:r>
+      <w:bookmarkStart w:id="0" w:name="_GoBack"/>
+      <w:bookmarkEnd w:id="0"/>
     </w:p>
     <w:p>
       <w:pPr>
         <w:pStyle w:val="ListParagraph"/>
         <w:numPr>
           <w:ilvl w:val="0"/>
-          <w:numId w:val="28"/>
+          <w:numId w:val="29"/>
         </w:numPr>
+        <w:ind w:left="720" w:hanging="360"/>
       </w:pPr>
       <w:r>
         <w:t>Project UX artifacts, grouped in folders by topic</w:t>
@@ -595,8 +71,9 @@
         <w:pStyle w:val="ListParagraph"/>
         <w:numPr>
           <w:ilvl w:val="0"/>
-          <w:numId w:val="28"/>
+          <w:numId w:val="29"/>
         </w:numPr>
+        <w:ind w:left="720" w:hanging="360"/>
       </w:pPr>
       <w:r>
         <w:t xml:space="preserve">Document </w:t>
@@ -622,8 +99,9 @@
         <w:pStyle w:val="ListParagraph"/>
         <w:numPr>
           <w:ilvl w:val="0"/>
-          <w:numId w:val="28"/>
+          <w:numId w:val="29"/>
         </w:numPr>
+        <w:ind w:left="720" w:hanging="360"/>
       </w:pPr>
       <w:r>
         <w:t xml:space="preserve">Document </w:t>
@@ -643,8 +121,9 @@
         <w:pStyle w:val="ListParagraph"/>
         <w:numPr>
           <w:ilvl w:val="0"/>
-          <w:numId w:val="28"/>
+          <w:numId w:val="29"/>
         </w:numPr>
+        <w:ind w:left="720" w:hanging="360"/>
       </w:pPr>
       <w:r>
         <w:t>Workshop</w:t>
@@ -655,41 +134,169 @@
         <w:pStyle w:val="Heading1"/>
       </w:pPr>
       <w:r>
-        <w:t xml:space="preserve">1. </w:t>
-      </w:r>
-      <w:r>
-        <w:t>Project UX artifacts, grouped in folders by topic</w:t>
+        <w:t xml:space="preserve">File folder </w:t>
+      </w:r>
+      <w:r>
+        <w:t>structure</w:t>
+      </w:r>
+      <w:r>
+        <w:t xml:space="preserve"> - Project UX artifacts </w:t>
+      </w:r>
+      <w:r>
+        <w:t>grouped by topic</w:t>
       </w:r>
     </w:p>
-    <w:p/>
     <w:p>
       <w:pPr>
         <w:pStyle w:val="ListParagraph"/>
         <w:numPr>
           <w:ilvl w:val="0"/>
-          <w:numId w:val="21"/>
+          <w:numId w:val="30"/>
+        </w:numPr>
+      </w:pPr>
+      <w:r>
+        <w:rPr>
+          <w:b/>
+        </w:rPr>
+        <w:t>01 Working Files</w:t>
+      </w:r>
+      <w:r>
+        <w:t xml:space="preserve"> </w:t>
+      </w:r>
+      <w:r>
+        <w:t>(should be closed out and moved to appropriate folder, note if the file was never finished/used in final product. E.g. halfway through scenario and scope of project was cut. Still include it as the project may add scope back in later.)</w:t>
+      </w:r>
+    </w:p>
+    <w:p>
+      <w:pPr>
+        <w:pStyle w:val="ListParagraph"/>
+        <w:numPr>
+          <w:ilvl w:val="0"/>
+          <w:numId w:val="30"/>
         </w:numPr>
         <w:rPr>
           <w:b/>
-          <w:i/>
-          <w:sz w:val="24"/>
         </w:rPr>
       </w:pPr>
       <w:r>
         <w:rPr>
           <w:b/>
-          <w:sz w:val="24"/>
         </w:rPr>
-        <w:t>01 Working Files</w:t>
+        <w:t>02 Design</w:t>
       </w:r>
     </w:p>
     <w:p>
       <w:pPr>
         <w:pStyle w:val="ListParagraph"/>
         <w:numPr>
-          <w:ilvl w:val="1"/>
-          <w:numId w:val="21"/>
+          <w:ilvl w:val="0"/>
+          <w:numId w:val="30"/>
         </w:numPr>
+        <w:rPr>
+          <w:b/>
+        </w:rPr>
+      </w:pPr>
+      <w:r>
+        <w:rPr>
+          <w:b/>
+        </w:rPr>
+        <w:t>03 Research</w:t>
+      </w:r>
+    </w:p>
+    <w:p>
+      <w:pPr>
+        <w:pStyle w:val="ListParagraph"/>
+        <w:numPr>
+          <w:ilvl w:val="0"/>
+          <w:numId w:val="30"/>
+        </w:numPr>
+        <w:rPr>
+          <w:b/>
+        </w:rPr>
+      </w:pPr>
+      <w:r>
+        <w:rPr>
+          <w:b/>
+        </w:rPr>
+        <w:t>04 Admin</w:t>
+      </w:r>
+    </w:p>
+    <w:p>
+      <w:pPr>
+        <w:pStyle w:val="ListParagraph"/>
+        <w:numPr>
+          <w:ilvl w:val="0"/>
+          <w:numId w:val="30"/>
+        </w:numPr>
+        <w:rPr>
+          <w:b/>
+        </w:rPr>
+      </w:pPr>
+      <w:r>
+        <w:rPr>
+          <w:b/>
+        </w:rPr>
+        <w:t>05 Background</w:t>
+      </w:r>
+    </w:p>
+    <w:p>
+      <w:pPr>
+        <w:pStyle w:val="ListParagraph"/>
+        <w:numPr>
+          <w:ilvl w:val="0"/>
+          <w:numId w:val="30"/>
+        </w:numPr>
+      </w:pPr>
+      <w:r>
+        <w:rPr>
+          <w:b/>
+        </w:rPr>
+        <w:t xml:space="preserve">06 </w:t>
+      </w:r>
+      <w:r>
+        <w:rPr>
+          <w:b/>
+        </w:rPr>
+        <w:t>Other</w:t>
+      </w:r>
+      <w:r>
+        <w:t xml:space="preserve"> </w:t>
+      </w:r>
+      <w:r>
+        <w:t>(</w:t>
+      </w:r>
+      <w:r>
+        <w:t>Only if required</w:t>
+      </w:r>
+      <w:r>
+        <w:t xml:space="preserve">, </w:t>
+      </w:r>
+      <w:r>
+        <w:t xml:space="preserve">e.g. large </w:t>
+      </w:r>
+      <w:r>
+        <w:t xml:space="preserve">audio/video </w:t>
+      </w:r>
+      <w:r>
+        <w:t>files that might be stored separately from other files being zipped because of size</w:t>
+      </w:r>
+      <w:r>
+        <w:t>)</w:t>
+      </w:r>
+    </w:p>
+    <w:p>
+      <w:pPr>
+        <w:pStyle w:val="Heading1"/>
+      </w:pPr>
+      <w:r>
+        <w:t>Document 1–</w:t>
+      </w:r>
+      <w:r>
+        <w:t>Narrative of UX Deliverables</w:t>
+      </w:r>
+    </w:p>
+    <w:p>
+      <w:pPr>
         <w:rPr>
           <w:i/>
         </w:rPr>
@@ -698,21 +305,120 @@
         <w:rPr>
           <w:i/>
         </w:rPr>
-        <w:t>(</w:t>
-      </w:r>
-      <w:proofErr w:type="gramStart"/>
+        <w:t>See “Project Name – UX Deliverables Narrative”</w:t>
+      </w:r>
       <w:r>
         <w:rPr>
           <w:i/>
         </w:rPr>
-        <w:t>should</w:t>
-      </w:r>
-      <w:proofErr w:type="gramEnd"/>
-      <w:r>
+        <w:t xml:space="preserve"> for an example.</w:t>
+      </w:r>
+    </w:p>
+    <w:p>
+      <w:r>
+        <w:t>Describe UX artifacts created during the project, by task order number.</w:t>
+      </w:r>
+    </w:p>
+    <w:p>
+      <w:pPr>
+        <w:pStyle w:val="ListParagraph"/>
+        <w:numPr>
+          <w:ilvl w:val="0"/>
+          <w:numId w:val="31"/>
+        </w:numPr>
+      </w:pPr>
+      <w:r>
+        <w:t>Item #</w:t>
+      </w:r>
+    </w:p>
+    <w:p>
+      <w:pPr>
+        <w:pStyle w:val="ListParagraph"/>
+        <w:numPr>
+          <w:ilvl w:val="0"/>
+          <w:numId w:val="31"/>
+        </w:numPr>
+      </w:pPr>
+      <w:r>
+        <w:t>Section #</w:t>
+      </w:r>
+    </w:p>
+    <w:p>
+      <w:pPr>
+        <w:pStyle w:val="ListParagraph"/>
+        <w:numPr>
+          <w:ilvl w:val="0"/>
+          <w:numId w:val="31"/>
+        </w:numPr>
+      </w:pPr>
+      <w:r>
+        <w:t>Item Name</w:t>
+      </w:r>
+    </w:p>
+    <w:p>
+      <w:pPr>
+        <w:pStyle w:val="ListParagraph"/>
+        <w:numPr>
+          <w:ilvl w:val="0"/>
+          <w:numId w:val="31"/>
+        </w:numPr>
+      </w:pPr>
+      <w:r>
+        <w:t>Description</w:t>
+      </w:r>
+    </w:p>
+    <w:p>
+      <w:pPr>
+        <w:pStyle w:val="ListParagraph"/>
+        <w:numPr>
+          <w:ilvl w:val="0"/>
+          <w:numId w:val="31"/>
+        </w:numPr>
+      </w:pPr>
+      <w:r>
+        <w:t>Link to file</w:t>
+      </w:r>
+    </w:p>
+    <w:p>
+      <w:pPr>
+        <w:pStyle w:val="Heading1"/>
+      </w:pPr>
+      <w:r>
+        <w:t>Document 2– End of project summary</w:t>
+      </w:r>
+      <w:r>
+        <w:t xml:space="preserve"> and discussion</w:t>
+      </w:r>
+    </w:p>
+    <w:p>
+      <w:pPr>
         <w:rPr>
           <w:i/>
         </w:rPr>
-        <w:t xml:space="preserve"> be closed out and moved to appropriate folder, note if the file was never finished/used in final product. E.g. halfway through scenario and scope of project was cut. Still include it as the project may add scope back in later.</w:t>
+      </w:pPr>
+      <w:r>
+        <w:rPr>
+          <w:i/>
+        </w:rPr>
+        <w:t xml:space="preserve">(see </w:t>
+      </w:r>
+      <w:r>
+        <w:rPr>
+          <w:i/>
+        </w:rPr>
+        <w:t>“</w:t>
+      </w:r>
+      <w:r>
+        <w:rPr>
+          <w:i/>
+        </w:rPr>
+        <w:t>Project Name – UX Project Summary for example</w:t>
+      </w:r>
+      <w:r>
+        <w:rPr>
+          <w:i/>
+        </w:rPr>
+        <w:t>”</w:t>
       </w:r>
       <w:r>
         <w:rPr>
@@ -722,23 +428,41 @@
       </w:r>
     </w:p>
     <w:p>
+      <w:r>
+        <w:t xml:space="preserve">Create an overview and summation document about the project. This will inform the next person working on the same or related projects. The goal is not to repeat information contained in the </w:t>
+      </w:r>
+      <w:r>
+        <w:lastRenderedPageBreak/>
+        <w:t>artifa</w:t>
+      </w:r>
+      <w:r>
+        <w:t xml:space="preserve">cts, but to instead orient others on the work done and relay additional information that would be useful for future efforts. </w:t>
+      </w:r>
+    </w:p>
+    <w:p>
+      <w:r>
+        <w:t>Suggest</w:t>
+      </w:r>
+      <w:r>
+        <w:t>ions for</w:t>
+      </w:r>
+      <w:r>
+        <w:t xml:space="preserve"> topics to cover</w:t>
+      </w:r>
+      <w:r>
+        <w:t>:</w:t>
+      </w:r>
+    </w:p>
+    <w:p>
       <w:pPr>
         <w:pStyle w:val="ListParagraph"/>
         <w:numPr>
           <w:ilvl w:val="0"/>
-          <w:numId w:val="21"/>
+          <w:numId w:val="32"/>
         </w:numPr>
-        <w:rPr>
-          <w:b/>
-          <w:sz w:val="24"/>
-        </w:rPr>
-      </w:pPr>
-      <w:r>
-        <w:rPr>
-          <w:b/>
-          <w:sz w:val="24"/>
-        </w:rPr>
-        <w:t>02 Design</w:t>
+      </w:pPr>
+      <w:r>
+        <w:t>A top-five list of UX-related takeaways</w:t>
       </w:r>
     </w:p>
     <w:p>
@@ -746,19 +470,11 @@
         <w:pStyle w:val="ListParagraph"/>
         <w:numPr>
           <w:ilvl w:val="0"/>
-          <w:numId w:val="21"/>
+          <w:numId w:val="32"/>
         </w:numPr>
-        <w:rPr>
-          <w:b/>
-          <w:sz w:val="24"/>
-        </w:rPr>
-      </w:pPr>
-      <w:r>
-        <w:rPr>
-          <w:b/>
-          <w:sz w:val="24"/>
-        </w:rPr>
-        <w:t>03 Research</w:t>
+      </w:pPr>
+      <w:r>
+        <w:t>Overview of what the overall focus was for the project/project-phase</w:t>
       </w:r>
     </w:p>
     <w:p>
@@ -766,19 +482,11 @@
         <w:pStyle w:val="ListParagraph"/>
         <w:numPr>
           <w:ilvl w:val="0"/>
-          <w:numId w:val="21"/>
+          <w:numId w:val="32"/>
         </w:numPr>
-        <w:rPr>
-          <w:b/>
-          <w:sz w:val="24"/>
-        </w:rPr>
-      </w:pPr>
-      <w:r>
-        <w:rPr>
-          <w:b/>
-          <w:sz w:val="24"/>
-        </w:rPr>
-        <w:t>04 Admin</w:t>
+      </w:pPr>
+      <w:r>
+        <w:t>Summation of what UX work was done</w:t>
       </w:r>
     </w:p>
     <w:p>
@@ -786,19 +494,11 @@
         <w:pStyle w:val="ListParagraph"/>
         <w:numPr>
           <w:ilvl w:val="0"/>
-          <w:numId w:val="21"/>
+          <w:numId w:val="32"/>
         </w:numPr>
-        <w:rPr>
-          <w:b/>
-          <w:sz w:val="24"/>
-        </w:rPr>
-      </w:pPr>
-      <w:r>
-        <w:rPr>
-          <w:b/>
-          <w:sz w:val="24"/>
-        </w:rPr>
-        <w:t>05 Background</w:t>
+      </w:pPr>
+      <w:r>
+        <w:t>Issues</w:t>
       </w:r>
     </w:p>
     <w:p>
@@ -806,119 +506,11 @@
         <w:pStyle w:val="ListParagraph"/>
         <w:numPr>
           <w:ilvl w:val="0"/>
-          <w:numId w:val="21"/>
+          <w:numId w:val="32"/>
         </w:numPr>
-        <w:rPr>
-          <w:b/>
-          <w:i/>
-          <w:sz w:val="24"/>
-        </w:rPr>
-      </w:pPr>
-      <w:r>
-        <w:rPr>
-          <w:b/>
-          <w:sz w:val="24"/>
-        </w:rPr>
-        <w:t xml:space="preserve">06 </w:t>
-      </w:r>
-      <w:r>
-        <w:rPr>
-          <w:b/>
-          <w:sz w:val="24"/>
-        </w:rPr>
-        <w:t>Other</w:t>
-      </w:r>
-    </w:p>
-    <w:p>
-      <w:pPr>
-        <w:pStyle w:val="ListParagraph"/>
-        <w:numPr>
-          <w:ilvl w:val="1"/>
-          <w:numId w:val="21"/>
-        </w:numPr>
-        <w:rPr>
-          <w:i/>
-        </w:rPr>
-      </w:pPr>
-      <w:r>
-        <w:rPr>
-          <w:i/>
-        </w:rPr>
-        <w:t>(</w:t>
-      </w:r>
-      <w:r>
-        <w:rPr>
-          <w:i/>
-        </w:rPr>
-        <w:t>Only if required</w:t>
-      </w:r>
-      <w:r>
-        <w:rPr>
-          <w:i/>
-        </w:rPr>
-        <w:t xml:space="preserve">, </w:t>
-      </w:r>
-      <w:r>
-        <w:rPr>
-          <w:i/>
-        </w:rPr>
-        <w:t xml:space="preserve">e.g. large </w:t>
-      </w:r>
-      <w:r>
-        <w:rPr>
-          <w:i/>
-        </w:rPr>
-        <w:t xml:space="preserve">audio/video </w:t>
-      </w:r>
-      <w:r>
-        <w:rPr>
-          <w:i/>
-        </w:rPr>
-        <w:t>files that might be stored separately from other files being zipped because of size</w:t>
-      </w:r>
-      <w:r>
-        <w:rPr>
-          <w:i/>
-        </w:rPr>
-        <w:t>)</w:t>
-      </w:r>
-    </w:p>
-    <w:p>
-      <w:pPr>
-        <w:pStyle w:val="Heading1"/>
-      </w:pPr>
-      <w:r>
-        <w:t xml:space="preserve">2. </w:t>
-      </w:r>
-      <w:r>
-        <w:t>Document 1–</w:t>
-      </w:r>
-      <w:r>
-        <w:t>Narrative of UX Deliverables</w:t>
-      </w:r>
-    </w:p>
-    <w:p>
-      <w:pPr>
-        <w:rPr>
-          <w:i/>
-        </w:rPr>
-      </w:pPr>
-      <w:r>
-        <w:rPr>
-          <w:i/>
-        </w:rPr>
-        <w:t>See “Project Name – UX Deliverables Narrative”</w:t>
-      </w:r>
-      <w:r>
-        <w:rPr>
-          <w:i/>
-        </w:rPr>
-        <w:t xml:space="preserve"> for an example.</w:t>
-      </w:r>
-    </w:p>
-    <w:p>
-      <w:r>
-        <w:t>Describe UX artifacts created during the project, by task order number.</w:t>
+      </w:pPr>
+      <w:r>
+        <w:t>Successes</w:t>
       </w:r>
     </w:p>
     <w:p>
@@ -926,11 +518,11 @@
         <w:pStyle w:val="ListParagraph"/>
         <w:numPr>
           <w:ilvl w:val="0"/>
-          <w:numId w:val="27"/>
+          <w:numId w:val="32"/>
         </w:numPr>
       </w:pPr>
       <w:r>
-        <w:t>Item #</w:t>
+        <w:t>Recommendations</w:t>
       </w:r>
     </w:p>
     <w:p>
@@ -938,11 +530,11 @@
         <w:pStyle w:val="ListParagraph"/>
         <w:numPr>
           <w:ilvl w:val="0"/>
-          <w:numId w:val="27"/>
+          <w:numId w:val="32"/>
         </w:numPr>
       </w:pPr>
       <w:r>
-        <w:t>Section #</w:t>
+        <w:t>Lessons learned</w:t>
       </w:r>
     </w:p>
     <w:p>
@@ -950,292 +542,67 @@
         <w:pStyle w:val="ListParagraph"/>
         <w:numPr>
           <w:ilvl w:val="0"/>
-          <w:numId w:val="27"/>
+          <w:numId w:val="32"/>
         </w:numPr>
       </w:pPr>
       <w:r>
-        <w:t>Item Name</w:t>
+        <w:t>Any other insights you think would be helpful</w:t>
       </w:r>
     </w:p>
     <w:p>
-      <w:pPr>
-        <w:pStyle w:val="ListParagraph"/>
-        <w:numPr>
-          <w:ilvl w:val="0"/>
-          <w:numId w:val="27"/>
-        </w:numPr>
-      </w:pPr>
-      <w:r>
-        <w:t>Description</w:t>
+      <w:r>
+        <w:t>C</w:t>
+      </w:r>
+      <w:r>
+        <w:t>ustomize</w:t>
+      </w:r>
+      <w:r>
+        <w:t xml:space="preserve"> these sections</w:t>
+      </w:r>
+      <w:r>
+        <w:t xml:space="preserve"> for the knowledge</w:t>
+      </w:r>
+      <w:r>
+        <w:t xml:space="preserve"> transfer needs of your project. For instance in the example document, there were lessons learned on</w:t>
+      </w:r>
+      <w:r>
+        <w:t xml:space="preserve"> combining Agile and UX during </w:t>
+      </w:r>
+      <w:r>
+        <w:t xml:space="preserve">the project. It </w:t>
+      </w:r>
+      <w:r>
+        <w:t>is</w:t>
+      </w:r>
+      <w:r>
+        <w:t xml:space="preserve"> impo</w:t>
+      </w:r>
+      <w:r>
+        <w:t>rtant to pass this type of knowledge on.</w:t>
       </w:r>
     </w:p>
     <w:p>
       <w:pPr>
-        <w:pStyle w:val="ListParagraph"/>
-        <w:numPr>
-          <w:ilvl w:val="0"/>
-          <w:numId w:val="27"/>
-        </w:numPr>
-      </w:pPr>
-      <w:r>
-        <w:t>Link to file</w:t>
+        <w:pStyle w:val="Heading1"/>
+      </w:pPr>
+      <w:r>
+        <w:t>Workshop</w:t>
       </w:r>
     </w:p>
     <w:p>
-      <w:pPr>
-        <w:pStyle w:val="Heading1"/>
-      </w:pPr>
-      <w:r>
-        <w:t xml:space="preserve">3. </w:t>
-      </w:r>
-      <w:r>
-        <w:t>Document 2– End of project summary</w:t>
-      </w:r>
-      <w:r>
-        <w:t xml:space="preserve"> and discussion</w:t>
+      <w:r>
+        <w:t xml:space="preserve">Typically a half day workshop led by the project UX team. Audience are government UX staff and project UX leads from across USPTO. </w:t>
       </w:r>
     </w:p>
     <w:p>
-      <w:pPr>
-        <w:rPr>
-          <w:i/>
-        </w:rPr>
-      </w:pPr>
-      <w:r>
-        <w:rPr>
-          <w:i/>
-        </w:rPr>
-        <w:t>(</w:t>
-      </w:r>
-      <w:proofErr w:type="gramStart"/>
-      <w:r>
-        <w:rPr>
-          <w:i/>
-        </w:rPr>
-        <w:t>see</w:t>
-      </w:r>
-      <w:proofErr w:type="gramEnd"/>
-      <w:r>
-        <w:rPr>
-          <w:i/>
-        </w:rPr>
-        <w:t xml:space="preserve"> </w:t>
-      </w:r>
-      <w:r>
-        <w:rPr>
-          <w:i/>
-        </w:rPr>
-        <w:t>“</w:t>
-      </w:r>
-      <w:r>
-        <w:rPr>
-          <w:i/>
-        </w:rPr>
-        <w:t>Project Name – UX Project Summary for example</w:t>
-      </w:r>
-      <w:r>
-        <w:rPr>
-          <w:i/>
-        </w:rPr>
-        <w:t>”</w:t>
-      </w:r>
-      <w:r>
-        <w:rPr>
-          <w:i/>
-        </w:rPr>
-        <w:t>)</w:t>
-      </w:r>
-    </w:p>
-    <w:p>
-      <w:r>
-        <w:lastRenderedPageBreak/>
-        <w:t xml:space="preserve">Create an overview and summation document about the project. This will inform the next person </w:t>
-      </w:r>
-      <w:proofErr w:type="gramStart"/>
-      <w:r>
-        <w:t>working</w:t>
-      </w:r>
-      <w:proofErr w:type="gramEnd"/>
-      <w:r>
-        <w:t xml:space="preserve"> on the same or related projects. The goal is not to repeat information contained in the artifa</w:t>
-      </w:r>
-      <w:r>
-        <w:t xml:space="preserve">cts, but to instead orient others on the work done and relay additional information that would be useful for future efforts. </w:t>
-      </w:r>
-    </w:p>
-    <w:p>
-      <w:r>
-        <w:t>Suggest</w:t>
-      </w:r>
-      <w:r>
-        <w:t>ions for</w:t>
-      </w:r>
-      <w:r>
-        <w:t xml:space="preserve"> topics to cover</w:t>
-      </w:r>
-      <w:r>
-        <w:t>:</w:t>
-      </w:r>
-    </w:p>
-    <w:p>
-      <w:pPr>
-        <w:pStyle w:val="ListParagraph"/>
-        <w:numPr>
-          <w:ilvl w:val="0"/>
-          <w:numId w:val="26"/>
-        </w:numPr>
-      </w:pPr>
-      <w:r>
-        <w:t>A top-five list of UX-related takeaways</w:t>
-      </w:r>
-    </w:p>
-    <w:p>
-      <w:pPr>
-        <w:pStyle w:val="ListParagraph"/>
-        <w:numPr>
-          <w:ilvl w:val="0"/>
-          <w:numId w:val="26"/>
-        </w:numPr>
-      </w:pPr>
-      <w:r>
-        <w:t>Overview of what the overall focus was for the project/project-phase</w:t>
-      </w:r>
-    </w:p>
-    <w:p>
-      <w:pPr>
-        <w:pStyle w:val="ListParagraph"/>
-        <w:numPr>
-          <w:ilvl w:val="0"/>
-          <w:numId w:val="26"/>
-        </w:numPr>
-      </w:pPr>
-      <w:r>
-        <w:t>Summation of what UX work was done</w:t>
-      </w:r>
-    </w:p>
-    <w:p>
-      <w:pPr>
-        <w:pStyle w:val="ListParagraph"/>
-        <w:numPr>
-          <w:ilvl w:val="0"/>
-          <w:numId w:val="26"/>
-        </w:numPr>
-      </w:pPr>
-      <w:r>
-        <w:t>Issues</w:t>
-      </w:r>
-    </w:p>
-    <w:p>
-      <w:pPr>
-        <w:pStyle w:val="ListParagraph"/>
-        <w:numPr>
-          <w:ilvl w:val="0"/>
-          <w:numId w:val="26"/>
-        </w:numPr>
-      </w:pPr>
-      <w:r>
-        <w:t>Successes</w:t>
-      </w:r>
-    </w:p>
-    <w:p>
-      <w:pPr>
-        <w:pStyle w:val="ListParagraph"/>
-        <w:numPr>
-          <w:ilvl w:val="0"/>
-          <w:numId w:val="26"/>
-        </w:numPr>
-      </w:pPr>
-      <w:r>
-        <w:t>Recommendations</w:t>
-      </w:r>
-    </w:p>
-    <w:p>
-      <w:pPr>
-        <w:pStyle w:val="ListParagraph"/>
-        <w:numPr>
-          <w:ilvl w:val="0"/>
-          <w:numId w:val="26"/>
-        </w:numPr>
-      </w:pPr>
-      <w:r>
-        <w:t>Lessons learned</w:t>
-      </w:r>
-    </w:p>
-    <w:p>
-      <w:pPr>
-        <w:pStyle w:val="ListParagraph"/>
-        <w:numPr>
-          <w:ilvl w:val="0"/>
-          <w:numId w:val="26"/>
-        </w:numPr>
-      </w:pPr>
-      <w:r>
-        <w:t>Any other insights you think would be helpful</w:t>
-      </w:r>
-    </w:p>
-    <w:p>
-      <w:r>
-        <w:t>C</w:t>
-      </w:r>
-      <w:r>
-        <w:t>ustomize</w:t>
-      </w:r>
-      <w:r>
-        <w:t xml:space="preserve"> these sections</w:t>
-      </w:r>
-      <w:r>
-        <w:t xml:space="preserve"> for the knowledge</w:t>
-      </w:r>
-      <w:r>
-        <w:t xml:space="preserve"> transfer needs of your project. For instance in the example document, there were lessons learned on combining Agile and UX </w:t>
-      </w:r>
-      <w:proofErr w:type="gramStart"/>
-      <w:r>
-        <w:t>during  the</w:t>
-      </w:r>
-      <w:proofErr w:type="gramEnd"/>
-      <w:r>
-        <w:t xml:space="preserve"> project. It was important to pass this knowledge on even though it wasn’t a “deliverable”.</w:t>
-      </w:r>
-    </w:p>
-    <w:p>
-      <w:pPr>
-        <w:pStyle w:val="Heading1"/>
-      </w:pPr>
-      <w:r>
-        <w:t>4. Workshop</w:t>
-      </w:r>
-    </w:p>
-    <w:p>
-      <w:r>
-        <w:t xml:space="preserve">Typically a half day workshop led by the project UX team. </w:t>
-      </w:r>
-      <w:proofErr w:type="gramStart"/>
-      <w:r>
-        <w:t>Audience are</w:t>
-      </w:r>
-      <w:proofErr w:type="gramEnd"/>
-      <w:r>
-        <w:t xml:space="preserve"> government UX staff and project UX leads from across USPTO. </w:t>
-      </w:r>
-    </w:p>
-    <w:p>
-      <w:r>
-        <w:t xml:space="preserve">Suggest having projection and WebEx of live software and artifacts created. Describe artifacts, walk though project summary, show software, etc. </w:t>
-      </w:r>
-    </w:p>
-    <w:p>
-      <w:pPr>
-        <w:rPr>
-          <w:rFonts w:ascii="Segoe UI" w:eastAsiaTheme="majorEastAsia" w:hAnsi="Segoe UI" w:cs="Segoe UI"/>
-          <w:b/>
-          <w:bCs/>
-          <w:sz w:val="36"/>
-          <w:szCs w:val="28"/>
-        </w:rPr>
-      </w:pPr>
+      <w:r>
+        <w:t xml:space="preserve">Suggest having projection and WebEx of live software and artifacts. Describe artifacts, walk though project summary, show software, etc. </w:t>
+      </w:r>
     </w:p>
     <w:sectPr>
+      <w:headerReference w:type="default" r:id="rId10"/>
+      <w:footerReference w:type="default" r:id="rId11"/>
+      <w:headerReference w:type="first" r:id="rId12"/>
       <w:pgSz w:w="12240" w:h="15840"/>
       <w:pgMar w:top="1440" w:right="1440" w:bottom="1440" w:left="1440" w:header="720" w:footer="720" w:gutter="0"/>
       <w:pgNumType w:start="1"/>
@@ -1247,7 +614,7 @@
 </file>
 
 <file path=word/endnotes.xml><?xml version="1.0" encoding="utf-8"?>
-<w:endnotes xmlns:wpc="http://schemas.microsoft.com/office/word/2010/wordprocessingCanvas" xmlns:mc="http://schemas.openxmlformats.org/markup-compatibility/2006" xmlns:o="urn:schemas-microsoft-com:office:office" xmlns:r="http://schemas.openxmlformats.org/officeDocument/2006/relationships" xmlns:m="http://schemas.openxmlformats.org/officeDocument/2006/math" xmlns:v="urn:schemas-microsoft-com:vml" xmlns:wp14="http://schemas.microsoft.com/office/word/2010/wordprocessingDrawing" xmlns:wp="http://schemas.openxmlformats.org/drawingml/2006/wordprocessingDrawing" xmlns:w10="urn:schemas-microsoft-com:office:word" xmlns:w="http://schemas.openxmlformats.org/wordprocessingml/2006/main" xmlns:w14="http://schemas.microsoft.com/office/word/2010/wordml" xmlns:wpg="http://schemas.microsoft.com/office/word/2010/wordprocessingGroup" xmlns:wpi="http://schemas.microsoft.com/office/word/2010/wordprocessingInk" xmlns:wne="http://schemas.microsoft.com/office/word/2006/wordml" xmlns:wps="http://schemas.microsoft.com/office/word/2010/wordprocessingShape" mc:Ignorable="w14 wp14">
+<w:endnotes xmlns:wpc="http://schemas.microsoft.com/office/word/2010/wordprocessingCanvas" xmlns:mc="http://schemas.openxmlformats.org/markup-compatibility/2006" xmlns:o="urn:schemas-microsoft-com:office:office" xmlns:r="http://schemas.openxmlformats.org/officeDocument/2006/relationships" xmlns:m="http://schemas.openxmlformats.org/officeDocument/2006/math" xmlns:v="urn:schemas-microsoft-com:vml" xmlns:wp14="http://schemas.microsoft.com/office/word/2010/wordprocessingDrawing" xmlns:wp="http://schemas.openxmlformats.org/drawingml/2006/wordprocessingDrawing" xmlns:w10="urn:schemas-microsoft-com:office:word" xmlns:w="http://schemas.openxmlformats.org/wordprocessingml/2006/main" xmlns:w14="http://schemas.microsoft.com/office/word/2010/wordml" xmlns:w15="http://schemas.microsoft.com/office/word/2012/wordml" xmlns:wpg="http://schemas.microsoft.com/office/word/2010/wordprocessingGroup" xmlns:wpi="http://schemas.microsoft.com/office/word/2010/wordprocessingInk" xmlns:wne="http://schemas.microsoft.com/office/word/2006/wordml" xmlns:wps="http://schemas.microsoft.com/office/word/2010/wordprocessingShape" mc:Ignorable="w14 w15 wp14">
   <w:endnote w:type="separator" w:id="-1">
     <w:p>
       <w:pPr>
@@ -1272,7 +639,7 @@
 </file>
 
 <file path=word/footer1.xml><?xml version="1.0" encoding="utf-8"?>
-<w:ftr xmlns:wpc="http://schemas.microsoft.com/office/word/2010/wordprocessingCanvas" xmlns:mc="http://schemas.openxmlformats.org/markup-compatibility/2006" xmlns:o="urn:schemas-microsoft-com:office:office" xmlns:r="http://schemas.openxmlformats.org/officeDocument/2006/relationships" xmlns:m="http://schemas.openxmlformats.org/officeDocument/2006/math" xmlns:v="urn:schemas-microsoft-com:vml" xmlns:wp14="http://schemas.microsoft.com/office/word/2010/wordprocessingDrawing" xmlns:wp="http://schemas.openxmlformats.org/drawingml/2006/wordprocessingDrawing" xmlns:w10="urn:schemas-microsoft-com:office:word" xmlns:w="http://schemas.openxmlformats.org/wordprocessingml/2006/main" xmlns:w14="http://schemas.microsoft.com/office/word/2010/wordml" xmlns:wpg="http://schemas.microsoft.com/office/word/2010/wordprocessingGroup" xmlns:wpi="http://schemas.microsoft.com/office/word/2010/wordprocessingInk" xmlns:wne="http://schemas.microsoft.com/office/word/2006/wordml" xmlns:wps="http://schemas.microsoft.com/office/word/2010/wordprocessingShape" mc:Ignorable="w14 wp14">
+<w:ftr xmlns:wpc="http://schemas.microsoft.com/office/word/2010/wordprocessingCanvas" xmlns:mc="http://schemas.openxmlformats.org/markup-compatibility/2006" xmlns:o="urn:schemas-microsoft-com:office:office" xmlns:r="http://schemas.openxmlformats.org/officeDocument/2006/relationships" xmlns:m="http://schemas.openxmlformats.org/officeDocument/2006/math" xmlns:v="urn:schemas-microsoft-com:vml" xmlns:wp14="http://schemas.microsoft.com/office/word/2010/wordprocessingDrawing" xmlns:wp="http://schemas.openxmlformats.org/drawingml/2006/wordprocessingDrawing" xmlns:w10="urn:schemas-microsoft-com:office:word" xmlns:w="http://schemas.openxmlformats.org/wordprocessingml/2006/main" xmlns:w14="http://schemas.microsoft.com/office/word/2010/wordml" xmlns:w15="http://schemas.microsoft.com/office/word/2012/wordml" xmlns:wpg="http://schemas.microsoft.com/office/word/2010/wordprocessingGroup" xmlns:wpi="http://schemas.microsoft.com/office/word/2010/wordprocessingInk" xmlns:wne="http://schemas.microsoft.com/office/word/2006/wordml" xmlns:wps="http://schemas.microsoft.com/office/word/2010/wordprocessingShape" mc:Ignorable="w14 w15 wp14">
   <w:sdt>
     <w:sdtPr>
       <w:id w:val="-553397021"/>
@@ -1305,7 +672,7 @@
           <w:rPr>
             <w:noProof/>
           </w:rPr>
-          <w:t>2</w:t>
+          <w:t>1</w:t>
         </w:r>
         <w:r>
           <w:rPr>
@@ -1325,7 +692,7 @@
 </file>
 
 <file path=word/footnotes.xml><?xml version="1.0" encoding="utf-8"?>
-<w:footnotes xmlns:wpc="http://schemas.microsoft.com/office/word/2010/wordprocessingCanvas" xmlns:mc="http://schemas.openxmlformats.org/markup-compatibility/2006" xmlns:o="urn:schemas-microsoft-com:office:office" xmlns:r="http://schemas.openxmlformats.org/officeDocument/2006/relationships" xmlns:m="http://schemas.openxmlformats.org/officeDocument/2006/math" xmlns:v="urn:schemas-microsoft-com:vml" xmlns:wp14="http://schemas.microsoft.com/office/word/2010/wordprocessingDrawing" xmlns:wp="http://schemas.openxmlformats.org/drawingml/2006/wordprocessingDrawing" xmlns:w10="urn:schemas-microsoft-com:office:word" xmlns:w="http://schemas.openxmlformats.org/wordprocessingml/2006/main" xmlns:w14="http://schemas.microsoft.com/office/word/2010/wordml" xmlns:wpg="http://schemas.microsoft.com/office/word/2010/wordprocessingGroup" xmlns:wpi="http://schemas.microsoft.com/office/word/2010/wordprocessingInk" xmlns:wne="http://schemas.microsoft.com/office/word/2006/wordml" xmlns:wps="http://schemas.microsoft.com/office/word/2010/wordprocessingShape" mc:Ignorable="w14 wp14">
+<w:footnotes xmlns:wpc="http://schemas.microsoft.com/office/word/2010/wordprocessingCanvas" xmlns:mc="http://schemas.openxmlformats.org/markup-compatibility/2006" xmlns:o="urn:schemas-microsoft-com:office:office" xmlns:r="http://schemas.openxmlformats.org/officeDocument/2006/relationships" xmlns:m="http://schemas.openxmlformats.org/officeDocument/2006/math" xmlns:v="urn:schemas-microsoft-com:vml" xmlns:wp14="http://schemas.microsoft.com/office/word/2010/wordprocessingDrawing" xmlns:wp="http://schemas.openxmlformats.org/drawingml/2006/wordprocessingDrawing" xmlns:w10="urn:schemas-microsoft-com:office:word" xmlns:w="http://schemas.openxmlformats.org/wordprocessingml/2006/main" xmlns:w14="http://schemas.microsoft.com/office/word/2010/wordml" xmlns:w15="http://schemas.microsoft.com/office/word/2012/wordml" xmlns:wpg="http://schemas.microsoft.com/office/word/2010/wordprocessingGroup" xmlns:wpi="http://schemas.microsoft.com/office/word/2010/wordprocessingInk" xmlns:wne="http://schemas.microsoft.com/office/word/2006/wordml" xmlns:wps="http://schemas.microsoft.com/office/word/2010/wordprocessingShape" mc:Ignorable="w14 w15 wp14">
   <w:footnote w:type="separator" w:id="-1">
     <w:p>
       <w:pPr>
@@ -1350,7 +717,7 @@
 </file>
 
 <file path=word/header1.xml><?xml version="1.0" encoding="utf-8"?>
-<w:hdr xmlns:wpc="http://schemas.microsoft.com/office/word/2010/wordprocessingCanvas" xmlns:mc="http://schemas.openxmlformats.org/markup-compatibility/2006" xmlns:o="urn:schemas-microsoft-com:office:office" xmlns:r="http://schemas.openxmlformats.org/officeDocument/2006/relationships" xmlns:m="http://schemas.openxmlformats.org/officeDocument/2006/math" xmlns:v="urn:schemas-microsoft-com:vml" xmlns:wp14="http://schemas.microsoft.com/office/word/2010/wordprocessingDrawing" xmlns:wp="http://schemas.openxmlformats.org/drawingml/2006/wordprocessingDrawing" xmlns:w10="urn:schemas-microsoft-com:office:word" xmlns:w="http://schemas.openxmlformats.org/wordprocessingml/2006/main" xmlns:w14="http://schemas.microsoft.com/office/word/2010/wordml" xmlns:wpg="http://schemas.microsoft.com/office/word/2010/wordprocessingGroup" xmlns:wpi="http://schemas.microsoft.com/office/word/2010/wordprocessingInk" xmlns:wne="http://schemas.microsoft.com/office/word/2006/wordml" xmlns:wps="http://schemas.microsoft.com/office/word/2010/wordprocessingShape" mc:Ignorable="w14 wp14">
+<w:hdr xmlns:wpc="http://schemas.microsoft.com/office/word/2010/wordprocessingCanvas" xmlns:mc="http://schemas.openxmlformats.org/markup-compatibility/2006" xmlns:o="urn:schemas-microsoft-com:office:office" xmlns:r="http://schemas.openxmlformats.org/officeDocument/2006/relationships" xmlns:m="http://schemas.openxmlformats.org/officeDocument/2006/math" xmlns:v="urn:schemas-microsoft-com:vml" xmlns:wp14="http://schemas.microsoft.com/office/word/2010/wordprocessingDrawing" xmlns:wp="http://schemas.openxmlformats.org/drawingml/2006/wordprocessingDrawing" xmlns:w10="urn:schemas-microsoft-com:office:word" xmlns:w="http://schemas.openxmlformats.org/wordprocessingml/2006/main" xmlns:w14="http://schemas.microsoft.com/office/word/2010/wordml" xmlns:w15="http://schemas.microsoft.com/office/word/2012/wordml" xmlns:wpg="http://schemas.microsoft.com/office/word/2010/wordprocessingGroup" xmlns:wpi="http://schemas.microsoft.com/office/word/2010/wordprocessingInk" xmlns:wne="http://schemas.microsoft.com/office/word/2006/wordml" xmlns:wps="http://schemas.microsoft.com/office/word/2010/wordprocessingShape" mc:Ignorable="w14 w15 wp14">
   <w:tbl>
     <w:tblPr>
       <w:tblpPr w:leftFromText="180" w:rightFromText="180" w:vertAnchor="page" w:horzAnchor="page" w:tblpX="85" w:tblpY="1"/>
@@ -1472,7 +839,7 @@
 </file>
 
 <file path=word/header2.xml><?xml version="1.0" encoding="utf-8"?>
-<w:hdr xmlns:wpc="http://schemas.microsoft.com/office/word/2010/wordprocessingCanvas" xmlns:mc="http://schemas.openxmlformats.org/markup-compatibility/2006" xmlns:o="urn:schemas-microsoft-com:office:office" xmlns:r="http://schemas.openxmlformats.org/officeDocument/2006/relationships" xmlns:m="http://schemas.openxmlformats.org/officeDocument/2006/math" xmlns:v="urn:schemas-microsoft-com:vml" xmlns:wp14="http://schemas.microsoft.com/office/word/2010/wordprocessingDrawing" xmlns:wp="http://schemas.openxmlformats.org/drawingml/2006/wordprocessingDrawing" xmlns:w10="urn:schemas-microsoft-com:office:word" xmlns:w="http://schemas.openxmlformats.org/wordprocessingml/2006/main" xmlns:w14="http://schemas.microsoft.com/office/word/2010/wordml" xmlns:wpg="http://schemas.microsoft.com/office/word/2010/wordprocessingGroup" xmlns:wpi="http://schemas.microsoft.com/office/word/2010/wordprocessingInk" xmlns:wne="http://schemas.microsoft.com/office/word/2006/wordml" xmlns:wps="http://schemas.microsoft.com/office/word/2010/wordprocessingShape" mc:Ignorable="w14 wp14">
+<w:hdr xmlns:wpc="http://schemas.microsoft.com/office/word/2010/wordprocessingCanvas" xmlns:mc="http://schemas.openxmlformats.org/markup-compatibility/2006" xmlns:o="urn:schemas-microsoft-com:office:office" xmlns:r="http://schemas.openxmlformats.org/officeDocument/2006/relationships" xmlns:m="http://schemas.openxmlformats.org/officeDocument/2006/math" xmlns:v="urn:schemas-microsoft-com:vml" xmlns:wp14="http://schemas.microsoft.com/office/word/2010/wordprocessingDrawing" xmlns:wp="http://schemas.openxmlformats.org/drawingml/2006/wordprocessingDrawing" xmlns:w10="urn:schemas-microsoft-com:office:word" xmlns:w="http://schemas.openxmlformats.org/wordprocessingml/2006/main" xmlns:w14="http://schemas.microsoft.com/office/word/2010/wordml" xmlns:w15="http://schemas.microsoft.com/office/word/2012/wordml" xmlns:wpg="http://schemas.microsoft.com/office/word/2010/wordprocessingGroup" xmlns:wpi="http://schemas.microsoft.com/office/word/2010/wordprocessingInk" xmlns:wne="http://schemas.microsoft.com/office/word/2006/wordml" xmlns:wps="http://schemas.microsoft.com/office/word/2010/wordprocessingShape" mc:Ignorable="w14 w15 wp14">
   <w:tbl>
     <w:tblPr>
       <w:tblpPr w:leftFromText="180" w:rightFromText="180" w:vertAnchor="page" w:horzAnchor="page" w:tblpX="85" w:tblpY="1"/>
@@ -1599,8 +966,8 @@
 </file>
 
 <file path=word/numbering.xml><?xml version="1.0" encoding="utf-8"?>
-<w:numbering xmlns:wpc="http://schemas.microsoft.com/office/word/2010/wordprocessingCanvas" xmlns:mc="http://schemas.openxmlformats.org/markup-compatibility/2006" xmlns:o="urn:schemas-microsoft-com:office:office" xmlns:r="http://schemas.openxmlformats.org/officeDocument/2006/relationships" xmlns:m="http://schemas.openxmlformats.org/officeDocument/2006/math" xmlns:v="urn:schemas-microsoft-com:vml" xmlns:wp14="http://schemas.microsoft.com/office/word/2010/wordprocessingDrawing" xmlns:wp="http://schemas.openxmlformats.org/drawingml/2006/wordprocessingDrawing" xmlns:w10="urn:schemas-microsoft-com:office:word" xmlns:w="http://schemas.openxmlformats.org/wordprocessingml/2006/main" xmlns:w14="http://schemas.microsoft.com/office/word/2010/wordml" xmlns:wpg="http://schemas.microsoft.com/office/word/2010/wordprocessingGroup" xmlns:wpi="http://schemas.microsoft.com/office/word/2010/wordprocessingInk" xmlns:wne="http://schemas.microsoft.com/office/word/2006/wordml" xmlns:wps="http://schemas.microsoft.com/office/word/2010/wordprocessingShape" mc:Ignorable="w14 wp14">
-  <w:abstractNum w:abstractNumId="0">
+<w:numbering xmlns:wpc="http://schemas.microsoft.com/office/word/2010/wordprocessingCanvas" xmlns:mc="http://schemas.openxmlformats.org/markup-compatibility/2006" xmlns:o="urn:schemas-microsoft-com:office:office" xmlns:r="http://schemas.openxmlformats.org/officeDocument/2006/relationships" xmlns:m="http://schemas.openxmlformats.org/officeDocument/2006/math" xmlns:v="urn:schemas-microsoft-com:vml" xmlns:wp14="http://schemas.microsoft.com/office/word/2010/wordprocessingDrawing" xmlns:wp="http://schemas.openxmlformats.org/drawingml/2006/wordprocessingDrawing" xmlns:w10="urn:schemas-microsoft-com:office:word" xmlns:w="http://schemas.openxmlformats.org/wordprocessingml/2006/main" xmlns:w14="http://schemas.microsoft.com/office/word/2010/wordml" xmlns:w15="http://schemas.microsoft.com/office/word/2012/wordml" xmlns:wpg="http://schemas.microsoft.com/office/word/2010/wordprocessingGroup" xmlns:wpi="http://schemas.microsoft.com/office/word/2010/wordprocessingInk" xmlns:wne="http://schemas.microsoft.com/office/word/2006/wordml" xmlns:wps="http://schemas.microsoft.com/office/word/2010/wordprocessingShape" mc:Ignorable="w14 w15 wp14">
+  <w:abstractNum w:abstractNumId="0" w15:restartNumberingAfterBreak="0">
     <w:nsid w:val="02A1099B"/>
     <w:multiLevelType w:val="hybridMultilevel"/>
     <w:tmpl w:val="4B36A344"/>
@@ -1713,7 +1080,7 @@
       </w:rPr>
     </w:lvl>
   </w:abstractNum>
-  <w:abstractNum w:abstractNumId="1">
+  <w:abstractNum w:abstractNumId="1" w15:restartNumberingAfterBreak="0">
     <w:nsid w:val="05716BDF"/>
     <w:multiLevelType w:val="hybridMultilevel"/>
     <w:tmpl w:val="2BFA5C50"/>
@@ -1826,7 +1193,7 @@
       </w:rPr>
     </w:lvl>
   </w:abstractNum>
-  <w:abstractNum w:abstractNumId="2">
+  <w:abstractNum w:abstractNumId="2" w15:restartNumberingAfterBreak="0">
     <w:nsid w:val="06D243BB"/>
     <w:multiLevelType w:val="hybridMultilevel"/>
     <w:tmpl w:val="4F5E281C"/>
@@ -1939,7 +1306,7 @@
       </w:rPr>
     </w:lvl>
   </w:abstractNum>
-  <w:abstractNum w:abstractNumId="3">
+  <w:abstractNum w:abstractNumId="3" w15:restartNumberingAfterBreak="0">
     <w:nsid w:val="0EF209BE"/>
     <w:multiLevelType w:val="hybridMultilevel"/>
     <w:tmpl w:val="D7B83FE4"/>
@@ -2052,7 +1419,7 @@
       </w:rPr>
     </w:lvl>
   </w:abstractNum>
-  <w:abstractNum w:abstractNumId="4">
+  <w:abstractNum w:abstractNumId="4" w15:restartNumberingAfterBreak="0">
     <w:nsid w:val="100F319A"/>
     <w:multiLevelType w:val="hybridMultilevel"/>
     <w:tmpl w:val="3EC0DAF6"/>
@@ -2165,7 +1532,7 @@
       </w:rPr>
     </w:lvl>
   </w:abstractNum>
-  <w:abstractNum w:abstractNumId="5">
+  <w:abstractNum w:abstractNumId="5" w15:restartNumberingAfterBreak="0">
     <w:nsid w:val="127258E9"/>
     <w:multiLevelType w:val="hybridMultilevel"/>
     <w:tmpl w:val="6E10CB80"/>
@@ -2277,7 +1644,7 @@
       </w:rPr>
     </w:lvl>
   </w:abstractNum>
-  <w:abstractNum w:abstractNumId="6">
+  <w:abstractNum w:abstractNumId="6" w15:restartNumberingAfterBreak="0">
     <w:nsid w:val="1D9507AB"/>
     <w:multiLevelType w:val="hybridMultilevel"/>
     <w:tmpl w:val="2CF2ADB6"/>
@@ -2390,7 +1757,120 @@
       </w:rPr>
     </w:lvl>
   </w:abstractNum>
-  <w:abstractNum w:abstractNumId="7">
+  <w:abstractNum w:abstractNumId="7" w15:restartNumberingAfterBreak="0">
+    <w:nsid w:val="2AF93DB5"/>
+    <w:multiLevelType w:val="hybridMultilevel"/>
+    <w:tmpl w:val="27068554"/>
+    <w:lvl w:ilvl="0" w:tplc="04090001">
+      <w:start w:val="1"/>
+      <w:numFmt w:val="bullet"/>
+      <w:lvlText w:val=""/>
+      <w:lvlJc w:val="left"/>
+      <w:pPr>
+        <w:ind w:left="720" w:hanging="360"/>
+      </w:pPr>
+      <w:rPr>
+        <w:rFonts w:ascii="Symbol" w:hAnsi="Symbol" w:hint="default"/>
+      </w:rPr>
+    </w:lvl>
+    <w:lvl w:ilvl="1" w:tplc="04090003" w:tentative="1">
+      <w:start w:val="1"/>
+      <w:numFmt w:val="bullet"/>
+      <w:lvlText w:val="o"/>
+      <w:lvlJc w:val="left"/>
+      <w:pPr>
+        <w:ind w:left="1440" w:hanging="360"/>
+      </w:pPr>
+      <w:rPr>
+        <w:rFonts w:ascii="Courier New" w:hAnsi="Courier New" w:cs="Courier New" w:hint="default"/>
+      </w:rPr>
+    </w:lvl>
+    <w:lvl w:ilvl="2" w:tplc="04090005" w:tentative="1">
+      <w:start w:val="1"/>
+      <w:numFmt w:val="bullet"/>
+      <w:lvlText w:val=""/>
+      <w:lvlJc w:val="left"/>
+      <w:pPr>
+        <w:ind w:left="2160" w:hanging="360"/>
+      </w:pPr>
+      <w:rPr>
+        <w:rFonts w:ascii="Wingdings" w:hAnsi="Wingdings" w:hint="default"/>
+      </w:rPr>
+    </w:lvl>
+    <w:lvl w:ilvl="3" w:tplc="04090001" w:tentative="1">
+      <w:start w:val="1"/>
+      <w:numFmt w:val="bullet"/>
+      <w:lvlText w:val=""/>
+      <w:lvlJc w:val="left"/>
+      <w:pPr>
+        <w:ind w:left="2880" w:hanging="360"/>
+      </w:pPr>
+      <w:rPr>
+        <w:rFonts w:ascii="Symbol" w:hAnsi="Symbol" w:hint="default"/>
+      </w:rPr>
+    </w:lvl>
+    <w:lvl w:ilvl="4" w:tplc="04090003" w:tentative="1">
+      <w:start w:val="1"/>
+      <w:numFmt w:val="bullet"/>
+      <w:lvlText w:val="o"/>
+      <w:lvlJc w:val="left"/>
+      <w:pPr>
+        <w:ind w:left="3600" w:hanging="360"/>
+      </w:pPr>
+      <w:rPr>
+        <w:rFonts w:ascii="Courier New" w:hAnsi="Courier New" w:cs="Courier New" w:hint="default"/>
+      </w:rPr>
+    </w:lvl>
+    <w:lvl w:ilvl="5" w:tplc="04090005" w:tentative="1">
+      <w:start w:val="1"/>
+      <w:numFmt w:val="bullet"/>
+      <w:lvlText w:val=""/>
+      <w:lvlJc w:val="left"/>
+      <w:pPr>
+        <w:ind w:left="4320" w:hanging="360"/>
+      </w:pPr>
+      <w:rPr>
+        <w:rFonts w:ascii="Wingdings" w:hAnsi="Wingdings" w:hint="default"/>
+      </w:rPr>
+    </w:lvl>
+    <w:lvl w:ilvl="6" w:tplc="04090001" w:tentative="1">
+      <w:start w:val="1"/>
+      <w:numFmt w:val="bullet"/>
+      <w:lvlText w:val=""/>
+      <w:lvlJc w:val="left"/>
+      <w:pPr>
+        <w:ind w:left="5040" w:hanging="360"/>
+      </w:pPr>
+      <w:rPr>
+        <w:rFonts w:ascii="Symbol" w:hAnsi="Symbol" w:hint="default"/>
+      </w:rPr>
+    </w:lvl>
+    <w:lvl w:ilvl="7" w:tplc="04090003" w:tentative="1">
+      <w:start w:val="1"/>
+      <w:numFmt w:val="bullet"/>
+      <w:lvlText w:val="o"/>
+      <w:lvlJc w:val="left"/>
+      <w:pPr>
+        <w:ind w:left="5760" w:hanging="360"/>
+      </w:pPr>
+      <w:rPr>
+        <w:rFonts w:ascii="Courier New" w:hAnsi="Courier New" w:cs="Courier New" w:hint="default"/>
+      </w:rPr>
+    </w:lvl>
+    <w:lvl w:ilvl="8" w:tplc="04090005" w:tentative="1">
+      <w:start w:val="1"/>
+      <w:numFmt w:val="bullet"/>
+      <w:lvlText w:val=""/>
+      <w:lvlJc w:val="left"/>
+      <w:pPr>
+        <w:ind w:left="6480" w:hanging="360"/>
+      </w:pPr>
+      <w:rPr>
+        <w:rFonts w:ascii="Wingdings" w:hAnsi="Wingdings" w:hint="default"/>
+      </w:rPr>
+    </w:lvl>
+  </w:abstractNum>
+  <w:abstractNum w:abstractNumId="8" w15:restartNumberingAfterBreak="0">
     <w:nsid w:val="2C9E61B7"/>
     <w:multiLevelType w:val="hybridMultilevel"/>
     <w:tmpl w:val="48E29C5E"/>
@@ -2504,7 +1984,7 @@
       </w:rPr>
     </w:lvl>
   </w:abstractNum>
-  <w:abstractNum w:abstractNumId="8">
+  <w:abstractNum w:abstractNumId="9" w15:restartNumberingAfterBreak="0">
     <w:nsid w:val="2F672CF4"/>
     <w:multiLevelType w:val="hybridMultilevel"/>
     <w:tmpl w:val="B09606AE"/>
@@ -2616,7 +2096,7 @@
       </w:rPr>
     </w:lvl>
   </w:abstractNum>
-  <w:abstractNum w:abstractNumId="9">
+  <w:abstractNum w:abstractNumId="10" w15:restartNumberingAfterBreak="0">
     <w:nsid w:val="356353FA"/>
     <w:multiLevelType w:val="hybridMultilevel"/>
     <w:tmpl w:val="E08AB2DC"/>
@@ -2729,7 +2209,233 @@
       </w:rPr>
     </w:lvl>
   </w:abstractNum>
-  <w:abstractNum w:abstractNumId="10">
+  <w:abstractNum w:abstractNumId="11" w15:restartNumberingAfterBreak="0">
+    <w:nsid w:val="36424249"/>
+    <w:multiLevelType w:val="hybridMultilevel"/>
+    <w:tmpl w:val="78A6DCE6"/>
+    <w:lvl w:ilvl="0" w:tplc="04090001">
+      <w:start w:val="1"/>
+      <w:numFmt w:val="bullet"/>
+      <w:lvlText w:val=""/>
+      <w:lvlJc w:val="left"/>
+      <w:pPr>
+        <w:ind w:left="720" w:hanging="360"/>
+      </w:pPr>
+      <w:rPr>
+        <w:rFonts w:ascii="Symbol" w:hAnsi="Symbol" w:hint="default"/>
+      </w:rPr>
+    </w:lvl>
+    <w:lvl w:ilvl="1" w:tplc="04090003" w:tentative="1">
+      <w:start w:val="1"/>
+      <w:numFmt w:val="bullet"/>
+      <w:lvlText w:val="o"/>
+      <w:lvlJc w:val="left"/>
+      <w:pPr>
+        <w:ind w:left="1440" w:hanging="360"/>
+      </w:pPr>
+      <w:rPr>
+        <w:rFonts w:ascii="Courier New" w:hAnsi="Courier New" w:cs="Courier New" w:hint="default"/>
+      </w:rPr>
+    </w:lvl>
+    <w:lvl w:ilvl="2" w:tplc="04090005" w:tentative="1">
+      <w:start w:val="1"/>
+      <w:numFmt w:val="bullet"/>
+      <w:lvlText w:val=""/>
+      <w:lvlJc w:val="left"/>
+      <w:pPr>
+        <w:ind w:left="2160" w:hanging="360"/>
+      </w:pPr>
+      <w:rPr>
+        <w:rFonts w:ascii="Wingdings" w:hAnsi="Wingdings" w:hint="default"/>
+      </w:rPr>
+    </w:lvl>
+    <w:lvl w:ilvl="3" w:tplc="04090001" w:tentative="1">
+      <w:start w:val="1"/>
+      <w:numFmt w:val="bullet"/>
+      <w:lvlText w:val=""/>
+      <w:lvlJc w:val="left"/>
+      <w:pPr>
+        <w:ind w:left="2880" w:hanging="360"/>
+      </w:pPr>
+      <w:rPr>
+        <w:rFonts w:ascii="Symbol" w:hAnsi="Symbol" w:hint="default"/>
+      </w:rPr>
+    </w:lvl>
+    <w:lvl w:ilvl="4" w:tplc="04090003" w:tentative="1">
+      <w:start w:val="1"/>
+      <w:numFmt w:val="bullet"/>
+      <w:lvlText w:val="o"/>
+      <w:lvlJc w:val="left"/>
+      <w:pPr>
+        <w:ind w:left="3600" w:hanging="360"/>
+      </w:pPr>
+      <w:rPr>
+        <w:rFonts w:ascii="Courier New" w:hAnsi="Courier New" w:cs="Courier New" w:hint="default"/>
+      </w:rPr>
+    </w:lvl>
+    <w:lvl w:ilvl="5" w:tplc="04090005" w:tentative="1">
+      <w:start w:val="1"/>
+      <w:numFmt w:val="bullet"/>
+      <w:lvlText w:val=""/>
+      <w:lvlJc w:val="left"/>
+      <w:pPr>
+        <w:ind w:left="4320" w:hanging="360"/>
+      </w:pPr>
+      <w:rPr>
+        <w:rFonts w:ascii="Wingdings" w:hAnsi="Wingdings" w:hint="default"/>
+      </w:rPr>
+    </w:lvl>
+    <w:lvl w:ilvl="6" w:tplc="04090001" w:tentative="1">
+      <w:start w:val="1"/>
+      <w:numFmt w:val="bullet"/>
+      <w:lvlText w:val=""/>
+      <w:lvlJc w:val="left"/>
+      <w:pPr>
+        <w:ind w:left="5040" w:hanging="360"/>
+      </w:pPr>
+      <w:rPr>
+        <w:rFonts w:ascii="Symbol" w:hAnsi="Symbol" w:hint="default"/>
+      </w:rPr>
+    </w:lvl>
+    <w:lvl w:ilvl="7" w:tplc="04090003" w:tentative="1">
+      <w:start w:val="1"/>
+      <w:numFmt w:val="bullet"/>
+      <w:lvlText w:val="o"/>
+      <w:lvlJc w:val="left"/>
+      <w:pPr>
+        <w:ind w:left="5760" w:hanging="360"/>
+      </w:pPr>
+      <w:rPr>
+        <w:rFonts w:ascii="Courier New" w:hAnsi="Courier New" w:cs="Courier New" w:hint="default"/>
+      </w:rPr>
+    </w:lvl>
+    <w:lvl w:ilvl="8" w:tplc="04090005" w:tentative="1">
+      <w:start w:val="1"/>
+      <w:numFmt w:val="bullet"/>
+      <w:lvlText w:val=""/>
+      <w:lvlJc w:val="left"/>
+      <w:pPr>
+        <w:ind w:left="6480" w:hanging="360"/>
+      </w:pPr>
+      <w:rPr>
+        <w:rFonts w:ascii="Wingdings" w:hAnsi="Wingdings" w:hint="default"/>
+      </w:rPr>
+    </w:lvl>
+  </w:abstractNum>
+  <w:abstractNum w:abstractNumId="12" w15:restartNumberingAfterBreak="0">
+    <w:nsid w:val="50907ABE"/>
+    <w:multiLevelType w:val="hybridMultilevel"/>
+    <w:tmpl w:val="3AD4480C"/>
+    <w:lvl w:ilvl="0" w:tplc="04090001">
+      <w:start w:val="1"/>
+      <w:numFmt w:val="bullet"/>
+      <w:lvlText w:val=""/>
+      <w:lvlJc w:val="left"/>
+      <w:pPr>
+        <w:ind w:left="1080" w:hanging="720"/>
+      </w:pPr>
+      <w:rPr>
+        <w:rFonts w:ascii="Symbol" w:hAnsi="Symbol" w:hint="default"/>
+      </w:rPr>
+    </w:lvl>
+    <w:lvl w:ilvl="1" w:tplc="04090003" w:tentative="1">
+      <w:start w:val="1"/>
+      <w:numFmt w:val="bullet"/>
+      <w:lvlText w:val="o"/>
+      <w:lvlJc w:val="left"/>
+      <w:pPr>
+        <w:ind w:left="1440" w:hanging="360"/>
+      </w:pPr>
+      <w:rPr>
+        <w:rFonts w:ascii="Courier New" w:hAnsi="Courier New" w:cs="Courier New" w:hint="default"/>
+      </w:rPr>
+    </w:lvl>
+    <w:lvl w:ilvl="2" w:tplc="04090005" w:tentative="1">
+      <w:start w:val="1"/>
+      <w:numFmt w:val="bullet"/>
+      <w:lvlText w:val=""/>
+      <w:lvlJc w:val="left"/>
+      <w:pPr>
+        <w:ind w:left="2160" w:hanging="360"/>
+      </w:pPr>
+      <w:rPr>
+        <w:rFonts w:ascii="Wingdings" w:hAnsi="Wingdings" w:hint="default"/>
+      </w:rPr>
+    </w:lvl>
+    <w:lvl w:ilvl="3" w:tplc="04090001" w:tentative="1">
+      <w:start w:val="1"/>
+      <w:numFmt w:val="bullet"/>
+      <w:lvlText w:val=""/>
+      <w:lvlJc w:val="left"/>
+      <w:pPr>
+        <w:ind w:left="2880" w:hanging="360"/>
+      </w:pPr>
+      <w:rPr>
+        <w:rFonts w:ascii="Symbol" w:hAnsi="Symbol" w:hint="default"/>
+      </w:rPr>
+    </w:lvl>
+    <w:lvl w:ilvl="4" w:tplc="04090003" w:tentative="1">
+      <w:start w:val="1"/>
+      <w:numFmt w:val="bullet"/>
+      <w:lvlText w:val="o"/>
+      <w:lvlJc w:val="left"/>
+      <w:pPr>
+        <w:ind w:left="3600" w:hanging="360"/>
+      </w:pPr>
+      <w:rPr>
+        <w:rFonts w:ascii="Courier New" w:hAnsi="Courier New" w:cs="Courier New" w:hint="default"/>
+      </w:rPr>
+    </w:lvl>
+    <w:lvl w:ilvl="5" w:tplc="04090005" w:tentative="1">
+      <w:start w:val="1"/>
+      <w:numFmt w:val="bullet"/>
+      <w:lvlText w:val=""/>
+      <w:lvlJc w:val="left"/>
+      <w:pPr>
+        <w:ind w:left="4320" w:hanging="360"/>
+      </w:pPr>
+      <w:rPr>
+        <w:rFonts w:ascii="Wingdings" w:hAnsi="Wingdings" w:hint="default"/>
+      </w:rPr>
+    </w:lvl>
+    <w:lvl w:ilvl="6" w:tplc="04090001" w:tentative="1">
+      <w:start w:val="1"/>
+      <w:numFmt w:val="bullet"/>
+      <w:lvlText w:val=""/>
+      <w:lvlJc w:val="left"/>
+      <w:pPr>
+        <w:ind w:left="5040" w:hanging="360"/>
+      </w:pPr>
+      <w:rPr>
+        <w:rFonts w:ascii="Symbol" w:hAnsi="Symbol" w:hint="default"/>
+      </w:rPr>
+    </w:lvl>
+    <w:lvl w:ilvl="7" w:tplc="04090003" w:tentative="1">
+      <w:start w:val="1"/>
+      <w:numFmt w:val="bullet"/>
+      <w:lvlText w:val="o"/>
+      <w:lvlJc w:val="left"/>
+      <w:pPr>
+        <w:ind w:left="5760" w:hanging="360"/>
+      </w:pPr>
+      <w:rPr>
+        <w:rFonts w:ascii="Courier New" w:hAnsi="Courier New" w:cs="Courier New" w:hint="default"/>
+      </w:rPr>
+    </w:lvl>
+    <w:lvl w:ilvl="8" w:tplc="04090005" w:tentative="1">
+      <w:start w:val="1"/>
+      <w:numFmt w:val="bullet"/>
+      <w:lvlText w:val=""/>
+      <w:lvlJc w:val="left"/>
+      <w:pPr>
+        <w:ind w:left="6480" w:hanging="360"/>
+      </w:pPr>
+      <w:rPr>
+        <w:rFonts w:ascii="Wingdings" w:hAnsi="Wingdings" w:hint="default"/>
+      </w:rPr>
+    </w:lvl>
+  </w:abstractNum>
+  <w:abstractNum w:abstractNumId="13" w15:restartNumberingAfterBreak="0">
     <w:nsid w:val="53C030D8"/>
     <w:multiLevelType w:val="hybridMultilevel"/>
     <w:tmpl w:val="39E2FA6A"/>
@@ -2842,7 +2548,7 @@
       </w:rPr>
     </w:lvl>
   </w:abstractNum>
-  <w:abstractNum w:abstractNumId="11">
+  <w:abstractNum w:abstractNumId="14" w15:restartNumberingAfterBreak="0">
     <w:nsid w:val="560845DC"/>
     <w:multiLevelType w:val="hybridMultilevel"/>
     <w:tmpl w:val="8332962A"/>
@@ -2955,7 +2661,120 @@
       </w:rPr>
     </w:lvl>
   </w:abstractNum>
-  <w:abstractNum w:abstractNumId="12">
+  <w:abstractNum w:abstractNumId="15" w15:restartNumberingAfterBreak="0">
+    <w:nsid w:val="59304F6E"/>
+    <w:multiLevelType w:val="hybridMultilevel"/>
+    <w:tmpl w:val="C98CBA82"/>
+    <w:lvl w:ilvl="0" w:tplc="04090001">
+      <w:start w:val="1"/>
+      <w:numFmt w:val="bullet"/>
+      <w:lvlText w:val=""/>
+      <w:lvlJc w:val="left"/>
+      <w:pPr>
+        <w:ind w:left="720" w:hanging="360"/>
+      </w:pPr>
+      <w:rPr>
+        <w:rFonts w:ascii="Symbol" w:hAnsi="Symbol" w:hint="default"/>
+      </w:rPr>
+    </w:lvl>
+    <w:lvl w:ilvl="1" w:tplc="04090003" w:tentative="1">
+      <w:start w:val="1"/>
+      <w:numFmt w:val="bullet"/>
+      <w:lvlText w:val="o"/>
+      <w:lvlJc w:val="left"/>
+      <w:pPr>
+        <w:ind w:left="1440" w:hanging="360"/>
+      </w:pPr>
+      <w:rPr>
+        <w:rFonts w:ascii="Courier New" w:hAnsi="Courier New" w:cs="Courier New" w:hint="default"/>
+      </w:rPr>
+    </w:lvl>
+    <w:lvl w:ilvl="2" w:tplc="04090005" w:tentative="1">
+      <w:start w:val="1"/>
+      <w:numFmt w:val="bullet"/>
+      <w:lvlText w:val=""/>
+      <w:lvlJc w:val="left"/>
+      <w:pPr>
+        <w:ind w:left="2160" w:hanging="360"/>
+      </w:pPr>
+      <w:rPr>
+        <w:rFonts w:ascii="Wingdings" w:hAnsi="Wingdings" w:hint="default"/>
+      </w:rPr>
+    </w:lvl>
+    <w:lvl w:ilvl="3" w:tplc="04090001" w:tentative="1">
+      <w:start w:val="1"/>
+      <w:numFmt w:val="bullet"/>
+      <w:lvlText w:val=""/>
+      <w:lvlJc w:val="left"/>
+      <w:pPr>
+        <w:ind w:left="2880" w:hanging="360"/>
+      </w:pPr>
+      <w:rPr>
+        <w:rFonts w:ascii="Symbol" w:hAnsi="Symbol" w:hint="default"/>
+      </w:rPr>
+    </w:lvl>
+    <w:lvl w:ilvl="4" w:tplc="04090003" w:tentative="1">
+      <w:start w:val="1"/>
+      <w:numFmt w:val="bullet"/>
+      <w:lvlText w:val="o"/>
+      <w:lvlJc w:val="left"/>
+      <w:pPr>
+        <w:ind w:left="3600" w:hanging="360"/>
+      </w:pPr>
+      <w:rPr>
+        <w:rFonts w:ascii="Courier New" w:hAnsi="Courier New" w:cs="Courier New" w:hint="default"/>
+      </w:rPr>
+    </w:lvl>
+    <w:lvl w:ilvl="5" w:tplc="04090005" w:tentative="1">
+      <w:start w:val="1"/>
+      <w:numFmt w:val="bullet"/>
+      <w:lvlText w:val=""/>
+      <w:lvlJc w:val="left"/>
+      <w:pPr>
+        <w:ind w:left="4320" w:hanging="360"/>
+      </w:pPr>
+      <w:rPr>
+        <w:rFonts w:ascii="Wingdings" w:hAnsi="Wingdings" w:hint="default"/>
+      </w:rPr>
+    </w:lvl>
+    <w:lvl w:ilvl="6" w:tplc="04090001" w:tentative="1">
+      <w:start w:val="1"/>
+      <w:numFmt w:val="bullet"/>
+      <w:lvlText w:val=""/>
+      <w:lvlJc w:val="left"/>
+      <w:pPr>
+        <w:ind w:left="5040" w:hanging="360"/>
+      </w:pPr>
+      <w:rPr>
+        <w:rFonts w:ascii="Symbol" w:hAnsi="Symbol" w:hint="default"/>
+      </w:rPr>
+    </w:lvl>
+    <w:lvl w:ilvl="7" w:tplc="04090003" w:tentative="1">
+      <w:start w:val="1"/>
+      <w:numFmt w:val="bullet"/>
+      <w:lvlText w:val="o"/>
+      <w:lvlJc w:val="left"/>
+      <w:pPr>
+        <w:ind w:left="5760" w:hanging="360"/>
+      </w:pPr>
+      <w:rPr>
+        <w:rFonts w:ascii="Courier New" w:hAnsi="Courier New" w:cs="Courier New" w:hint="default"/>
+      </w:rPr>
+    </w:lvl>
+    <w:lvl w:ilvl="8" w:tplc="04090005" w:tentative="1">
+      <w:start w:val="1"/>
+      <w:numFmt w:val="bullet"/>
+      <w:lvlText w:val=""/>
+      <w:lvlJc w:val="left"/>
+      <w:pPr>
+        <w:ind w:left="6480" w:hanging="360"/>
+      </w:pPr>
+      <w:rPr>
+        <w:rFonts w:ascii="Wingdings" w:hAnsi="Wingdings" w:hint="default"/>
+      </w:rPr>
+    </w:lvl>
+  </w:abstractNum>
+  <w:abstractNum w:abstractNumId="16" w15:restartNumberingAfterBreak="0">
     <w:nsid w:val="5A763026"/>
     <w:multiLevelType w:val="hybridMultilevel"/>
     <w:tmpl w:val="C308ADB6"/>
@@ -3068,7 +2887,7 @@
       </w:rPr>
     </w:lvl>
   </w:abstractNum>
-  <w:abstractNum w:abstractNumId="13">
+  <w:abstractNum w:abstractNumId="17" w15:restartNumberingAfterBreak="0">
     <w:nsid w:val="5CA6147C"/>
     <w:multiLevelType w:val="hybridMultilevel"/>
     <w:tmpl w:val="FE360278"/>
@@ -3181,7 +3000,7 @@
       </w:rPr>
     </w:lvl>
   </w:abstractNum>
-  <w:abstractNum w:abstractNumId="14">
+  <w:abstractNum w:abstractNumId="18" w15:restartNumberingAfterBreak="0">
     <w:nsid w:val="63FD265C"/>
     <w:multiLevelType w:val="hybridMultilevel"/>
     <w:tmpl w:val="ABDEEB62"/>
@@ -3294,7 +3113,7 @@
       </w:rPr>
     </w:lvl>
   </w:abstractNum>
-  <w:abstractNum w:abstractNumId="15">
+  <w:abstractNum w:abstractNumId="19" w15:restartNumberingAfterBreak="0">
     <w:nsid w:val="65BC2C9C"/>
     <w:multiLevelType w:val="hybridMultilevel"/>
     <w:tmpl w:val="56347E9A"/>
@@ -3408,7 +3227,7 @@
       </w:rPr>
     </w:lvl>
   </w:abstractNum>
-  <w:abstractNum w:abstractNumId="16">
+  <w:abstractNum w:abstractNumId="20" w15:restartNumberingAfterBreak="0">
     <w:nsid w:val="66620619"/>
     <w:multiLevelType w:val="hybridMultilevel"/>
     <w:tmpl w:val="4AF290D0"/>
@@ -3520,7 +3339,7 @@
       </w:rPr>
     </w:lvl>
   </w:abstractNum>
-  <w:abstractNum w:abstractNumId="17">
+  <w:abstractNum w:abstractNumId="21" w15:restartNumberingAfterBreak="0">
     <w:nsid w:val="66B8747E"/>
     <w:multiLevelType w:val="hybridMultilevel"/>
     <w:tmpl w:val="BEC03E64"/>
@@ -3633,7 +3452,7 @@
       </w:rPr>
     </w:lvl>
   </w:abstractNum>
-  <w:abstractNum w:abstractNumId="18">
+  <w:abstractNum w:abstractNumId="22" w15:restartNumberingAfterBreak="0">
     <w:nsid w:val="69165085"/>
     <w:multiLevelType w:val="hybridMultilevel"/>
     <w:tmpl w:val="75B03FFC"/>
@@ -3745,7 +3564,7 @@
       </w:rPr>
     </w:lvl>
   </w:abstractNum>
-  <w:abstractNum w:abstractNumId="19">
+  <w:abstractNum w:abstractNumId="23" w15:restartNumberingAfterBreak="0">
     <w:nsid w:val="6ACC5490"/>
     <w:multiLevelType w:val="hybridMultilevel"/>
     <w:tmpl w:val="A4DE4348"/>
@@ -3858,7 +3677,7 @@
       </w:rPr>
     </w:lvl>
   </w:abstractNum>
-  <w:abstractNum w:abstractNumId="20">
+  <w:abstractNum w:abstractNumId="24" w15:restartNumberingAfterBreak="0">
     <w:nsid w:val="6B46350F"/>
     <w:multiLevelType w:val="hybridMultilevel"/>
     <w:tmpl w:val="BEFC4FB6"/>
@@ -3970,7 +3789,7 @@
       </w:rPr>
     </w:lvl>
   </w:abstractNum>
-  <w:abstractNum w:abstractNumId="21">
+  <w:abstractNum w:abstractNumId="25" w15:restartNumberingAfterBreak="0">
     <w:nsid w:val="6C3905C2"/>
     <w:multiLevelType w:val="hybridMultilevel"/>
     <w:tmpl w:val="35242EEC"/>
@@ -4082,7 +3901,7 @@
       </w:rPr>
     </w:lvl>
   </w:abstractNum>
-  <w:abstractNum w:abstractNumId="22">
+  <w:abstractNum w:abstractNumId="26" w15:restartNumberingAfterBreak="0">
     <w:nsid w:val="6FE872B2"/>
     <w:multiLevelType w:val="hybridMultilevel"/>
     <w:tmpl w:val="DED08362"/>
@@ -4195,7 +4014,7 @@
       </w:rPr>
     </w:lvl>
   </w:abstractNum>
-  <w:abstractNum w:abstractNumId="23">
+  <w:abstractNum w:abstractNumId="27" w15:restartNumberingAfterBreak="0">
     <w:nsid w:val="707F1997"/>
     <w:multiLevelType w:val="hybridMultilevel"/>
     <w:tmpl w:val="5F968C34"/>
@@ -4308,7 +4127,7 @@
       </w:rPr>
     </w:lvl>
   </w:abstractNum>
-  <w:abstractNum w:abstractNumId="24">
+  <w:abstractNum w:abstractNumId="28" w15:restartNumberingAfterBreak="0">
     <w:nsid w:val="719E06AC"/>
     <w:multiLevelType w:val="hybridMultilevel"/>
     <w:tmpl w:val="4EE4F206"/>
@@ -4421,7 +4240,7 @@
       </w:rPr>
     </w:lvl>
   </w:abstractNum>
-  <w:abstractNum w:abstractNumId="25">
+  <w:abstractNum w:abstractNumId="29" w15:restartNumberingAfterBreak="0">
     <w:nsid w:val="78D66BAE"/>
     <w:multiLevelType w:val="hybridMultilevel"/>
     <w:tmpl w:val="67DCFFD0"/>
@@ -4534,7 +4353,7 @@
       </w:rPr>
     </w:lvl>
   </w:abstractNum>
-  <w:abstractNum w:abstractNumId="26">
+  <w:abstractNum w:abstractNumId="30" w15:restartNumberingAfterBreak="0">
     <w:nsid w:val="7C687269"/>
     <w:multiLevelType w:val="hybridMultilevel"/>
     <w:tmpl w:val="D2ACA11C"/>
@@ -4646,7 +4465,7 @@
       </w:rPr>
     </w:lvl>
   </w:abstractNum>
-  <w:abstractNum w:abstractNumId="27">
+  <w:abstractNum w:abstractNumId="31" w15:restartNumberingAfterBreak="0">
     <w:nsid w:val="7E321DCD"/>
     <w:multiLevelType w:val="hybridMultilevel"/>
     <w:tmpl w:val="EC02CA6C"/>
@@ -4760,34 +4579,34 @@
     </w:lvl>
   </w:abstractNum>
   <w:num w:numId="1">
-    <w:abstractNumId w:val="15"/>
+    <w:abstractNumId w:val="19"/>
   </w:num>
   <w:num w:numId="2">
-    <w:abstractNumId w:val="10"/>
+    <w:abstractNumId w:val="13"/>
   </w:num>
   <w:num w:numId="3">
-    <w:abstractNumId w:val="27"/>
+    <w:abstractNumId w:val="31"/>
   </w:num>
   <w:num w:numId="4">
-    <w:abstractNumId w:val="7"/>
+    <w:abstractNumId w:val="8"/>
   </w:num>
   <w:num w:numId="5">
-    <w:abstractNumId w:val="22"/>
+    <w:abstractNumId w:val="26"/>
   </w:num>
   <w:num w:numId="6">
-    <w:abstractNumId w:val="17"/>
+    <w:abstractNumId w:val="21"/>
   </w:num>
   <w:num w:numId="7">
-    <w:abstractNumId w:val="19"/>
+    <w:abstractNumId w:val="23"/>
   </w:num>
   <w:num w:numId="8">
-    <w:abstractNumId w:val="14"/>
+    <w:abstractNumId w:val="18"/>
   </w:num>
   <w:num w:numId="9">
     <w:abstractNumId w:val="0"/>
   </w:num>
   <w:num w:numId="10">
-    <w:abstractNumId w:val="9"/>
+    <w:abstractNumId w:val="10"/>
   </w:num>
   <w:num w:numId="11">
     <w:abstractNumId w:val="4"/>
@@ -4796,58 +4615,70 @@
     <w:abstractNumId w:val="3"/>
   </w:num>
   <w:num w:numId="13">
-    <w:abstractNumId w:val="24"/>
+    <w:abstractNumId w:val="28"/>
   </w:num>
   <w:num w:numId="14">
     <w:abstractNumId w:val="2"/>
   </w:num>
   <w:num w:numId="15">
-    <w:abstractNumId w:val="11"/>
+    <w:abstractNumId w:val="14"/>
   </w:num>
   <w:num w:numId="16">
     <w:abstractNumId w:val="6"/>
   </w:num>
   <w:num w:numId="17">
+    <w:abstractNumId w:val="29"/>
+  </w:num>
+  <w:num w:numId="18">
+    <w:abstractNumId w:val="16"/>
+  </w:num>
+  <w:num w:numId="19">
+    <w:abstractNumId w:val="27"/>
+  </w:num>
+  <w:num w:numId="20">
+    <w:abstractNumId w:val="17"/>
+  </w:num>
+  <w:num w:numId="21">
+    <w:abstractNumId w:val="24"/>
+  </w:num>
+  <w:num w:numId="22">
     <w:abstractNumId w:val="25"/>
   </w:num>
-  <w:num w:numId="18">
-    <w:abstractNumId w:val="12"/>
-  </w:num>
-  <w:num w:numId="19">
-    <w:abstractNumId w:val="23"/>
-  </w:num>
-  <w:num w:numId="20">
-    <w:abstractNumId w:val="13"/>
-  </w:num>
-  <w:num w:numId="21">
-    <w:abstractNumId w:val="20"/>
-  </w:num>
-  <w:num w:numId="22">
-    <w:abstractNumId w:val="21"/>
-  </w:num>
   <w:num w:numId="23">
-    <w:abstractNumId w:val="26"/>
+    <w:abstractNumId w:val="30"/>
   </w:num>
   <w:num w:numId="24">
-    <w:abstractNumId w:val="18"/>
+    <w:abstractNumId w:val="22"/>
   </w:num>
   <w:num w:numId="25">
-    <w:abstractNumId w:val="8"/>
+    <w:abstractNumId w:val="9"/>
   </w:num>
   <w:num w:numId="26">
     <w:abstractNumId w:val="5"/>
   </w:num>
   <w:num w:numId="27">
-    <w:abstractNumId w:val="16"/>
+    <w:abstractNumId w:val="20"/>
   </w:num>
   <w:num w:numId="28">
     <w:abstractNumId w:val="1"/>
+  </w:num>
+  <w:num w:numId="29">
+    <w:abstractNumId w:val="12"/>
+  </w:num>
+  <w:num w:numId="30">
+    <w:abstractNumId w:val="15"/>
+  </w:num>
+  <w:num w:numId="31">
+    <w:abstractNumId w:val="7"/>
+  </w:num>
+  <w:num w:numId="32">
+    <w:abstractNumId w:val="11"/>
   </w:num>
 </w:numbering>
 </file>
 
 <file path=word/styles.xml><?xml version="1.0" encoding="utf-8"?>
-<w:styles xmlns:mc="http://schemas.openxmlformats.org/markup-compatibility/2006" xmlns:r="http://schemas.openxmlformats.org/officeDocument/2006/relationships" xmlns:w="http://schemas.openxmlformats.org/wordprocessingml/2006/main" xmlns:w14="http://schemas.microsoft.com/office/word/2010/wordml" mc:Ignorable="w14">
+<w:styles xmlns:mc="http://schemas.openxmlformats.org/markup-compatibility/2006" xmlns:r="http://schemas.openxmlformats.org/officeDocument/2006/relationships" xmlns:w="http://schemas.openxmlformats.org/wordprocessingml/2006/main" xmlns:w14="http://schemas.microsoft.com/office/word/2010/wordml" xmlns:w15="http://schemas.microsoft.com/office/word/2012/wordml" mc:Ignorable="w14 w15">
   <w:docDefaults>
     <w:rPrDefault>
       <w:rPr>
@@ -4863,144 +4694,378 @@
       </w:pPr>
     </w:pPrDefault>
   </w:docDefaults>
-  <w:latentStyles w:defLockedState="0" w:defUIPriority="99" w:defSemiHidden="1" w:defUnhideWhenUsed="1" w:defQFormat="0" w:count="267">
-    <w:lsdException w:name="Normal" w:semiHidden="0" w:uiPriority="0" w:unhideWhenUsed="0" w:qFormat="1"/>
-    <w:lsdException w:name="heading 1" w:semiHidden="0" w:uiPriority="9" w:unhideWhenUsed="0" w:qFormat="1"/>
-    <w:lsdException w:name="heading 2" w:uiPriority="9" w:qFormat="1"/>
-    <w:lsdException w:name="heading 3" w:uiPriority="9" w:qFormat="1"/>
-    <w:lsdException w:name="heading 4" w:uiPriority="9" w:qFormat="1"/>
-    <w:lsdException w:name="heading 5" w:uiPriority="9" w:qFormat="1"/>
-    <w:lsdException w:name="heading 6" w:uiPriority="9" w:qFormat="1"/>
-    <w:lsdException w:name="heading 7" w:uiPriority="9" w:qFormat="1"/>
-    <w:lsdException w:name="heading 8" w:uiPriority="9" w:qFormat="1"/>
-    <w:lsdException w:name="heading 9" w:uiPriority="9" w:qFormat="1"/>
-    <w:lsdException w:name="toc 1" w:uiPriority="39"/>
-    <w:lsdException w:name="toc 2" w:uiPriority="39"/>
-    <w:lsdException w:name="toc 3" w:uiPriority="39"/>
-    <w:lsdException w:name="toc 4" w:uiPriority="39"/>
-    <w:lsdException w:name="toc 5" w:uiPriority="39"/>
-    <w:lsdException w:name="toc 6" w:uiPriority="39"/>
-    <w:lsdException w:name="toc 7" w:uiPriority="39"/>
-    <w:lsdException w:name="toc 8" w:uiPriority="39"/>
-    <w:lsdException w:name="toc 9" w:uiPriority="39"/>
-    <w:lsdException w:name="caption" w:uiPriority="35" w:qFormat="1"/>
-    <w:lsdException w:name="Title" w:semiHidden="0" w:uiPriority="10" w:unhideWhenUsed="0" w:qFormat="1"/>
-    <w:lsdException w:name="Default Paragraph Font" w:uiPriority="1"/>
-    <w:lsdException w:name="Subtitle" w:semiHidden="0" w:uiPriority="11" w:unhideWhenUsed="0" w:qFormat="1"/>
-    <w:lsdException w:name="Strong" w:semiHidden="0" w:uiPriority="22" w:unhideWhenUsed="0" w:qFormat="1"/>
-    <w:lsdException w:name="Emphasis" w:semiHidden="0" w:uiPriority="20" w:unhideWhenUsed="0" w:qFormat="1"/>
-    <w:lsdException w:name="Table Grid" w:semiHidden="0" w:uiPriority="39" w:unhideWhenUsed="0"/>
-    <w:lsdException w:name="Placeholder Text" w:unhideWhenUsed="0"/>
-    <w:lsdException w:name="No Spacing" w:semiHidden="0" w:uiPriority="1" w:unhideWhenUsed="0" w:qFormat="1"/>
-    <w:lsdException w:name="Light Shading" w:semiHidden="0" w:uiPriority="60" w:unhideWhenUsed="0"/>
-    <w:lsdException w:name="Light List" w:semiHidden="0" w:uiPriority="61" w:unhideWhenUsed="0"/>
-    <w:lsdException w:name="Light Grid" w:semiHidden="0" w:uiPriority="62" w:unhideWhenUsed="0"/>
-    <w:lsdException w:name="Medium Shading 1" w:semiHidden="0" w:uiPriority="63" w:unhideWhenUsed="0"/>
-    <w:lsdException w:name="Medium Shading 2" w:semiHidden="0" w:uiPriority="64" w:unhideWhenUsed="0"/>
-    <w:lsdException w:name="Medium List 1" w:semiHidden="0" w:uiPriority="65" w:unhideWhenUsed="0"/>
-    <w:lsdException w:name="Medium List 2" w:semiHidden="0" w:uiPriority="66" w:unhideWhenUsed="0"/>
-    <w:lsdException w:name="Medium Grid 1" w:semiHidden="0" w:uiPriority="67" w:unhideWhenUsed="0"/>
-    <w:lsdException w:name="Medium Grid 2" w:semiHidden="0" w:uiPriority="68" w:unhideWhenUsed="0"/>
-    <w:lsdException w:name="Medium Grid 3" w:semiHidden="0" w:uiPriority="69" w:unhideWhenUsed="0"/>
-    <w:lsdException w:name="Dark List" w:semiHidden="0" w:uiPriority="70" w:unhideWhenUsed="0"/>
-    <w:lsdException w:name="Colorful Shading" w:semiHidden="0" w:uiPriority="71" w:unhideWhenUsed="0"/>
-    <w:lsdException w:name="Colorful List" w:semiHidden="0" w:uiPriority="72" w:unhideWhenUsed="0"/>
-    <w:lsdException w:name="Colorful Grid" w:semiHidden="0" w:uiPriority="73" w:unhideWhenUsed="0"/>
-    <w:lsdException w:name="Light Shading Accent 1" w:semiHidden="0" w:uiPriority="60" w:unhideWhenUsed="0"/>
-    <w:lsdException w:name="Light List Accent 1" w:semiHidden="0" w:uiPriority="61" w:unhideWhenUsed="0"/>
-    <w:lsdException w:name="Light Grid Accent 1" w:semiHidden="0" w:uiPriority="62" w:unhideWhenUsed="0"/>
-    <w:lsdException w:name="Medium Shading 1 Accent 1" w:semiHidden="0" w:uiPriority="63" w:unhideWhenUsed="0"/>
-    <w:lsdException w:name="Medium Shading 2 Accent 1" w:semiHidden="0" w:uiPriority="64" w:unhideWhenUsed="0"/>
-    <w:lsdException w:name="Medium List 1 Accent 1" w:semiHidden="0" w:uiPriority="65" w:unhideWhenUsed="0"/>
-    <w:lsdException w:name="Revision" w:unhideWhenUsed="0"/>
-    <w:lsdException w:name="List Paragraph" w:semiHidden="0" w:uiPriority="34" w:unhideWhenUsed="0" w:qFormat="1"/>
-    <w:lsdException w:name="Quote" w:semiHidden="0" w:uiPriority="29" w:unhideWhenUsed="0" w:qFormat="1"/>
-    <w:lsdException w:name="Intense Quote" w:semiHidden="0" w:uiPriority="30" w:unhideWhenUsed="0" w:qFormat="1"/>
-    <w:lsdException w:name="Medium List 2 Accent 1" w:semiHidden="0" w:uiPriority="66" w:unhideWhenUsed="0"/>
-    <w:lsdException w:name="Medium Grid 1 Accent 1" w:semiHidden="0" w:uiPriority="67" w:unhideWhenUsed="0"/>
-    <w:lsdException w:name="Medium Grid 2 Accent 1" w:semiHidden="0" w:uiPriority="68" w:unhideWhenUsed="0"/>
-    <w:lsdException w:name="Medium Grid 3 Accent 1" w:semiHidden="0" w:uiPriority="69" w:unhideWhenUsed="0"/>
-    <w:lsdException w:name="Dark List Accent 1" w:semiHidden="0" w:uiPriority="70" w:unhideWhenUsed="0"/>
-    <w:lsdException w:name="Colorful Shading Accent 1" w:semiHidden="0" w:uiPriority="71" w:unhideWhenUsed="0"/>
-    <w:lsdException w:name="Colorful List Accent 1" w:semiHidden="0" w:uiPriority="72" w:unhideWhenUsed="0"/>
-    <w:lsdException w:name="Colorful Grid Accent 1" w:semiHidden="0" w:uiPriority="73" w:unhideWhenUsed="0"/>
-    <w:lsdException w:name="Light Shading Accent 2" w:semiHidden="0" w:uiPriority="60" w:unhideWhenUsed="0"/>
-    <w:lsdException w:name="Light List Accent 2" w:semiHidden="0" w:uiPriority="61" w:unhideWhenUsed="0"/>
-    <w:lsdException w:name="Light Grid Accent 2" w:semiHidden="0" w:uiPriority="62" w:unhideWhenUsed="0"/>
-    <w:lsdException w:name="Medium Shading 1 Accent 2" w:semiHidden="0" w:uiPriority="63" w:unhideWhenUsed="0"/>
-    <w:lsdException w:name="Medium Shading 2 Accent 2" w:semiHidden="0" w:uiPriority="64" w:unhideWhenUsed="0"/>
-    <w:lsdException w:name="Medium List 1 Accent 2" w:semiHidden="0" w:uiPriority="65" w:unhideWhenUsed="0"/>
-    <w:lsdException w:name="Medium List 2 Accent 2" w:semiHidden="0" w:uiPriority="66" w:unhideWhenUsed="0"/>
-    <w:lsdException w:name="Medium Grid 1 Accent 2" w:semiHidden="0" w:uiPriority="67" w:unhideWhenUsed="0"/>
-    <w:lsdException w:name="Medium Grid 2 Accent 2" w:semiHidden="0" w:uiPriority="68" w:unhideWhenUsed="0"/>
-    <w:lsdException w:name="Medium Grid 3 Accent 2" w:semiHidden="0" w:uiPriority="69" w:unhideWhenUsed="0"/>
-    <w:lsdException w:name="Dark List Accent 2" w:semiHidden="0" w:uiPriority="70" w:unhideWhenUsed="0"/>
-    <w:lsdException w:name="Colorful Shading Accent 2" w:semiHidden="0" w:uiPriority="71" w:unhideWhenUsed="0"/>
-    <w:lsdException w:name="Colorful List Accent 2" w:semiHidden="0" w:uiPriority="72" w:unhideWhenUsed="0"/>
-    <w:lsdException w:name="Colorful Grid Accent 2" w:semiHidden="0" w:uiPriority="73" w:unhideWhenUsed="0"/>
-    <w:lsdException w:name="Light Shading Accent 3" w:semiHidden="0" w:uiPriority="60" w:unhideWhenUsed="0"/>
-    <w:lsdException w:name="Light List Accent 3" w:semiHidden="0" w:uiPriority="61" w:unhideWhenUsed="0"/>
-    <w:lsdException w:name="Light Grid Accent 3" w:semiHidden="0" w:uiPriority="62" w:unhideWhenUsed="0"/>
-    <w:lsdException w:name="Medium Shading 1 Accent 3" w:semiHidden="0" w:uiPriority="63" w:unhideWhenUsed="0"/>
-    <w:lsdException w:name="Medium Shading 2 Accent 3" w:semiHidden="0" w:uiPriority="64" w:unhideWhenUsed="0"/>
-    <w:lsdException w:name="Medium List 1 Accent 3" w:semiHidden="0" w:uiPriority="65" w:unhideWhenUsed="0"/>
-    <w:lsdException w:name="Medium List 2 Accent 3" w:semiHidden="0" w:uiPriority="66" w:unhideWhenUsed="0"/>
-    <w:lsdException w:name="Medium Grid 1 Accent 3" w:semiHidden="0" w:uiPriority="67" w:unhideWhenUsed="0"/>
-    <w:lsdException w:name="Medium Grid 2 Accent 3" w:semiHidden="0" w:uiPriority="68" w:unhideWhenUsed="0"/>
-    <w:lsdException w:name="Medium Grid 3 Accent 3" w:semiHidden="0" w:uiPriority="69" w:unhideWhenUsed="0"/>
-    <w:lsdException w:name="Dark List Accent 3" w:semiHidden="0" w:uiPriority="70" w:unhideWhenUsed="0"/>
-    <w:lsdException w:name="Colorful Shading Accent 3" w:semiHidden="0" w:uiPriority="71" w:unhideWhenUsed="0"/>
-    <w:lsdException w:name="Colorful List Accent 3" w:semiHidden="0" w:uiPriority="72" w:unhideWhenUsed="0"/>
-    <w:lsdException w:name="Colorful Grid Accent 3" w:semiHidden="0" w:uiPriority="73" w:unhideWhenUsed="0"/>
-    <w:lsdException w:name="Light Shading Accent 4" w:semiHidden="0" w:uiPriority="60" w:unhideWhenUsed="0"/>
-    <w:lsdException w:name="Light List Accent 4" w:semiHidden="0" w:uiPriority="61" w:unhideWhenUsed="0"/>
-    <w:lsdException w:name="Light Grid Accent 4" w:semiHidden="0" w:uiPriority="62" w:unhideWhenUsed="0"/>
-    <w:lsdException w:name="Medium Shading 1 Accent 4" w:semiHidden="0" w:uiPriority="63" w:unhideWhenUsed="0"/>
-    <w:lsdException w:name="Medium Shading 2 Accent 4" w:semiHidden="0" w:uiPriority="64" w:unhideWhenUsed="0"/>
-    <w:lsdException w:name="Medium List 1 Accent 4" w:semiHidden="0" w:uiPriority="65" w:unhideWhenUsed="0"/>
-    <w:lsdException w:name="Medium List 2 Accent 4" w:semiHidden="0" w:uiPriority="66" w:unhideWhenUsed="0"/>
-    <w:lsdException w:name="Medium Grid 1 Accent 4" w:semiHidden="0" w:uiPriority="67" w:unhideWhenUsed="0"/>
-    <w:lsdException w:name="Medium Grid 2 Accent 4" w:semiHidden="0" w:uiPriority="68" w:unhideWhenUsed="0"/>
-    <w:lsdException w:name="Medium Grid 3 Accent 4" w:semiHidden="0" w:uiPriority="69" w:unhideWhenUsed="0"/>
-    <w:lsdException w:name="Dark List Accent 4" w:semiHidden="0" w:uiPriority="70" w:unhideWhenUsed="0"/>
-    <w:lsdException w:name="Colorful Shading Accent 4" w:semiHidden="0" w:uiPriority="71" w:unhideWhenUsed="0"/>
-    <w:lsdException w:name="Colorful List Accent 4" w:semiHidden="0" w:uiPriority="72" w:unhideWhenUsed="0"/>
-    <w:lsdException w:name="Colorful Grid Accent 4" w:semiHidden="0" w:uiPriority="73" w:unhideWhenUsed="0"/>
-    <w:lsdException w:name="Light Shading Accent 5" w:semiHidden="0" w:uiPriority="60" w:unhideWhenUsed="0"/>
-    <w:lsdException w:name="Light List Accent 5" w:semiHidden="0" w:uiPriority="61" w:unhideWhenUsed="0"/>
-    <w:lsdException w:name="Light Grid Accent 5" w:semiHidden="0" w:uiPriority="62" w:unhideWhenUsed="0"/>
-    <w:lsdException w:name="Medium Shading 1 Accent 5" w:semiHidden="0" w:uiPriority="63" w:unhideWhenUsed="0"/>
-    <w:lsdException w:name="Medium Shading 2 Accent 5" w:semiHidden="0" w:uiPriority="64" w:unhideWhenUsed="0"/>
-    <w:lsdException w:name="Medium List 1 Accent 5" w:semiHidden="0" w:uiPriority="65" w:unhideWhenUsed="0"/>
-    <w:lsdException w:name="Medium List 2 Accent 5" w:semiHidden="0" w:uiPriority="66" w:unhideWhenUsed="0"/>
-    <w:lsdException w:name="Medium Grid 1 Accent 5" w:semiHidden="0" w:uiPriority="67" w:unhideWhenUsed="0"/>
-    <w:lsdException w:name="Medium Grid 2 Accent 5" w:semiHidden="0" w:uiPriority="68" w:unhideWhenUsed="0"/>
-    <w:lsdException w:name="Medium Grid 3 Accent 5" w:semiHidden="0" w:uiPriority="69" w:unhideWhenUsed="0"/>
-    <w:lsdException w:name="Dark List Accent 5" w:semiHidden="0" w:uiPriority="70" w:unhideWhenUsed="0"/>
-    <w:lsdException w:name="Colorful Shading Accent 5" w:semiHidden="0" w:uiPriority="71" w:unhideWhenUsed="0"/>
-    <w:lsdException w:name="Colorful List Accent 5" w:semiHidden="0" w:uiPriority="72" w:unhideWhenUsed="0"/>
-    <w:lsdException w:name="Colorful Grid Accent 5" w:semiHidden="0" w:uiPriority="73" w:unhideWhenUsed="0"/>
-    <w:lsdException w:name="Light Shading Accent 6" w:semiHidden="0" w:uiPriority="60" w:unhideWhenUsed="0"/>
-    <w:lsdException w:name="Light List Accent 6" w:semiHidden="0" w:uiPriority="61" w:unhideWhenUsed="0"/>
-    <w:lsdException w:name="Light Grid Accent 6" w:semiHidden="0" w:uiPriority="62" w:unhideWhenUsed="0"/>
-    <w:lsdException w:name="Medium Shading 1 Accent 6" w:semiHidden="0" w:uiPriority="63" w:unhideWhenUsed="0"/>
-    <w:lsdException w:name="Medium Shading 2 Accent 6" w:semiHidden="0" w:uiPriority="64" w:unhideWhenUsed="0"/>
-    <w:lsdException w:name="Medium List 1 Accent 6" w:semiHidden="0" w:uiPriority="65" w:unhideWhenUsed="0"/>
-    <w:lsdException w:name="Medium List 2 Accent 6" w:semiHidden="0" w:uiPriority="66" w:unhideWhenUsed="0"/>
-    <w:lsdException w:name="Medium Grid 1 Accent 6" w:semiHidden="0" w:uiPriority="67" w:unhideWhenUsed="0"/>
-    <w:lsdException w:name="Medium Grid 2 Accent 6" w:semiHidden="0" w:uiPriority="68" w:unhideWhenUsed="0"/>
-    <w:lsdException w:name="Medium Grid 3 Accent 6" w:semiHidden="0" w:uiPriority="69" w:unhideWhenUsed="0"/>
-    <w:lsdException w:name="Dark List Accent 6" w:semiHidden="0" w:uiPriority="70" w:unhideWhenUsed="0"/>
-    <w:lsdException w:name="Colorful Shading Accent 6" w:semiHidden="0" w:uiPriority="71" w:unhideWhenUsed="0"/>
-    <w:lsdException w:name="Colorful List Accent 6" w:semiHidden="0" w:uiPriority="72" w:unhideWhenUsed="0"/>
-    <w:lsdException w:name="Colorful Grid Accent 6" w:semiHidden="0" w:uiPriority="73" w:unhideWhenUsed="0"/>
-    <w:lsdException w:name="Subtle Emphasis" w:semiHidden="0" w:uiPriority="19" w:unhideWhenUsed="0" w:qFormat="1"/>
-    <w:lsdException w:name="Intense Emphasis" w:semiHidden="0" w:uiPriority="21" w:unhideWhenUsed="0" w:qFormat="1"/>
-    <w:lsdException w:name="Subtle Reference" w:semiHidden="0" w:uiPriority="31" w:unhideWhenUsed="0" w:qFormat="1"/>
-    <w:lsdException w:name="Intense Reference" w:semiHidden="0" w:uiPriority="32" w:unhideWhenUsed="0" w:qFormat="1"/>
-    <w:lsdException w:name="Book Title" w:semiHidden="0" w:uiPriority="33" w:unhideWhenUsed="0" w:qFormat="1"/>
-    <w:lsdException w:name="Bibliography" w:uiPriority="37"/>
-    <w:lsdException w:name="TOC Heading" w:uiPriority="39" w:qFormat="1"/>
+  <w:latentStyles w:defLockedState="0" w:defUIPriority="99" w:defSemiHidden="0" w:defUnhideWhenUsed="0" w:defQFormat="0" w:count="371">
+    <w:lsdException w:name="Normal" w:uiPriority="0" w:qFormat="1"/>
+    <w:lsdException w:name="heading 1" w:uiPriority="9" w:qFormat="1"/>
+    <w:lsdException w:name="heading 2" w:semiHidden="1" w:uiPriority="9" w:unhideWhenUsed="1" w:qFormat="1"/>
+    <w:lsdException w:name="heading 3" w:semiHidden="1" w:uiPriority="9" w:unhideWhenUsed="1" w:qFormat="1"/>
+    <w:lsdException w:name="heading 4" w:semiHidden="1" w:uiPriority="9" w:unhideWhenUsed="1" w:qFormat="1"/>
+    <w:lsdException w:name="heading 5" w:semiHidden="1" w:uiPriority="9" w:unhideWhenUsed="1" w:qFormat="1"/>
+    <w:lsdException w:name="heading 6" w:semiHidden="1" w:uiPriority="9" w:unhideWhenUsed="1" w:qFormat="1"/>
+    <w:lsdException w:name="heading 7" w:semiHidden="1" w:uiPriority="9" w:unhideWhenUsed="1" w:qFormat="1"/>
+    <w:lsdException w:name="heading 8" w:semiHidden="1" w:uiPriority="9" w:unhideWhenUsed="1" w:qFormat="1"/>
+    <w:lsdException w:name="heading 9" w:semiHidden="1" w:uiPriority="9" w:unhideWhenUsed="1" w:qFormat="1"/>
+    <w:lsdException w:name="index 1" w:semiHidden="1" w:unhideWhenUsed="1"/>
+    <w:lsdException w:name="index 2" w:semiHidden="1" w:unhideWhenUsed="1"/>
+    <w:lsdException w:name="index 3" w:semiHidden="1" w:unhideWhenUsed="1"/>
+    <w:lsdException w:name="index 4" w:semiHidden="1" w:unhideWhenUsed="1"/>
+    <w:lsdException w:name="index 5" w:semiHidden="1" w:unhideWhenUsed="1"/>
+    <w:lsdException w:name="index 6" w:semiHidden="1" w:unhideWhenUsed="1"/>
+    <w:lsdException w:name="index 7" w:semiHidden="1" w:unhideWhenUsed="1"/>
+    <w:lsdException w:name="index 8" w:semiHidden="1" w:unhideWhenUsed="1"/>
+    <w:lsdException w:name="index 9" w:semiHidden="1" w:unhideWhenUsed="1"/>
+    <w:lsdException w:name="toc 1" w:semiHidden="1" w:uiPriority="39" w:unhideWhenUsed="1"/>
+    <w:lsdException w:name="toc 2" w:semiHidden="1" w:uiPriority="39" w:unhideWhenUsed="1"/>
+    <w:lsdException w:name="toc 3" w:semiHidden="1" w:uiPriority="39" w:unhideWhenUsed="1"/>
+    <w:lsdException w:name="toc 4" w:semiHidden="1" w:uiPriority="39" w:unhideWhenUsed="1"/>
+    <w:lsdException w:name="toc 5" w:semiHidden="1" w:uiPriority="39" w:unhideWhenUsed="1"/>
+    <w:lsdException w:name="toc 6" w:semiHidden="1" w:uiPriority="39" w:unhideWhenUsed="1"/>
+    <w:lsdException w:name="toc 7" w:semiHidden="1" w:uiPriority="39" w:unhideWhenUsed="1"/>
+    <w:lsdException w:name="toc 8" w:semiHidden="1" w:uiPriority="39" w:unhideWhenUsed="1"/>
+    <w:lsdException w:name="toc 9" w:semiHidden="1" w:uiPriority="39" w:unhideWhenUsed="1"/>
+    <w:lsdException w:name="Normal Indent" w:semiHidden="1" w:unhideWhenUsed="1"/>
+    <w:lsdException w:name="footnote text" w:semiHidden="1" w:unhideWhenUsed="1"/>
+    <w:lsdException w:name="annotation text" w:semiHidden="1" w:unhideWhenUsed="1"/>
+    <w:lsdException w:name="header" w:semiHidden="1" w:unhideWhenUsed="1"/>
+    <w:lsdException w:name="footer" w:semiHidden="1" w:unhideWhenUsed="1"/>
+    <w:lsdException w:name="index heading" w:semiHidden="1" w:unhideWhenUsed="1"/>
+    <w:lsdException w:name="caption" w:semiHidden="1" w:uiPriority="35" w:unhideWhenUsed="1" w:qFormat="1"/>
+    <w:lsdException w:name="table of figures" w:semiHidden="1" w:unhideWhenUsed="1"/>
+    <w:lsdException w:name="envelope address" w:semiHidden="1" w:unhideWhenUsed="1"/>
+    <w:lsdException w:name="envelope return" w:semiHidden="1" w:unhideWhenUsed="1"/>
+    <w:lsdException w:name="footnote reference" w:semiHidden="1" w:unhideWhenUsed="1"/>
+    <w:lsdException w:name="annotation reference" w:semiHidden="1" w:unhideWhenUsed="1"/>
+    <w:lsdException w:name="line number" w:semiHidden="1" w:unhideWhenUsed="1"/>
+    <w:lsdException w:name="page number" w:semiHidden="1" w:unhideWhenUsed="1"/>
+    <w:lsdException w:name="endnote reference" w:semiHidden="1" w:unhideWhenUsed="1"/>
+    <w:lsdException w:name="endnote text" w:semiHidden="1" w:unhideWhenUsed="1"/>
+    <w:lsdException w:name="table of authorities" w:semiHidden="1" w:unhideWhenUsed="1"/>
+    <w:lsdException w:name="macro" w:semiHidden="1" w:unhideWhenUsed="1"/>
+    <w:lsdException w:name="toa heading" w:semiHidden="1" w:unhideWhenUsed="1"/>
+    <w:lsdException w:name="List" w:semiHidden="1" w:unhideWhenUsed="1"/>
+    <w:lsdException w:name="List Bullet" w:semiHidden="1" w:unhideWhenUsed="1"/>
+    <w:lsdException w:name="List Number" w:semiHidden="1" w:unhideWhenUsed="1"/>
+    <w:lsdException w:name="List 2" w:semiHidden="1" w:unhideWhenUsed="1"/>
+    <w:lsdException w:name="List 3" w:semiHidden="1" w:unhideWhenUsed="1"/>
+    <w:lsdException w:name="List 4" w:semiHidden="1" w:unhideWhenUsed="1"/>
+    <w:lsdException w:name="List 5" w:semiHidden="1" w:unhideWhenUsed="1"/>
+    <w:lsdException w:name="List Bullet 2" w:semiHidden="1" w:unhideWhenUsed="1"/>
+    <w:lsdException w:name="List Bullet 3" w:semiHidden="1" w:unhideWhenUsed="1"/>
+    <w:lsdException w:name="List Bullet 4" w:semiHidden="1" w:unhideWhenUsed="1"/>
+    <w:lsdException w:name="List Bullet 5" w:semiHidden="1" w:unhideWhenUsed="1"/>
+    <w:lsdException w:name="List Number 2" w:semiHidden="1" w:unhideWhenUsed="1"/>
+    <w:lsdException w:name="List Number 3" w:semiHidden="1" w:unhideWhenUsed="1"/>
+    <w:lsdException w:name="List Number 4" w:semiHidden="1" w:unhideWhenUsed="1"/>
+    <w:lsdException w:name="List Number 5" w:semiHidden="1" w:unhideWhenUsed="1"/>
+    <w:lsdException w:name="Title" w:uiPriority="10" w:qFormat="1"/>
+    <w:lsdException w:name="Closing" w:semiHidden="1" w:unhideWhenUsed="1"/>
+    <w:lsdException w:name="Signature" w:semiHidden="1" w:unhideWhenUsed="1"/>
+    <w:lsdException w:name="Default Paragraph Font" w:semiHidden="1" w:uiPriority="1" w:unhideWhenUsed="1"/>
+    <w:lsdException w:name="Body Text" w:semiHidden="1" w:unhideWhenUsed="1"/>
+    <w:lsdException w:name="Body Text Indent" w:semiHidden="1" w:unhideWhenUsed="1"/>
+    <w:lsdException w:name="List Continue" w:semiHidden="1" w:unhideWhenUsed="1"/>
+    <w:lsdException w:name="List Continue 2" w:semiHidden="1" w:unhideWhenUsed="1"/>
+    <w:lsdException w:name="List Continue 3" w:semiHidden="1" w:unhideWhenUsed="1"/>
+    <w:lsdException w:name="List Continue 4" w:semiHidden="1" w:unhideWhenUsed="1"/>
+    <w:lsdException w:name="List Continue 5" w:semiHidden="1" w:unhideWhenUsed="1"/>
+    <w:lsdException w:name="Message Header" w:semiHidden="1" w:unhideWhenUsed="1"/>
+    <w:lsdException w:name="Subtitle" w:uiPriority="11" w:qFormat="1"/>
+    <w:lsdException w:name="Salutation" w:semiHidden="1" w:unhideWhenUsed="1"/>
+    <w:lsdException w:name="Date" w:semiHidden="1" w:unhideWhenUsed="1"/>
+    <w:lsdException w:name="Body Text First Indent" w:semiHidden="1" w:unhideWhenUsed="1"/>
+    <w:lsdException w:name="Body Text First Indent 2" w:semiHidden="1" w:unhideWhenUsed="1"/>
+    <w:lsdException w:name="Note Heading" w:semiHidden="1" w:unhideWhenUsed="1"/>
+    <w:lsdException w:name="Body Text 2" w:semiHidden="1" w:unhideWhenUsed="1"/>
+    <w:lsdException w:name="Body Text 3" w:semiHidden="1" w:unhideWhenUsed="1"/>
+    <w:lsdException w:name="Body Text Indent 2" w:semiHidden="1" w:unhideWhenUsed="1"/>
+    <w:lsdException w:name="Body Text Indent 3" w:semiHidden="1" w:unhideWhenUsed="1"/>
+    <w:lsdException w:name="Block Text" w:semiHidden="1" w:unhideWhenUsed="1"/>
+    <w:lsdException w:name="Hyperlink" w:semiHidden="1" w:unhideWhenUsed="1"/>
+    <w:lsdException w:name="FollowedHyperlink" w:semiHidden="1" w:unhideWhenUsed="1"/>
+    <w:lsdException w:name="Strong" w:uiPriority="22" w:qFormat="1"/>
+    <w:lsdException w:name="Emphasis" w:uiPriority="20" w:qFormat="1"/>
+    <w:lsdException w:name="Document Map" w:semiHidden="1" w:unhideWhenUsed="1"/>
+    <w:lsdException w:name="Plain Text" w:semiHidden="1" w:unhideWhenUsed="1"/>
+    <w:lsdException w:name="E-mail Signature" w:semiHidden="1" w:unhideWhenUsed="1"/>
+    <w:lsdException w:name="HTML Top of Form" w:semiHidden="1" w:unhideWhenUsed="1"/>
+    <w:lsdException w:name="HTML Bottom of Form" w:semiHidden="1" w:unhideWhenUsed="1"/>
+    <w:lsdException w:name="Normal (Web)" w:semiHidden="1" w:unhideWhenUsed="1"/>
+    <w:lsdException w:name="HTML Acronym" w:semiHidden="1" w:unhideWhenUsed="1"/>
+    <w:lsdException w:name="HTML Address" w:semiHidden="1" w:unhideWhenUsed="1"/>
+    <w:lsdException w:name="HTML Cite" w:semiHidden="1" w:unhideWhenUsed="1"/>
+    <w:lsdException w:name="HTML Code" w:semiHidden="1" w:unhideWhenUsed="1"/>
+    <w:lsdException w:name="HTML Definition" w:semiHidden="1" w:unhideWhenUsed="1"/>
+    <w:lsdException w:name="HTML Keyboard" w:semiHidden="1" w:unhideWhenUsed="1"/>
+    <w:lsdException w:name="HTML Preformatted" w:semiHidden="1" w:unhideWhenUsed="1"/>
+    <w:lsdException w:name="HTML Sample" w:semiHidden="1" w:unhideWhenUsed="1"/>
+    <w:lsdException w:name="HTML Typewriter" w:semiHidden="1" w:unhideWhenUsed="1"/>
+    <w:lsdException w:name="HTML Variable" w:semiHidden="1" w:unhideWhenUsed="1"/>
+    <w:lsdException w:name="Normal Table" w:semiHidden="1" w:unhideWhenUsed="1"/>
+    <w:lsdException w:name="annotation subject" w:semiHidden="1" w:unhideWhenUsed="1"/>
+    <w:lsdException w:name="No List" w:semiHidden="1" w:unhideWhenUsed="1"/>
+    <w:lsdException w:name="Outline List 1" w:semiHidden="1" w:unhideWhenUsed="1"/>
+    <w:lsdException w:name="Outline List 2" w:semiHidden="1" w:unhideWhenUsed="1"/>
+    <w:lsdException w:name="Outline List 3" w:semiHidden="1" w:unhideWhenUsed="1"/>
+    <w:lsdException w:name="Table Simple 1" w:semiHidden="1" w:unhideWhenUsed="1"/>
+    <w:lsdException w:name="Table Simple 2" w:semiHidden="1" w:unhideWhenUsed="1"/>
+    <w:lsdException w:name="Table Simple 3" w:semiHidden="1" w:unhideWhenUsed="1"/>
+    <w:lsdException w:name="Table Classic 1" w:semiHidden="1" w:unhideWhenUsed="1"/>
+    <w:lsdException w:name="Table Classic 2" w:semiHidden="1" w:unhideWhenUsed="1"/>
+    <w:lsdException w:name="Table Classic 3" w:semiHidden="1" w:unhideWhenUsed="1"/>
+    <w:lsdException w:name="Table Classic 4" w:semiHidden="1" w:unhideWhenUsed="1"/>
+    <w:lsdException w:name="Table Colorful 1" w:semiHidden="1" w:unhideWhenUsed="1"/>
+    <w:lsdException w:name="Table Colorful 2" w:semiHidden="1" w:unhideWhenUsed="1"/>
+    <w:lsdException w:name="Table Colorful 3" w:semiHidden="1" w:unhideWhenUsed="1"/>
+    <w:lsdException w:name="Table Columns 1" w:semiHidden="1" w:unhideWhenUsed="1"/>
+    <w:lsdException w:name="Table Columns 2" w:semiHidden="1" w:unhideWhenUsed="1"/>
+    <w:lsdException w:name="Table Columns 3" w:semiHidden="1" w:unhideWhenUsed="1"/>
+    <w:lsdException w:name="Table Columns 4" w:semiHidden="1" w:unhideWhenUsed="1"/>
+    <w:lsdException w:name="Table Columns 5" w:semiHidden="1" w:unhideWhenUsed="1"/>
+    <w:lsdException w:name="Table Grid 1" w:semiHidden="1" w:unhideWhenUsed="1"/>
+    <w:lsdException w:name="Table Grid 2" w:semiHidden="1" w:unhideWhenUsed="1"/>
+    <w:lsdException w:name="Table Grid 3" w:semiHidden="1" w:unhideWhenUsed="1"/>
+    <w:lsdException w:name="Table Grid 4" w:semiHidden="1" w:unhideWhenUsed="1"/>
+    <w:lsdException w:name="Table Grid 5" w:semiHidden="1" w:unhideWhenUsed="1"/>
+    <w:lsdException w:name="Table Grid 6" w:semiHidden="1" w:unhideWhenUsed="1"/>
+    <w:lsdException w:name="Table Grid 7" w:semiHidden="1" w:unhideWhenUsed="1"/>
+    <w:lsdException w:name="Table Grid 8" w:semiHidden="1" w:unhideWhenUsed="1"/>
+    <w:lsdException w:name="Table List 1" w:semiHidden="1" w:unhideWhenUsed="1"/>
+    <w:lsdException w:name="Table List 2" w:semiHidden="1" w:unhideWhenUsed="1"/>
+    <w:lsdException w:name="Table List 3" w:semiHidden="1" w:unhideWhenUsed="1"/>
+    <w:lsdException w:name="Table List 4" w:semiHidden="1" w:unhideWhenUsed="1"/>
+    <w:lsdException w:name="Table List 5" w:semiHidden="1" w:unhideWhenUsed="1"/>
+    <w:lsdException w:name="Table List 6" w:semiHidden="1" w:unhideWhenUsed="1"/>
+    <w:lsdException w:name="Table List 7" w:semiHidden="1" w:unhideWhenUsed="1"/>
+    <w:lsdException w:name="Table List 8" w:semiHidden="1" w:unhideWhenUsed="1"/>
+    <w:lsdException w:name="Table 3D effects 1" w:semiHidden="1" w:unhideWhenUsed="1"/>
+    <w:lsdException w:name="Table 3D effects 2" w:semiHidden="1" w:unhideWhenUsed="1"/>
+    <w:lsdException w:name="Table 3D effects 3" w:semiHidden="1" w:unhideWhenUsed="1"/>
+    <w:lsdException w:name="Table Contemporary" w:semiHidden="1" w:unhideWhenUsed="1"/>
+    <w:lsdException w:name="Table Elegant" w:semiHidden="1" w:unhideWhenUsed="1"/>
+    <w:lsdException w:name="Table Professional" w:semiHidden="1" w:unhideWhenUsed="1"/>
+    <w:lsdException w:name="Table Subtle 1" w:semiHidden="1" w:unhideWhenUsed="1"/>
+    <w:lsdException w:name="Table Subtle 2" w:semiHidden="1" w:unhideWhenUsed="1"/>
+    <w:lsdException w:name="Table Web 1" w:semiHidden="1" w:unhideWhenUsed="1"/>
+    <w:lsdException w:name="Table Web 2" w:semiHidden="1" w:unhideWhenUsed="1"/>
+    <w:lsdException w:name="Table Web 3" w:semiHidden="1" w:unhideWhenUsed="1"/>
+    <w:lsdException w:name="Balloon Text" w:semiHidden="1" w:unhideWhenUsed="1"/>
+    <w:lsdException w:name="Table Grid" w:uiPriority="39"/>
+    <w:lsdException w:name="Table Theme" w:semiHidden="1" w:unhideWhenUsed="1"/>
+    <w:lsdException w:name="Placeholder Text" w:semiHidden="1"/>
+    <w:lsdException w:name="No Spacing" w:uiPriority="1" w:qFormat="1"/>
+    <w:lsdException w:name="Light Shading" w:uiPriority="60"/>
+    <w:lsdException w:name="Light List" w:uiPriority="61"/>
+    <w:lsdException w:name="Light Grid" w:uiPriority="62"/>
+    <w:lsdException w:name="Medium Shading 1" w:uiPriority="63"/>
+    <w:lsdException w:name="Medium Shading 2" w:uiPriority="64"/>
+    <w:lsdException w:name="Medium List 1" w:uiPriority="65"/>
+    <w:lsdException w:name="Medium List 2" w:uiPriority="66"/>
+    <w:lsdException w:name="Medium Grid 1" w:uiPriority="67"/>
+    <w:lsdException w:name="Medium Grid 2" w:uiPriority="68"/>
+    <w:lsdException w:name="Medium Grid 3" w:uiPriority="69"/>
+    <w:lsdException w:name="Dark List" w:uiPriority="70"/>
+    <w:lsdException w:name="Colorful Shading" w:uiPriority="71"/>
+    <w:lsdException w:name="Colorful List" w:uiPriority="72"/>
+    <w:lsdException w:name="Colorful Grid" w:uiPriority="73"/>
+    <w:lsdException w:name="Light Shading Accent 1" w:uiPriority="60"/>
+    <w:lsdException w:name="Light List Accent 1" w:uiPriority="61"/>
+    <w:lsdException w:name="Light Grid Accent 1" w:uiPriority="62"/>
+    <w:lsdException w:name="Medium Shading 1 Accent 1" w:uiPriority="63"/>
+    <w:lsdException w:name="Medium Shading 2 Accent 1" w:uiPriority="64"/>
+    <w:lsdException w:name="Medium List 1 Accent 1" w:uiPriority="65"/>
+    <w:lsdException w:name="Revision" w:semiHidden="1"/>
+    <w:lsdException w:name="List Paragraph" w:uiPriority="34" w:qFormat="1"/>
+    <w:lsdException w:name="Quote" w:uiPriority="29" w:qFormat="1"/>
+    <w:lsdException w:name="Intense Quote" w:uiPriority="30" w:qFormat="1"/>
+    <w:lsdException w:name="Medium List 2 Accent 1" w:uiPriority="66"/>
+    <w:lsdException w:name="Medium Grid 1 Accent 1" w:uiPriority="67"/>
+    <w:lsdException w:name="Medium Grid 2 Accent 1" w:uiPriority="68"/>
+    <w:lsdException w:name="Medium Grid 3 Accent 1" w:uiPriority="69"/>
+    <w:lsdException w:name="Dark List Accent 1" w:uiPriority="70"/>
+    <w:lsdException w:name="Colorful Shading Accent 1" w:uiPriority="71"/>
+    <w:lsdException w:name="Colorful List Accent 1" w:uiPriority="72"/>
+    <w:lsdException w:name="Colorful Grid Accent 1" w:uiPriority="73"/>
+    <w:lsdException w:name="Light Shading Accent 2" w:uiPriority="60"/>
+    <w:lsdException w:name="Light List Accent 2" w:uiPriority="61"/>
+    <w:lsdException w:name="Light Grid Accent 2" w:uiPriority="62"/>
+    <w:lsdException w:name="Medium Shading 1 Accent 2" w:uiPriority="63"/>
+    <w:lsdException w:name="Medium Shading 2 Accent 2" w:uiPriority="64"/>
+    <w:lsdException w:name="Medium List 1 Accent 2" w:uiPriority="65"/>
+    <w:lsdException w:name="Medium List 2 Accent 2" w:uiPriority="66"/>
+    <w:lsdException w:name="Medium Grid 1 Accent 2" w:uiPriority="67"/>
+    <w:lsdException w:name="Medium Grid 2 Accent 2" w:uiPriority="68"/>
+    <w:lsdException w:name="Medium Grid 3 Accent 2" w:uiPriority="69"/>
+    <w:lsdException w:name="Dark List Accent 2" w:uiPriority="70"/>
+    <w:lsdException w:name="Colorful Shading Accent 2" w:uiPriority="71"/>
+    <w:lsdException w:name="Colorful List Accent 2" w:uiPriority="72"/>
+    <w:lsdException w:name="Colorful Grid Accent 2" w:uiPriority="73"/>
+    <w:lsdException w:name="Light Shading Accent 3" w:uiPriority="60"/>
+    <w:lsdException w:name="Light List Accent 3" w:uiPriority="61"/>
+    <w:lsdException w:name="Light Grid Accent 3" w:uiPriority="62"/>
+    <w:lsdException w:name="Medium Shading 1 Accent 3" w:uiPriority="63"/>
+    <w:lsdException w:name="Medium Shading 2 Accent 3" w:uiPriority="64"/>
+    <w:lsdException w:name="Medium List 1 Accent 3" w:uiPriority="65"/>
+    <w:lsdException w:name="Medium List 2 Accent 3" w:uiPriority="66"/>
+    <w:lsdException w:name="Medium Grid 1 Accent 3" w:uiPriority="67"/>
+    <w:lsdException w:name="Medium Grid 2 Accent 3" w:uiPriority="68"/>
+    <w:lsdException w:name="Medium Grid 3 Accent 3" w:uiPriority="69"/>
+    <w:lsdException w:name="Dark List Accent 3" w:uiPriority="70"/>
+    <w:lsdException w:name="Colorful Shading Accent 3" w:uiPriority="71"/>
+    <w:lsdException w:name="Colorful List Accent 3" w:uiPriority="72"/>
+    <w:lsdException w:name="Colorful Grid Accent 3" w:uiPriority="73"/>
+    <w:lsdException w:name="Light Shading Accent 4" w:uiPriority="60"/>
+    <w:lsdException w:name="Light List Accent 4" w:uiPriority="61"/>
+    <w:lsdException w:name="Light Grid Accent 4" w:uiPriority="62"/>
+    <w:lsdException w:name="Medium Shading 1 Accent 4" w:uiPriority="63"/>
+    <w:lsdException w:name="Medium Shading 2 Accent 4" w:uiPriority="64"/>
+    <w:lsdException w:name="Medium List 1 Accent 4" w:uiPriority="65"/>
+    <w:lsdException w:name="Medium List 2 Accent 4" w:uiPriority="66"/>
+    <w:lsdException w:name="Medium Grid 1 Accent 4" w:uiPriority="67"/>
+    <w:lsdException w:name="Medium Grid 2 Accent 4" w:uiPriority="68"/>
+    <w:lsdException w:name="Medium Grid 3 Accent 4" w:uiPriority="69"/>
+    <w:lsdException w:name="Dark List Accent 4" w:uiPriority="70"/>
+    <w:lsdException w:name="Colorful Shading Accent 4" w:uiPriority="71"/>
+    <w:lsdException w:name="Colorful List Accent 4" w:uiPriority="72"/>
+    <w:lsdException w:name="Colorful Grid Accent 4" w:uiPriority="73"/>
+    <w:lsdException w:name="Light Shading Accent 5" w:uiPriority="60"/>
+    <w:lsdException w:name="Light List Accent 5" w:uiPriority="61"/>
+    <w:lsdException w:name="Light Grid Accent 5" w:uiPriority="62"/>
+    <w:lsdException w:name="Medium Shading 1 Accent 5" w:uiPriority="63"/>
+    <w:lsdException w:name="Medium Shading 2 Accent 5" w:uiPriority="64"/>
+    <w:lsdException w:name="Medium List 1 Accent 5" w:uiPriority="65"/>
+    <w:lsdException w:name="Medium List 2 Accent 5" w:uiPriority="66"/>
+    <w:lsdException w:name="Medium Grid 1 Accent 5" w:uiPriority="67"/>
+    <w:lsdException w:name="Medium Grid 2 Accent 5" w:uiPriority="68"/>
+    <w:lsdException w:name="Medium Grid 3 Accent 5" w:uiPriority="69"/>
+    <w:lsdException w:name="Dark List Accent 5" w:uiPriority="70"/>
+    <w:lsdException w:name="Colorful Shading Accent 5" w:uiPriority="71"/>
+    <w:lsdException w:name="Colorful List Accent 5" w:uiPriority="72"/>
+    <w:lsdException w:name="Colorful Grid Accent 5" w:uiPriority="73"/>
+    <w:lsdException w:name="Light Shading Accent 6" w:uiPriority="60"/>
+    <w:lsdException w:name="Light List Accent 6" w:uiPriority="61"/>
+    <w:lsdException w:name="Light Grid Accent 6" w:uiPriority="62"/>
+    <w:lsdException w:name="Medium Shading 1 Accent 6" w:uiPriority="63"/>
+    <w:lsdException w:name="Medium Shading 2 Accent 6" w:uiPriority="64"/>
+    <w:lsdException w:name="Medium List 1 Accent 6" w:uiPriority="65"/>
+    <w:lsdException w:name="Medium List 2 Accent 6" w:uiPriority="66"/>
+    <w:lsdException w:name="Medium Grid 1 Accent 6" w:uiPriority="67"/>
+    <w:lsdException w:name="Medium Grid 2 Accent 6" w:uiPriority="68"/>
+    <w:lsdException w:name="Medium Grid 3 Accent 6" w:uiPriority="69"/>
+    <w:lsdException w:name="Dark List Accent 6" w:uiPriority="70"/>
+    <w:lsdException w:name="Colorful Shading Accent 6" w:uiPriority="71"/>
+    <w:lsdException w:name="Colorful List Accent 6" w:uiPriority="72"/>
+    <w:lsdException w:name="Colorful Grid Accent 6" w:uiPriority="73"/>
+    <w:lsdException w:name="Subtle Emphasis" w:uiPriority="19" w:qFormat="1"/>
+    <w:lsdException w:name="Intense Emphasis" w:uiPriority="21" w:qFormat="1"/>
+    <w:lsdException w:name="Subtle Reference" w:uiPriority="31" w:qFormat="1"/>
+    <w:lsdException w:name="Intense Reference" w:uiPriority="32" w:qFormat="1"/>
+    <w:lsdException w:name="Book Title" w:uiPriority="33" w:qFormat="1"/>
+    <w:lsdException w:name="Bibliography" w:semiHidden="1" w:uiPriority="37" w:unhideWhenUsed="1"/>
+    <w:lsdException w:name="TOC Heading" w:semiHidden="1" w:uiPriority="39" w:unhideWhenUsed="1" w:qFormat="1"/>
+    <w:lsdException w:name="Plain Table 1" w:uiPriority="41"/>
+    <w:lsdException w:name="Plain Table 2" w:uiPriority="42"/>
+    <w:lsdException w:name="Plain Table 3" w:uiPriority="43"/>
+    <w:lsdException w:name="Plain Table 4" w:uiPriority="44"/>
+    <w:lsdException w:name="Plain Table 5" w:uiPriority="45"/>
+    <w:lsdException w:name="Grid Table Light" w:uiPriority="40"/>
+    <w:lsdException w:name="Grid Table 1 Light" w:uiPriority="46"/>
+    <w:lsdException w:name="Grid Table 2" w:uiPriority="47"/>
+    <w:lsdException w:name="Grid Table 3" w:uiPriority="48"/>
+    <w:lsdException w:name="Grid Table 4" w:uiPriority="49"/>
+    <w:lsdException w:name="Grid Table 5 Dark" w:uiPriority="50"/>
+    <w:lsdException w:name="Grid Table 6 Colorful" w:uiPriority="51"/>
+    <w:lsdException w:name="Grid Table 7 Colorful" w:uiPriority="52"/>
+    <w:lsdException w:name="Grid Table 1 Light Accent 1" w:uiPriority="46"/>
+    <w:lsdException w:name="Grid Table 2 Accent 1" w:uiPriority="47"/>
+    <w:lsdException w:name="Grid Table 3 Accent 1" w:uiPriority="48"/>
+    <w:lsdException w:name="Grid Table 4 Accent 1" w:uiPriority="49"/>
+    <w:lsdException w:name="Grid Table 5 Dark Accent 1" w:uiPriority="50"/>
+    <w:lsdException w:name="Grid Table 6 Colorful Accent 1" w:uiPriority="51"/>
+    <w:lsdException w:name="Grid Table 7 Colorful Accent 1" w:uiPriority="52"/>
+    <w:lsdException w:name="Grid Table 1 Light Accent 2" w:uiPriority="46"/>
+    <w:lsdException w:name="Grid Table 2 Accent 2" w:uiPriority="47"/>
+    <w:lsdException w:name="Grid Table 3 Accent 2" w:uiPriority="48"/>
+    <w:lsdException w:name="Grid Table 4 Accent 2" w:uiPriority="49"/>
+    <w:lsdException w:name="Grid Table 5 Dark Accent 2" w:uiPriority="50"/>
+    <w:lsdException w:name="Grid Table 6 Colorful Accent 2" w:uiPriority="51"/>
+    <w:lsdException w:name="Grid Table 7 Colorful Accent 2" w:uiPriority="52"/>
+    <w:lsdException w:name="Grid Table 1 Light Accent 3" w:uiPriority="46"/>
+    <w:lsdException w:name="Grid Table 2 Accent 3" w:uiPriority="47"/>
+    <w:lsdException w:name="Grid Table 3 Accent 3" w:uiPriority="48"/>
+    <w:lsdException w:name="Grid Table 4 Accent 3" w:uiPriority="49"/>
+    <w:lsdException w:name="Grid Table 5 Dark Accent 3" w:uiPriority="50"/>
+    <w:lsdException w:name="Grid Table 6 Colorful Accent 3" w:uiPriority="51"/>
+    <w:lsdException w:name="Grid Table 7 Colorful Accent 3" w:uiPriority="52"/>
+    <w:lsdException w:name="Grid Table 1 Light Accent 4" w:uiPriority="46"/>
+    <w:lsdException w:name="Grid Table 2 Accent 4" w:uiPriority="47"/>
+    <w:lsdException w:name="Grid Table 3 Accent 4" w:uiPriority="48"/>
+    <w:lsdException w:name="Grid Table 4 Accent 4" w:uiPriority="49"/>
+    <w:lsdException w:name="Grid Table 5 Dark Accent 4" w:uiPriority="50"/>
+    <w:lsdException w:name="Grid Table 6 Colorful Accent 4" w:uiPriority="51"/>
+    <w:lsdException w:name="Grid Table 7 Colorful Accent 4" w:uiPriority="52"/>
+    <w:lsdException w:name="Grid Table 1 Light Accent 5" w:uiPriority="46"/>
+    <w:lsdException w:name="Grid Table 2 Accent 5" w:uiPriority="47"/>
+    <w:lsdException w:name="Grid Table 3 Accent 5" w:uiPriority="48"/>
+    <w:lsdException w:name="Grid Table 4 Accent 5" w:uiPriority="49"/>
+    <w:lsdException w:name="Grid Table 5 Dark Accent 5" w:uiPriority="50"/>
+    <w:lsdException w:name="Grid Table 6 Colorful Accent 5" w:uiPriority="51"/>
+    <w:lsdException w:name="Grid Table 7 Colorful Accent 5" w:uiPriority="52"/>
+    <w:lsdException w:name="Grid Table 1 Light Accent 6" w:uiPriority="46"/>
+    <w:lsdException w:name="Grid Table 2 Accent 6" w:uiPriority="47"/>
+    <w:lsdException w:name="Grid Table 3 Accent 6" w:uiPriority="48"/>
+    <w:lsdException w:name="Grid Table 4 Accent 6" w:uiPriority="49"/>
+    <w:lsdException w:name="Grid Table 5 Dark Accent 6" w:uiPriority="50"/>
+    <w:lsdException w:name="Grid Table 6 Colorful Accent 6" w:uiPriority="51"/>
+    <w:lsdException w:name="Grid Table 7 Colorful Accent 6" w:uiPriority="52"/>
+    <w:lsdException w:name="List Table 1 Light" w:uiPriority="46"/>
+    <w:lsdException w:name="List Table 2" w:uiPriority="47"/>
+    <w:lsdException w:name="List Table 3" w:uiPriority="48"/>
+    <w:lsdException w:name="List Table 4" w:uiPriority="49"/>
+    <w:lsdException w:name="List Table 5 Dark" w:uiPriority="50"/>
+    <w:lsdException w:name="List Table 6 Colorful" w:uiPriority="51"/>
+    <w:lsdException w:name="List Table 7 Colorful" w:uiPriority="52"/>
+    <w:lsdException w:name="List Table 1 Light Accent 1" w:uiPriority="46"/>
+    <w:lsdException w:name="List Table 2 Accent 1" w:uiPriority="47"/>
+    <w:lsdException w:name="List Table 3 Accent 1" w:uiPriority="48"/>
+    <w:lsdException w:name="List Table 4 Accent 1" w:uiPriority="49"/>
+    <w:lsdException w:name="List Table 5 Dark Accent 1" w:uiPriority="50"/>
+    <w:lsdException w:name="List Table 6 Colorful Accent 1" w:uiPriority="51"/>
+    <w:lsdException w:name="List Table 7 Colorful Accent 1" w:uiPriority="52"/>
+    <w:lsdException w:name="List Table 1 Light Accent 2" w:uiPriority="46"/>
+    <w:lsdException w:name="List Table 2 Accent 2" w:uiPriority="47"/>
+    <w:lsdException w:name="List Table 3 Accent 2" w:uiPriority="48"/>
+    <w:lsdException w:name="List Table 4 Accent 2" w:uiPriority="49"/>
+    <w:lsdException w:name="List Table 5 Dark Accent 2" w:uiPriority="50"/>
+    <w:lsdException w:name="List Table 6 Colorful Accent 2" w:uiPriority="51"/>
+    <w:lsdException w:name="List Table 7 Colorful Accent 2" w:uiPriority="52"/>
+    <w:lsdException w:name="List Table 1 Light Accent 3" w:uiPriority="46"/>
+    <w:lsdException w:name="List Table 2 Accent 3" w:uiPriority="47"/>
+    <w:lsdException w:name="List Table 3 Accent 3" w:uiPriority="48"/>
+    <w:lsdException w:name="List Table 4 Accent 3" w:uiPriority="49"/>
+    <w:lsdException w:name="List Table 5 Dark Accent 3" w:uiPriority="50"/>
+    <w:lsdException w:name="List Table 6 Colorful Accent 3" w:uiPriority="51"/>
+    <w:lsdException w:name="List Table 7 Colorful Accent 3" w:uiPriority="52"/>
+    <w:lsdException w:name="List Table 1 Light Accent 4" w:uiPriority="46"/>
+    <w:lsdException w:name="List Table 2 Accent 4" w:uiPriority="47"/>
+    <w:lsdException w:name="List Table 3 Accent 4" w:uiPriority="48"/>
+    <w:lsdException w:name="List Table 4 Accent 4" w:uiPriority="49"/>
+    <w:lsdException w:name="List Table 5 Dark Accent 4" w:uiPriority="50"/>
+    <w:lsdException w:name="List Table 6 Colorful Accent 4" w:uiPriority="51"/>
+    <w:lsdException w:name="List Table 7 Colorful Accent 4" w:uiPriority="52"/>
+    <w:lsdException w:name="List Table 1 Light Accent 5" w:uiPriority="46"/>
+    <w:lsdException w:name="List Table 2 Accent 5" w:uiPriority="47"/>
+    <w:lsdException w:name="List Table 3 Accent 5" w:uiPriority="48"/>
+    <w:lsdException w:name="List Table 4 Accent 5" w:uiPriority="49"/>
+    <w:lsdException w:name="List Table 5 Dark Accent 5" w:uiPriority="50"/>
+    <w:lsdException w:name="List Table 6 Colorful Accent 5" w:uiPriority="51"/>
+    <w:lsdException w:name="List Table 7 Colorful Accent 5" w:uiPriority="52"/>
+    <w:lsdException w:name="List Table 1 Light Accent 6" w:uiPriority="46"/>
+    <w:lsdException w:name="List Table 2 Accent 6" w:uiPriority="47"/>
+    <w:lsdException w:name="List Table 3 Accent 6" w:uiPriority="48"/>
+    <w:lsdException w:name="List Table 4 Accent 6" w:uiPriority="49"/>
+    <w:lsdException w:name="List Table 5 Dark Accent 6" w:uiPriority="50"/>
+    <w:lsdException w:name="List Table 6 Colorful Accent 6" w:uiPriority="51"/>
+    <w:lsdException w:name="List Table 7 Colorful Accent 6" w:uiPriority="52"/>
   </w:latentStyles>
   <w:style w:type="paragraph" w:default="1" w:styleId="Normal">
     <w:name w:val="Normal"/>
@@ -5771,931 +5836,6 @@
 </w:styles>
 </file>
 
-<file path=word/stylesWithEffects.xml><?xml version="1.0" encoding="utf-8"?>
-<w:styles xmlns:wpc="http://schemas.microsoft.com/office/word/2010/wordprocessingCanvas" xmlns:mc="http://schemas.openxmlformats.org/markup-compatibility/2006" xmlns:o="urn:schemas-microsoft-com:office:office" xmlns:r="http://schemas.openxmlformats.org/officeDocument/2006/relationships" xmlns:m="http://schemas.openxmlformats.org/officeDocument/2006/math" xmlns:v="urn:schemas-microsoft-com:vml" xmlns:wp14="http://schemas.microsoft.com/office/word/2010/wordprocessingDrawing" xmlns:wp="http://schemas.openxmlformats.org/drawingml/2006/wordprocessingDrawing" xmlns:w10="urn:schemas-microsoft-com:office:word" xmlns:w="http://schemas.openxmlformats.org/wordprocessingml/2006/main" xmlns:w14="http://schemas.microsoft.com/office/word/2010/wordml" xmlns:wpg="http://schemas.microsoft.com/office/word/2010/wordprocessingGroup" xmlns:wpi="http://schemas.microsoft.com/office/word/2010/wordprocessingInk" xmlns:wne="http://schemas.microsoft.com/office/word/2006/wordml" xmlns:wps="http://schemas.microsoft.com/office/word/2010/wordprocessingShape" mc:Ignorable="w14 wp14">
-  <w:docDefaults>
-    <w:rPrDefault>
-      <w:rPr>
-        <w:rFonts w:asciiTheme="minorHAnsi" w:eastAsiaTheme="minorEastAsia" w:hAnsiTheme="minorHAnsi" w:cstheme="minorBidi"/>
-        <w:sz w:val="22"/>
-        <w:szCs w:val="22"/>
-        <w:lang w:val="en-US" w:eastAsia="en-US" w:bidi="ar-SA"/>
-      </w:rPr>
-    </w:rPrDefault>
-    <w:pPrDefault>
-      <w:pPr>
-        <w:spacing w:after="200" w:line="276" w:lineRule="auto"/>
-      </w:pPr>
-    </w:pPrDefault>
-  </w:docDefaults>
-  <w:latentStyles w:defLockedState="0" w:defUIPriority="99" w:defSemiHidden="1" w:defUnhideWhenUsed="1" w:defQFormat="0" w:count="267">
-    <w:lsdException w:name="Normal" w:semiHidden="0" w:uiPriority="0" w:unhideWhenUsed="0" w:qFormat="1"/>
-    <w:lsdException w:name="heading 1" w:semiHidden="0" w:uiPriority="9" w:unhideWhenUsed="0" w:qFormat="1"/>
-    <w:lsdException w:name="heading 2" w:uiPriority="9" w:qFormat="1"/>
-    <w:lsdException w:name="heading 3" w:uiPriority="9" w:qFormat="1"/>
-    <w:lsdException w:name="heading 4" w:uiPriority="9" w:qFormat="1"/>
-    <w:lsdException w:name="heading 5" w:uiPriority="9" w:qFormat="1"/>
-    <w:lsdException w:name="heading 6" w:uiPriority="9" w:qFormat="1"/>
-    <w:lsdException w:name="heading 7" w:uiPriority="9" w:qFormat="1"/>
-    <w:lsdException w:name="heading 8" w:uiPriority="9" w:qFormat="1"/>
-    <w:lsdException w:name="heading 9" w:uiPriority="9" w:qFormat="1"/>
-    <w:lsdException w:name="toc 1" w:uiPriority="39"/>
-    <w:lsdException w:name="toc 2" w:uiPriority="39"/>
-    <w:lsdException w:name="toc 3" w:uiPriority="39"/>
-    <w:lsdException w:name="toc 4" w:uiPriority="39"/>
-    <w:lsdException w:name="toc 5" w:uiPriority="39"/>
-    <w:lsdException w:name="toc 6" w:uiPriority="39"/>
-    <w:lsdException w:name="toc 7" w:uiPriority="39"/>
-    <w:lsdException w:name="toc 8" w:uiPriority="39"/>
-    <w:lsdException w:name="toc 9" w:uiPriority="39"/>
-    <w:lsdException w:name="caption" w:uiPriority="35" w:qFormat="1"/>
-    <w:lsdException w:name="Title" w:semiHidden="0" w:uiPriority="10" w:unhideWhenUsed="0" w:qFormat="1"/>
-    <w:lsdException w:name="Default Paragraph Font" w:uiPriority="1"/>
-    <w:lsdException w:name="Subtitle" w:semiHidden="0" w:uiPriority="11" w:unhideWhenUsed="0" w:qFormat="1"/>
-    <w:lsdException w:name="Strong" w:semiHidden="0" w:uiPriority="22" w:unhideWhenUsed="0" w:qFormat="1"/>
-    <w:lsdException w:name="Emphasis" w:semiHidden="0" w:uiPriority="20" w:unhideWhenUsed="0" w:qFormat="1"/>
-    <w:lsdException w:name="Table Grid" w:semiHidden="0" w:uiPriority="39" w:unhideWhenUsed="0"/>
-    <w:lsdException w:name="Placeholder Text" w:unhideWhenUsed="0"/>
-    <w:lsdException w:name="No Spacing" w:semiHidden="0" w:uiPriority="1" w:unhideWhenUsed="0" w:qFormat="1"/>
-    <w:lsdException w:name="Light Shading" w:semiHidden="0" w:uiPriority="60" w:unhideWhenUsed="0"/>
-    <w:lsdException w:name="Light List" w:semiHidden="0" w:uiPriority="61" w:unhideWhenUsed="0"/>
-    <w:lsdException w:name="Light Grid" w:semiHidden="0" w:uiPriority="62" w:unhideWhenUsed="0"/>
-    <w:lsdException w:name="Medium Shading 1" w:semiHidden="0" w:uiPriority="63" w:unhideWhenUsed="0"/>
-    <w:lsdException w:name="Medium Shading 2" w:semiHidden="0" w:uiPriority="64" w:unhideWhenUsed="0"/>
-    <w:lsdException w:name="Medium List 1" w:semiHidden="0" w:uiPriority="65" w:unhideWhenUsed="0"/>
-    <w:lsdException w:name="Medium List 2" w:semiHidden="0" w:uiPriority="66" w:unhideWhenUsed="0"/>
-    <w:lsdException w:name="Medium Grid 1" w:semiHidden="0" w:uiPriority="67" w:unhideWhenUsed="0"/>
-    <w:lsdException w:name="Medium Grid 2" w:semiHidden="0" w:uiPriority="68" w:unhideWhenUsed="0"/>
-    <w:lsdException w:name="Medium Grid 3" w:semiHidden="0" w:uiPriority="69" w:unhideWhenUsed="0"/>
-    <w:lsdException w:name="Dark List" w:semiHidden="0" w:uiPriority="70" w:unhideWhenUsed="0"/>
-    <w:lsdException w:name="Colorful Shading" w:semiHidden="0" w:uiPriority="71" w:unhideWhenUsed="0"/>
-    <w:lsdException w:name="Colorful List" w:semiHidden="0" w:uiPriority="72" w:unhideWhenUsed="0"/>
-    <w:lsdException w:name="Colorful Grid" w:semiHidden="0" w:uiPriority="73" w:unhideWhenUsed="0"/>
-    <w:lsdException w:name="Light Shading Accent 1" w:semiHidden="0" w:uiPriority="60" w:unhideWhenUsed="0"/>
-    <w:lsdException w:name="Light List Accent 1" w:semiHidden="0" w:uiPriority="61" w:unhideWhenUsed="0"/>
-    <w:lsdException w:name="Light Grid Accent 1" w:semiHidden="0" w:uiPriority="62" w:unhideWhenUsed="0"/>
-    <w:lsdException w:name="Medium Shading 1 Accent 1" w:semiHidden="0" w:uiPriority="63" w:unhideWhenUsed="0"/>
-    <w:lsdException w:name="Medium Shading 2 Accent 1" w:semiHidden="0" w:uiPriority="64" w:unhideWhenUsed="0"/>
-    <w:lsdException w:name="Medium List 1 Accent 1" w:semiHidden="0" w:uiPriority="65" w:unhideWhenUsed="0"/>
-    <w:lsdException w:name="Revision" w:unhideWhenUsed="0"/>
-    <w:lsdException w:name="List Paragraph" w:semiHidden="0" w:uiPriority="34" w:unhideWhenUsed="0" w:qFormat="1"/>
-    <w:lsdException w:name="Quote" w:semiHidden="0" w:uiPriority="29" w:unhideWhenUsed="0" w:qFormat="1"/>
-    <w:lsdException w:name="Intense Quote" w:semiHidden="0" w:uiPriority="30" w:unhideWhenUsed="0" w:qFormat="1"/>
-    <w:lsdException w:name="Medium List 2 Accent 1" w:semiHidden="0" w:uiPriority="66" w:unhideWhenUsed="0"/>
-    <w:lsdException w:name="Medium Grid 1 Accent 1" w:semiHidden="0" w:uiPriority="67" w:unhideWhenUsed="0"/>
-    <w:lsdException w:name="Medium Grid 2 Accent 1" w:semiHidden="0" w:uiPriority="68" w:unhideWhenUsed="0"/>
-    <w:lsdException w:name="Medium Grid 3 Accent 1" w:semiHidden="0" w:uiPriority="69" w:unhideWhenUsed="0"/>
-    <w:lsdException w:name="Dark List Accent 1" w:semiHidden="0" w:uiPriority="70" w:unhideWhenUsed="0"/>
-    <w:lsdException w:name="Colorful Shading Accent 1" w:semiHidden="0" w:uiPriority="71" w:unhideWhenUsed="0"/>
-    <w:lsdException w:name="Colorful List Accent 1" w:semiHidden="0" w:uiPriority="72" w:unhideWhenUsed="0"/>
-    <w:lsdException w:name="Colorful Grid Accent 1" w:semiHidden="0" w:uiPriority="73" w:unhideWhenUsed="0"/>
-    <w:lsdException w:name="Light Shading Accent 2" w:semiHidden="0" w:uiPriority="60" w:unhideWhenUsed="0"/>
-    <w:lsdException w:name="Light List Accent 2" w:semiHidden="0" w:uiPriority="61" w:unhideWhenUsed="0"/>
-    <w:lsdException w:name="Light Grid Accent 2" w:semiHidden="0" w:uiPriority="62" w:unhideWhenUsed="0"/>
-    <w:lsdException w:name="Medium Shading 1 Accent 2" w:semiHidden="0" w:uiPriority="63" w:unhideWhenUsed="0"/>
-    <w:lsdException w:name="Medium Shading 2 Accent 2" w:semiHidden="0" w:uiPriority="64" w:unhideWhenUsed="0"/>
-    <w:lsdException w:name="Medium List 1 Accent 2" w:semiHidden="0" w:uiPriority="65" w:unhideWhenUsed="0"/>
-    <w:lsdException w:name="Medium List 2 Accent 2" w:semiHidden="0" w:uiPriority="66" w:unhideWhenUsed="0"/>
-    <w:lsdException w:name="Medium Grid 1 Accent 2" w:semiHidden="0" w:uiPriority="67" w:unhideWhenUsed="0"/>
-    <w:lsdException w:name="Medium Grid 2 Accent 2" w:semiHidden="0" w:uiPriority="68" w:unhideWhenUsed="0"/>
-    <w:lsdException w:name="Medium Grid 3 Accent 2" w:semiHidden="0" w:uiPriority="69" w:unhideWhenUsed="0"/>
-    <w:lsdException w:name="Dark List Accent 2" w:semiHidden="0" w:uiPriority="70" w:unhideWhenUsed="0"/>
-    <w:lsdException w:name="Colorful Shading Accent 2" w:semiHidden="0" w:uiPriority="71" w:unhideWhenUsed="0"/>
-    <w:lsdException w:name="Colorful List Accent 2" w:semiHidden="0" w:uiPriority="72" w:unhideWhenUsed="0"/>
-    <w:lsdException w:name="Colorful Grid Accent 2" w:semiHidden="0" w:uiPriority="73" w:unhideWhenUsed="0"/>
-    <w:lsdException w:name="Light Shading Accent 3" w:semiHidden="0" w:uiPriority="60" w:unhideWhenUsed="0"/>
-    <w:lsdException w:name="Light List Accent 3" w:semiHidden="0" w:uiPriority="61" w:unhideWhenUsed="0"/>
-    <w:lsdException w:name="Light Grid Accent 3" w:semiHidden="0" w:uiPriority="62" w:unhideWhenUsed="0"/>
-    <w:lsdException w:name="Medium Shading 1 Accent 3" w:semiHidden="0" w:uiPriority="63" w:unhideWhenUsed="0"/>
-    <w:lsdException w:name="Medium Shading 2 Accent 3" w:semiHidden="0" w:uiPriority="64" w:unhideWhenUsed="0"/>
-    <w:lsdException w:name="Medium List 1 Accent 3" w:semiHidden="0" w:uiPriority="65" w:unhideWhenUsed="0"/>
-    <w:lsdException w:name="Medium List 2 Accent 3" w:semiHidden="0" w:uiPriority="66" w:unhideWhenUsed="0"/>
-    <w:lsdException w:name="Medium Grid 1 Accent 3" w:semiHidden="0" w:uiPriority="67" w:unhideWhenUsed="0"/>
-    <w:lsdException w:name="Medium Grid 2 Accent 3" w:semiHidden="0" w:uiPriority="68" w:unhideWhenUsed="0"/>
-    <w:lsdException w:name="Medium Grid 3 Accent 3" w:semiHidden="0" w:uiPriority="69" w:unhideWhenUsed="0"/>
-    <w:lsdException w:name="Dark List Accent 3" w:semiHidden="0" w:uiPriority="70" w:unhideWhenUsed="0"/>
-    <w:lsdException w:name="Colorful Shading Accent 3" w:semiHidden="0" w:uiPriority="71" w:unhideWhenUsed="0"/>
-    <w:lsdException w:name="Colorful List Accent 3" w:semiHidden="0" w:uiPriority="72" w:unhideWhenUsed="0"/>
-    <w:lsdException w:name="Colorful Grid Accent 3" w:semiHidden="0" w:uiPriority="73" w:unhideWhenUsed="0"/>
-    <w:lsdException w:name="Light Shading Accent 4" w:semiHidden="0" w:uiPriority="60" w:unhideWhenUsed="0"/>
-    <w:lsdException w:name="Light List Accent 4" w:semiHidden="0" w:uiPriority="61" w:unhideWhenUsed="0"/>
-    <w:lsdException w:name="Light Grid Accent 4" w:semiHidden="0" w:uiPriority="62" w:unhideWhenUsed="0"/>
-    <w:lsdException w:name="Medium Shading 1 Accent 4" w:semiHidden="0" w:uiPriority="63" w:unhideWhenUsed="0"/>
-    <w:lsdException w:name="Medium Shading 2 Accent 4" w:semiHidden="0" w:uiPriority="64" w:unhideWhenUsed="0"/>
-    <w:lsdException w:name="Medium List 1 Accent 4" w:semiHidden="0" w:uiPriority="65" w:unhideWhenUsed="0"/>
-    <w:lsdException w:name="Medium List 2 Accent 4" w:semiHidden="0" w:uiPriority="66" w:unhideWhenUsed="0"/>
-    <w:lsdException w:name="Medium Grid 1 Accent 4" w:semiHidden="0" w:uiPriority="67" w:unhideWhenUsed="0"/>
-    <w:lsdException w:name="Medium Grid 2 Accent 4" w:semiHidden="0" w:uiPriority="68" w:unhideWhenUsed="0"/>
-    <w:lsdException w:name="Medium Grid 3 Accent 4" w:semiHidden="0" w:uiPriority="69" w:unhideWhenUsed="0"/>
-    <w:lsdException w:name="Dark List Accent 4" w:semiHidden="0" w:uiPriority="70" w:unhideWhenUsed="0"/>
-    <w:lsdException w:name="Colorful Shading Accent 4" w:semiHidden="0" w:uiPriority="71" w:unhideWhenUsed="0"/>
-    <w:lsdException w:name="Colorful List Accent 4" w:semiHidden="0" w:uiPriority="72" w:unhideWhenUsed="0"/>
-    <w:lsdException w:name="Colorful Grid Accent 4" w:semiHidden="0" w:uiPriority="73" w:unhideWhenUsed="0"/>
-    <w:lsdException w:name="Light Shading Accent 5" w:semiHidden="0" w:uiPriority="60" w:unhideWhenUsed="0"/>
-    <w:lsdException w:name="Light List Accent 5" w:semiHidden="0" w:uiPriority="61" w:unhideWhenUsed="0"/>
-    <w:lsdException w:name="Light Grid Accent 5" w:semiHidden="0" w:uiPriority="62" w:unhideWhenUsed="0"/>
-    <w:lsdException w:name="Medium Shading 1 Accent 5" w:semiHidden="0" w:uiPriority="63" w:unhideWhenUsed="0"/>
-    <w:lsdException w:name="Medium Shading 2 Accent 5" w:semiHidden="0" w:uiPriority="64" w:unhideWhenUsed="0"/>
-    <w:lsdException w:name="Medium List 1 Accent 5" w:semiHidden="0" w:uiPriority="65" w:unhideWhenUsed="0"/>
-    <w:lsdException w:name="Medium List 2 Accent 5" w:semiHidden="0" w:uiPriority="66" w:unhideWhenUsed="0"/>
-    <w:lsdException w:name="Medium Grid 1 Accent 5" w:semiHidden="0" w:uiPriority="67" w:unhideWhenUsed="0"/>
-    <w:lsdException w:name="Medium Grid 2 Accent 5" w:semiHidden="0" w:uiPriority="68" w:unhideWhenUsed="0"/>
-    <w:lsdException w:name="Medium Grid 3 Accent 5" w:semiHidden="0" w:uiPriority="69" w:unhideWhenUsed="0"/>
-    <w:lsdException w:name="Dark List Accent 5" w:semiHidden="0" w:uiPriority="70" w:unhideWhenUsed="0"/>
-    <w:lsdException w:name="Colorful Shading Accent 5" w:semiHidden="0" w:uiPriority="71" w:unhideWhenUsed="0"/>
-    <w:lsdException w:name="Colorful List Accent 5" w:semiHidden="0" w:uiPriority="72" w:unhideWhenUsed="0"/>
-    <w:lsdException w:name="Colorful Grid Accent 5" w:semiHidden="0" w:uiPriority="73" w:unhideWhenUsed="0"/>
-    <w:lsdException w:name="Light Shading Accent 6" w:semiHidden="0" w:uiPriority="60" w:unhideWhenUsed="0"/>
-    <w:lsdException w:name="Light List Accent 6" w:semiHidden="0" w:uiPriority="61" w:unhideWhenUsed="0"/>
-    <w:lsdException w:name="Light Grid Accent 6" w:semiHidden="0" w:uiPriority="62" w:unhideWhenUsed="0"/>
-    <w:lsdException w:name="Medium Shading 1 Accent 6" w:semiHidden="0" w:uiPriority="63" w:unhideWhenUsed="0"/>
-    <w:lsdException w:name="Medium Shading 2 Accent 6" w:semiHidden="0" w:uiPriority="64" w:unhideWhenUsed="0"/>
-    <w:lsdException w:name="Medium List 1 Accent 6" w:semiHidden="0" w:uiPriority="65" w:unhideWhenUsed="0"/>
-    <w:lsdException w:name="Medium List 2 Accent 6" w:semiHidden="0" w:uiPriority="66" w:unhideWhenUsed="0"/>
-    <w:lsdException w:name="Medium Grid 1 Accent 6" w:semiHidden="0" w:uiPriority="67" w:unhideWhenUsed="0"/>
-    <w:lsdException w:name="Medium Grid 2 Accent 6" w:semiHidden="0" w:uiPriority="68" w:unhideWhenUsed="0"/>
-    <w:lsdException w:name="Medium Grid 3 Accent 6" w:semiHidden="0" w:uiPriority="69" w:unhideWhenUsed="0"/>
-    <w:lsdException w:name="Dark List Accent 6" w:semiHidden="0" w:uiPriority="70" w:unhideWhenUsed="0"/>
-    <w:lsdException w:name="Colorful Shading Accent 6" w:semiHidden="0" w:uiPriority="71" w:unhideWhenUsed="0"/>
-    <w:lsdException w:name="Colorful List Accent 6" w:semiHidden="0" w:uiPriority="72" w:unhideWhenUsed="0"/>
-    <w:lsdException w:name="Colorful Grid Accent 6" w:semiHidden="0" w:uiPriority="73" w:unhideWhenUsed="0"/>
-    <w:lsdException w:name="Subtle Emphasis" w:semiHidden="0" w:uiPriority="19" w:unhideWhenUsed="0" w:qFormat="1"/>
-    <w:lsdException w:name="Intense Emphasis" w:semiHidden="0" w:uiPriority="21" w:unhideWhenUsed="0" w:qFormat="1"/>
-    <w:lsdException w:name="Subtle Reference" w:semiHidden="0" w:uiPriority="31" w:unhideWhenUsed="0" w:qFormat="1"/>
-    <w:lsdException w:name="Intense Reference" w:semiHidden="0" w:uiPriority="32" w:unhideWhenUsed="0" w:qFormat="1"/>
-    <w:lsdException w:name="Book Title" w:semiHidden="0" w:uiPriority="33" w:unhideWhenUsed="0" w:qFormat="1"/>
-    <w:lsdException w:name="Bibliography" w:uiPriority="37"/>
-    <w:lsdException w:name="TOC Heading" w:uiPriority="39" w:qFormat="1"/>
-  </w:latentStyles>
-  <w:style w:type="paragraph" w:default="1" w:styleId="Normal">
-    <w:name w:val="Normal"/>
-    <w:qFormat/>
-    <w:rsid w:val="00C6756F"/>
-    <w:rPr>
-      <w:rFonts w:asciiTheme="majorHAnsi" w:hAnsiTheme="majorHAnsi"/>
-    </w:rPr>
-  </w:style>
-  <w:style w:type="paragraph" w:styleId="Heading1">
-    <w:name w:val="heading 1"/>
-    <w:basedOn w:val="Normal"/>
-    <w:next w:val="Normal"/>
-    <w:link w:val="Heading1Char"/>
-    <w:uiPriority w:val="9"/>
-    <w:qFormat/>
-    <w:rsid w:val="008D6A17"/>
-    <w:pPr>
-      <w:keepNext/>
-      <w:keepLines/>
-      <w:spacing w:before="480" w:after="0"/>
-      <w:outlineLvl w:val="0"/>
-    </w:pPr>
-    <w:rPr>
-      <w:rFonts w:ascii="Segoe UI" w:eastAsiaTheme="majorEastAsia" w:hAnsi="Segoe UI" w:cs="Segoe UI"/>
-      <w:b/>
-      <w:bCs/>
-      <w:sz w:val="28"/>
-      <w:szCs w:val="28"/>
-    </w:rPr>
-  </w:style>
-  <w:style w:type="paragraph" w:styleId="Heading2">
-    <w:name w:val="heading 2"/>
-    <w:basedOn w:val="Normal"/>
-    <w:next w:val="Normal"/>
-    <w:link w:val="Heading2Char"/>
-    <w:uiPriority w:val="9"/>
-    <w:unhideWhenUsed/>
-    <w:qFormat/>
-    <w:rsid w:val="008D6A17"/>
-    <w:pPr>
-      <w:keepNext/>
-      <w:keepLines/>
-      <w:spacing w:before="200" w:after="0"/>
-      <w:outlineLvl w:val="1"/>
-    </w:pPr>
-    <w:rPr>
-      <w:rFonts w:ascii="Segoe UI Semibold" w:eastAsiaTheme="majorEastAsia" w:hAnsi="Segoe UI Semibold" w:cstheme="majorBidi"/>
-      <w:bCs/>
-      <w:sz w:val="24"/>
-      <w:szCs w:val="26"/>
-    </w:rPr>
-  </w:style>
-  <w:style w:type="paragraph" w:styleId="Heading3">
-    <w:name w:val="heading 3"/>
-    <w:basedOn w:val="Normal"/>
-    <w:next w:val="Normal"/>
-    <w:link w:val="Heading3Char"/>
-    <w:uiPriority w:val="9"/>
-    <w:unhideWhenUsed/>
-    <w:qFormat/>
-    <w:rsid w:val="008D6A17"/>
-    <w:pPr>
-      <w:keepNext/>
-      <w:keepLines/>
-      <w:spacing w:before="200" w:after="0"/>
-      <w:outlineLvl w:val="2"/>
-    </w:pPr>
-    <w:rPr>
-      <w:rFonts w:eastAsiaTheme="majorEastAsia" w:cs="Segoe UI"/>
-      <w:b/>
-      <w:bCs/>
-    </w:rPr>
-  </w:style>
-  <w:style w:type="paragraph" w:styleId="Heading4">
-    <w:name w:val="heading 4"/>
-    <w:basedOn w:val="Normal"/>
-    <w:next w:val="Normal"/>
-    <w:link w:val="Heading4Char"/>
-    <w:uiPriority w:val="9"/>
-    <w:semiHidden/>
-    <w:unhideWhenUsed/>
-    <w:qFormat/>
-    <w:rsid w:val="00121AD5"/>
-    <w:pPr>
-      <w:keepNext/>
-      <w:keepLines/>
-      <w:spacing w:before="200" w:after="0"/>
-      <w:outlineLvl w:val="3"/>
-    </w:pPr>
-    <w:rPr>
-      <w:rFonts w:eastAsiaTheme="majorEastAsia" w:cstheme="majorBidi"/>
-      <w:b/>
-      <w:bCs/>
-      <w:i/>
-      <w:iCs/>
-      <w:color w:val="4F81BD" w:themeColor="accent1"/>
-    </w:rPr>
-  </w:style>
-  <w:style w:type="character" w:default="1" w:styleId="DefaultParagraphFont">
-    <w:name w:val="Default Paragraph Font"/>
-    <w:uiPriority w:val="1"/>
-    <w:semiHidden/>
-    <w:unhideWhenUsed/>
-  </w:style>
-  <w:style w:type="table" w:default="1" w:styleId="TableNormal">
-    <w:name w:val="Normal Table"/>
-    <w:uiPriority w:val="99"/>
-    <w:semiHidden/>
-    <w:unhideWhenUsed/>
-    <w:tblPr>
-      <w:tblInd w:w="0" w:type="dxa"/>
-      <w:tblCellMar>
-        <w:top w:w="0" w:type="dxa"/>
-        <w:left w:w="108" w:type="dxa"/>
-        <w:bottom w:w="0" w:type="dxa"/>
-        <w:right w:w="108" w:type="dxa"/>
-      </w:tblCellMar>
-    </w:tblPr>
-  </w:style>
-  <w:style w:type="numbering" w:default="1" w:styleId="NoList">
-    <w:name w:val="No List"/>
-    <w:uiPriority w:val="99"/>
-    <w:semiHidden/>
-    <w:unhideWhenUsed/>
-  </w:style>
-  <w:style w:type="character" w:customStyle="1" w:styleId="Heading1Char">
-    <w:name w:val="Heading 1 Char"/>
-    <w:basedOn w:val="DefaultParagraphFont"/>
-    <w:link w:val="Heading1"/>
-    <w:uiPriority w:val="9"/>
-    <w:rsid w:val="008D6A17"/>
-    <w:rPr>
-      <w:rFonts w:ascii="Segoe UI" w:eastAsiaTheme="majorEastAsia" w:hAnsi="Segoe UI" w:cs="Segoe UI"/>
-      <w:b/>
-      <w:bCs/>
-      <w:sz w:val="28"/>
-      <w:szCs w:val="28"/>
-    </w:rPr>
-  </w:style>
-  <w:style w:type="paragraph" w:styleId="Subtitle">
-    <w:name w:val="Subtitle"/>
-    <w:basedOn w:val="Normal"/>
-    <w:next w:val="Normal"/>
-    <w:link w:val="SubtitleChar"/>
-    <w:uiPriority w:val="11"/>
-    <w:qFormat/>
-    <w:rsid w:val="00C6756F"/>
-    <w:pPr>
-      <w:numPr>
-        <w:ilvl w:val="1"/>
-      </w:numPr>
-    </w:pPr>
-    <w:rPr>
-      <w:rFonts w:ascii="Segoe UI" w:eastAsiaTheme="majorEastAsia" w:hAnsi="Segoe UI" w:cs="Segoe UI"/>
-      <w:iCs/>
-      <w:color w:val="4F81BD" w:themeColor="accent1"/>
-      <w:spacing w:val="15"/>
-      <w:szCs w:val="24"/>
-    </w:rPr>
-  </w:style>
-  <w:style w:type="character" w:customStyle="1" w:styleId="SubtitleChar">
-    <w:name w:val="Subtitle Char"/>
-    <w:basedOn w:val="DefaultParagraphFont"/>
-    <w:link w:val="Subtitle"/>
-    <w:uiPriority w:val="11"/>
-    <w:rsid w:val="00C6756F"/>
-    <w:rPr>
-      <w:rFonts w:ascii="Segoe UI" w:eastAsiaTheme="majorEastAsia" w:hAnsi="Segoe UI" w:cs="Segoe UI"/>
-      <w:iCs/>
-      <w:color w:val="4F81BD" w:themeColor="accent1"/>
-      <w:spacing w:val="15"/>
-      <w:szCs w:val="24"/>
-    </w:rPr>
-  </w:style>
-  <w:style w:type="paragraph" w:styleId="Title">
-    <w:name w:val="Title"/>
-    <w:basedOn w:val="Normal"/>
-    <w:next w:val="Normal"/>
-    <w:link w:val="TitleChar"/>
-    <w:uiPriority w:val="10"/>
-    <w:qFormat/>
-    <w:rsid w:val="00C6756F"/>
-    <w:pPr>
-      <w:pBdr>
-        <w:bottom w:val="single" w:sz="8" w:space="4" w:color="4F81BD" w:themeColor="accent1"/>
-      </w:pBdr>
-      <w:spacing w:after="300" w:line="240" w:lineRule="auto"/>
-      <w:contextualSpacing/>
-    </w:pPr>
-    <w:rPr>
-      <w:rFonts w:ascii="Segoe UI Light" w:eastAsiaTheme="majorEastAsia" w:hAnsi="Segoe UI Light" w:cstheme="majorBidi"/>
-      <w:color w:val="17365D" w:themeColor="text2" w:themeShade="BF"/>
-      <w:spacing w:val="5"/>
-      <w:kern w:val="28"/>
-      <w:sz w:val="72"/>
-      <w:szCs w:val="52"/>
-    </w:rPr>
-  </w:style>
-  <w:style w:type="character" w:customStyle="1" w:styleId="TitleChar">
-    <w:name w:val="Title Char"/>
-    <w:basedOn w:val="DefaultParagraphFont"/>
-    <w:link w:val="Title"/>
-    <w:uiPriority w:val="10"/>
-    <w:rsid w:val="00C6756F"/>
-    <w:rPr>
-      <w:rFonts w:ascii="Segoe UI Light" w:eastAsiaTheme="majorEastAsia" w:hAnsi="Segoe UI Light" w:cstheme="majorBidi"/>
-      <w:color w:val="17365D" w:themeColor="text2" w:themeShade="BF"/>
-      <w:spacing w:val="5"/>
-      <w:kern w:val="28"/>
-      <w:sz w:val="72"/>
-      <w:szCs w:val="52"/>
-    </w:rPr>
-  </w:style>
-  <w:style w:type="character" w:customStyle="1" w:styleId="Heading2Char">
-    <w:name w:val="Heading 2 Char"/>
-    <w:basedOn w:val="DefaultParagraphFont"/>
-    <w:link w:val="Heading2"/>
-    <w:uiPriority w:val="9"/>
-    <w:rsid w:val="008D6A17"/>
-    <w:rPr>
-      <w:rFonts w:ascii="Segoe UI Semibold" w:eastAsiaTheme="majorEastAsia" w:hAnsi="Segoe UI Semibold" w:cstheme="majorBidi"/>
-      <w:bCs/>
-      <w:sz w:val="24"/>
-      <w:szCs w:val="26"/>
-    </w:rPr>
-  </w:style>
-  <w:style w:type="character" w:customStyle="1" w:styleId="Heading3Char">
-    <w:name w:val="Heading 3 Char"/>
-    <w:basedOn w:val="DefaultParagraphFont"/>
-    <w:link w:val="Heading3"/>
-    <w:uiPriority w:val="9"/>
-    <w:rsid w:val="008D6A17"/>
-    <w:rPr>
-      <w:rFonts w:asciiTheme="majorHAnsi" w:eastAsiaTheme="majorEastAsia" w:hAnsiTheme="majorHAnsi" w:cs="Segoe UI"/>
-      <w:b/>
-      <w:bCs/>
-    </w:rPr>
-  </w:style>
-  <w:style w:type="paragraph" w:styleId="NoSpacing">
-    <w:name w:val="No Spacing"/>
-    <w:link w:val="NoSpacingChar"/>
-    <w:uiPriority w:val="1"/>
-    <w:qFormat/>
-    <w:rsid w:val="00C6756F"/>
-    <w:pPr>
-      <w:spacing w:after="0" w:line="240" w:lineRule="auto"/>
-    </w:pPr>
-    <w:rPr>
-      <w:rFonts w:asciiTheme="majorHAnsi" w:hAnsiTheme="majorHAnsi"/>
-    </w:rPr>
-  </w:style>
-  <w:style w:type="character" w:styleId="SubtleEmphasis">
-    <w:name w:val="Subtle Emphasis"/>
-    <w:basedOn w:val="DefaultParagraphFont"/>
-    <w:uiPriority w:val="19"/>
-    <w:qFormat/>
-    <w:rsid w:val="00C6756F"/>
-    <w:rPr>
-      <w:i/>
-      <w:iCs/>
-      <w:color w:val="808080" w:themeColor="text1" w:themeTint="7F"/>
-    </w:rPr>
-  </w:style>
-  <w:style w:type="character" w:styleId="Emphasis">
-    <w:name w:val="Emphasis"/>
-    <w:basedOn w:val="DefaultParagraphFont"/>
-    <w:uiPriority w:val="20"/>
-    <w:qFormat/>
-    <w:rsid w:val="00C6756F"/>
-    <w:rPr>
-      <w:i/>
-      <w:iCs/>
-    </w:rPr>
-  </w:style>
-  <w:style w:type="character" w:styleId="Strong">
-    <w:name w:val="Strong"/>
-    <w:basedOn w:val="DefaultParagraphFont"/>
-    <w:uiPriority w:val="22"/>
-    <w:qFormat/>
-    <w:rsid w:val="00C6756F"/>
-    <w:rPr>
-      <w:rFonts w:ascii="Cambria" w:hAnsi="Cambria"/>
-      <w:b/>
-      <w:bCs/>
-    </w:rPr>
-  </w:style>
-  <w:style w:type="paragraph" w:styleId="Quote">
-    <w:name w:val="Quote"/>
-    <w:basedOn w:val="Normal"/>
-    <w:next w:val="Normal"/>
-    <w:link w:val="QuoteChar"/>
-    <w:uiPriority w:val="29"/>
-    <w:qFormat/>
-    <w:rsid w:val="007F22EE"/>
-    <w:rPr>
-      <w:i/>
-      <w:iCs/>
-      <w:color w:val="000000" w:themeColor="text1"/>
-      <w:sz w:val="28"/>
-    </w:rPr>
-  </w:style>
-  <w:style w:type="character" w:customStyle="1" w:styleId="QuoteChar">
-    <w:name w:val="Quote Char"/>
-    <w:basedOn w:val="DefaultParagraphFont"/>
-    <w:link w:val="Quote"/>
-    <w:uiPriority w:val="29"/>
-    <w:rsid w:val="007F22EE"/>
-    <w:rPr>
-      <w:rFonts w:asciiTheme="majorHAnsi" w:hAnsiTheme="majorHAnsi"/>
-      <w:i/>
-      <w:iCs/>
-      <w:color w:val="000000" w:themeColor="text1"/>
-      <w:sz w:val="28"/>
-    </w:rPr>
-  </w:style>
-  <w:style w:type="paragraph" w:styleId="ListParagraph">
-    <w:name w:val="List Paragraph"/>
-    <w:basedOn w:val="Normal"/>
-    <w:uiPriority w:val="34"/>
-    <w:qFormat/>
-    <w:rsid w:val="00C6756F"/>
-    <w:pPr>
-      <w:numPr>
-        <w:numId w:val="1"/>
-      </w:numPr>
-      <w:contextualSpacing/>
-    </w:pPr>
-  </w:style>
-  <w:style w:type="paragraph" w:customStyle="1" w:styleId="Lead1">
-    <w:name w:val="Lead 1"/>
-    <w:link w:val="Lead1Char"/>
-    <w:qFormat/>
-    <w:rsid w:val="00121AD5"/>
-    <w:pPr>
-      <w:spacing w:after="0" w:line="240" w:lineRule="auto"/>
-    </w:pPr>
-    <w:rPr>
-      <w:rFonts w:ascii="Segoe UI" w:eastAsiaTheme="majorEastAsia" w:hAnsi="Segoe UI" w:cs="Segoe UI"/>
-      <w:b/>
-      <w:bCs/>
-      <w:sz w:val="36"/>
-      <w:szCs w:val="28"/>
-    </w:rPr>
-  </w:style>
-  <w:style w:type="paragraph" w:customStyle="1" w:styleId="Lead2">
-    <w:name w:val="Lead 2"/>
-    <w:link w:val="Lead2Char"/>
-    <w:qFormat/>
-    <w:rsid w:val="00121AD5"/>
-    <w:pPr>
-      <w:spacing w:after="720" w:line="240" w:lineRule="auto"/>
-    </w:pPr>
-    <w:rPr>
-      <w:rFonts w:ascii="Segoe UI Light" w:eastAsiaTheme="majorEastAsia" w:hAnsi="Segoe UI Light" w:cstheme="majorBidi"/>
-      <w:bCs/>
-      <w:kern w:val="56"/>
-      <w:sz w:val="56"/>
-      <w:szCs w:val="26"/>
-    </w:rPr>
-  </w:style>
-  <w:style w:type="character" w:customStyle="1" w:styleId="Lead1Char">
-    <w:name w:val="Lead 1 Char"/>
-    <w:basedOn w:val="Heading1Char"/>
-    <w:link w:val="Lead1"/>
-    <w:rsid w:val="00121AD5"/>
-    <w:rPr>
-      <w:rFonts w:ascii="Segoe UI" w:eastAsiaTheme="majorEastAsia" w:hAnsi="Segoe UI" w:cs="Segoe UI"/>
-      <w:b/>
-      <w:bCs/>
-      <w:sz w:val="36"/>
-      <w:szCs w:val="28"/>
-    </w:rPr>
-  </w:style>
-  <w:style w:type="paragraph" w:styleId="Header">
-    <w:name w:val="header"/>
-    <w:basedOn w:val="Normal"/>
-    <w:link w:val="HeaderChar"/>
-    <w:uiPriority w:val="99"/>
-    <w:unhideWhenUsed/>
-    <w:rsid w:val="003B1F5D"/>
-    <w:pPr>
-      <w:tabs>
-        <w:tab w:val="center" w:pos="4680"/>
-        <w:tab w:val="right" w:pos="9360"/>
-      </w:tabs>
-      <w:spacing w:after="0" w:line="240" w:lineRule="auto"/>
-    </w:pPr>
-  </w:style>
-  <w:style w:type="character" w:customStyle="1" w:styleId="Lead2Char">
-    <w:name w:val="Lead 2 Char"/>
-    <w:basedOn w:val="Heading2Char"/>
-    <w:link w:val="Lead2"/>
-    <w:rsid w:val="00121AD5"/>
-    <w:rPr>
-      <w:rFonts w:ascii="Segoe UI Light" w:eastAsiaTheme="majorEastAsia" w:hAnsi="Segoe UI Light" w:cstheme="majorBidi"/>
-      <w:bCs/>
-      <w:kern w:val="56"/>
-      <w:sz w:val="56"/>
-      <w:szCs w:val="26"/>
-    </w:rPr>
-  </w:style>
-  <w:style w:type="character" w:customStyle="1" w:styleId="HeaderChar">
-    <w:name w:val="Header Char"/>
-    <w:basedOn w:val="DefaultParagraphFont"/>
-    <w:link w:val="Header"/>
-    <w:uiPriority w:val="99"/>
-    <w:rsid w:val="003B1F5D"/>
-    <w:rPr>
-      <w:rFonts w:asciiTheme="majorHAnsi" w:hAnsiTheme="majorHAnsi"/>
-    </w:rPr>
-  </w:style>
-  <w:style w:type="paragraph" w:styleId="Footer">
-    <w:name w:val="footer"/>
-    <w:basedOn w:val="Normal"/>
-    <w:link w:val="FooterChar"/>
-    <w:uiPriority w:val="99"/>
-    <w:unhideWhenUsed/>
-    <w:rsid w:val="003B1F5D"/>
-    <w:pPr>
-      <w:tabs>
-        <w:tab w:val="center" w:pos="4680"/>
-        <w:tab w:val="right" w:pos="9360"/>
-      </w:tabs>
-      <w:spacing w:after="0" w:line="240" w:lineRule="auto"/>
-    </w:pPr>
-  </w:style>
-  <w:style w:type="character" w:customStyle="1" w:styleId="FooterChar">
-    <w:name w:val="Footer Char"/>
-    <w:basedOn w:val="DefaultParagraphFont"/>
-    <w:link w:val="Footer"/>
-    <w:uiPriority w:val="99"/>
-    <w:rsid w:val="003B1F5D"/>
-    <w:rPr>
-      <w:rFonts w:asciiTheme="majorHAnsi" w:hAnsiTheme="majorHAnsi"/>
-    </w:rPr>
-  </w:style>
-  <w:style w:type="table" w:styleId="TableGrid">
-    <w:name w:val="Table Grid"/>
-    <w:basedOn w:val="TableNormal"/>
-    <w:uiPriority w:val="39"/>
-    <w:rsid w:val="003A500A"/>
-    <w:pPr>
-      <w:spacing w:after="0" w:line="240" w:lineRule="auto"/>
-    </w:pPr>
-    <w:rPr>
-      <w:sz w:val="24"/>
-      <w:szCs w:val="24"/>
-    </w:rPr>
-    <w:tblPr>
-      <w:tblBorders>
-        <w:top w:val="single" w:sz="4" w:space="0" w:color="auto"/>
-        <w:left w:val="single" w:sz="4" w:space="0" w:color="auto"/>
-        <w:bottom w:val="single" w:sz="4" w:space="0" w:color="auto"/>
-        <w:right w:val="single" w:sz="4" w:space="0" w:color="auto"/>
-        <w:insideH w:val="single" w:sz="4" w:space="0" w:color="auto"/>
-        <w:insideV w:val="single" w:sz="4" w:space="0" w:color="auto"/>
-      </w:tblBorders>
-    </w:tblPr>
-  </w:style>
-  <w:style w:type="paragraph" w:styleId="BalloonText">
-    <w:name w:val="Balloon Text"/>
-    <w:basedOn w:val="Normal"/>
-    <w:link w:val="BalloonTextChar"/>
-    <w:uiPriority w:val="99"/>
-    <w:semiHidden/>
-    <w:unhideWhenUsed/>
-    <w:rsid w:val="003A500A"/>
-    <w:pPr>
-      <w:spacing w:after="0" w:line="240" w:lineRule="auto"/>
-    </w:pPr>
-    <w:rPr>
-      <w:rFonts w:ascii="Tahoma" w:hAnsi="Tahoma" w:cs="Tahoma"/>
-      <w:sz w:val="16"/>
-      <w:szCs w:val="16"/>
-    </w:rPr>
-  </w:style>
-  <w:style w:type="character" w:customStyle="1" w:styleId="BalloonTextChar">
-    <w:name w:val="Balloon Text Char"/>
-    <w:basedOn w:val="DefaultParagraphFont"/>
-    <w:link w:val="BalloonText"/>
-    <w:uiPriority w:val="99"/>
-    <w:semiHidden/>
-    <w:rsid w:val="003A500A"/>
-    <w:rPr>
-      <w:rFonts w:ascii="Tahoma" w:hAnsi="Tahoma" w:cs="Tahoma"/>
-      <w:sz w:val="16"/>
-      <w:szCs w:val="16"/>
-    </w:rPr>
-  </w:style>
-  <w:style w:type="paragraph" w:customStyle="1" w:styleId="Normal2">
-    <w:name w:val="Normal 2"/>
-    <w:basedOn w:val="Normal"/>
-    <w:link w:val="Normal2Char"/>
-    <w:qFormat/>
-    <w:rsid w:val="003A500A"/>
-    <w:pPr>
-      <w:spacing w:after="120" w:line="240" w:lineRule="auto"/>
-    </w:pPr>
-    <w:rPr>
-      <w:rFonts w:ascii="Segoe UI" w:hAnsi="Segoe UI"/>
-      <w:sz w:val="20"/>
-      <w:szCs w:val="24"/>
-    </w:rPr>
-  </w:style>
-  <w:style w:type="paragraph" w:customStyle="1" w:styleId="Strong2">
-    <w:name w:val="Strong 2"/>
-    <w:basedOn w:val="Normal2"/>
-    <w:link w:val="Strong2Char"/>
-    <w:qFormat/>
-    <w:rsid w:val="003A500A"/>
-    <w:rPr>
-      <w:rFonts w:ascii="Segoe UI Semibold" w:hAnsi="Segoe UI Semibold"/>
-    </w:rPr>
-  </w:style>
-  <w:style w:type="character" w:customStyle="1" w:styleId="Normal2Char">
-    <w:name w:val="Normal 2 Char"/>
-    <w:basedOn w:val="DefaultParagraphFont"/>
-    <w:link w:val="Normal2"/>
-    <w:rsid w:val="003A500A"/>
-    <w:rPr>
-      <w:rFonts w:ascii="Segoe UI" w:hAnsi="Segoe UI"/>
-      <w:sz w:val="20"/>
-      <w:szCs w:val="24"/>
-    </w:rPr>
-  </w:style>
-  <w:style w:type="table" w:customStyle="1" w:styleId="LightShading-Accent11">
-    <w:name w:val="Light Shading - Accent 11"/>
-    <w:basedOn w:val="TableNormal"/>
-    <w:uiPriority w:val="60"/>
-    <w:rsid w:val="007C1526"/>
-    <w:pPr>
-      <w:spacing w:after="0" w:line="240" w:lineRule="auto"/>
-    </w:pPr>
-    <w:rPr>
-      <w:color w:val="365F91" w:themeColor="accent1" w:themeShade="BF"/>
-      <w:lang w:eastAsia="zh-TW"/>
-    </w:rPr>
-    <w:tblPr>
-      <w:tblStyleRowBandSize w:val="1"/>
-      <w:tblStyleColBandSize w:val="1"/>
-      <w:tblBorders>
-        <w:top w:val="single" w:sz="8" w:space="0" w:color="4F81BD" w:themeColor="accent1"/>
-        <w:bottom w:val="single" w:sz="8" w:space="0" w:color="4F81BD" w:themeColor="accent1"/>
-      </w:tblBorders>
-    </w:tblPr>
-    <w:tblStylePr w:type="firstRow">
-      <w:pPr>
-        <w:spacing w:before="0" w:after="0" w:line="240" w:lineRule="auto"/>
-      </w:pPr>
-      <w:rPr>
-        <w:b/>
-        <w:bCs/>
-      </w:rPr>
-      <w:tblPr/>
-      <w:tcPr>
-        <w:tcBorders>
-          <w:top w:val="single" w:sz="8" w:space="0" w:color="4F81BD" w:themeColor="accent1"/>
-          <w:left w:val="nil"/>
-          <w:bottom w:val="single" w:sz="8" w:space="0" w:color="4F81BD" w:themeColor="accent1"/>
-          <w:right w:val="nil"/>
-          <w:insideH w:val="nil"/>
-          <w:insideV w:val="nil"/>
-        </w:tcBorders>
-      </w:tcPr>
-    </w:tblStylePr>
-    <w:tblStylePr w:type="lastRow">
-      <w:pPr>
-        <w:spacing w:before="0" w:after="0" w:line="240" w:lineRule="auto"/>
-      </w:pPr>
-      <w:rPr>
-        <w:b/>
-        <w:bCs/>
-      </w:rPr>
-      <w:tblPr/>
-      <w:tcPr>
-        <w:tcBorders>
-          <w:top w:val="single" w:sz="8" w:space="0" w:color="4F81BD" w:themeColor="accent1"/>
-          <w:left w:val="nil"/>
-          <w:bottom w:val="single" w:sz="8" w:space="0" w:color="4F81BD" w:themeColor="accent1"/>
-          <w:right w:val="nil"/>
-          <w:insideH w:val="nil"/>
-          <w:insideV w:val="nil"/>
-        </w:tcBorders>
-      </w:tcPr>
-    </w:tblStylePr>
-    <w:tblStylePr w:type="firstCol">
-      <w:rPr>
-        <w:b/>
-        <w:bCs/>
-      </w:rPr>
-    </w:tblStylePr>
-    <w:tblStylePr w:type="lastCol">
-      <w:rPr>
-        <w:b/>
-        <w:bCs/>
-      </w:rPr>
-    </w:tblStylePr>
-    <w:tblStylePr w:type="band1Vert">
-      <w:tblPr/>
-      <w:tcPr>
-        <w:tcBorders>
-          <w:left w:val="nil"/>
-          <w:right w:val="nil"/>
-          <w:insideH w:val="nil"/>
-          <w:insideV w:val="nil"/>
-        </w:tcBorders>
-        <w:shd w:val="clear" w:color="auto" w:fill="D3DFEE" w:themeFill="accent1" w:themeFillTint="3F"/>
-      </w:tcPr>
-    </w:tblStylePr>
-    <w:tblStylePr w:type="band1Horz">
-      <w:tblPr/>
-      <w:tcPr>
-        <w:tcBorders>
-          <w:left w:val="nil"/>
-          <w:right w:val="nil"/>
-          <w:insideH w:val="nil"/>
-          <w:insideV w:val="nil"/>
-        </w:tcBorders>
-        <w:shd w:val="clear" w:color="auto" w:fill="D3DFEE" w:themeFill="accent1" w:themeFillTint="3F"/>
-      </w:tcPr>
-    </w:tblStylePr>
-  </w:style>
-  <w:style w:type="character" w:customStyle="1" w:styleId="Strong2Char">
-    <w:name w:val="Strong 2 Char"/>
-    <w:basedOn w:val="Normal2Char"/>
-    <w:link w:val="Strong2"/>
-    <w:rsid w:val="003A500A"/>
-    <w:rPr>
-      <w:rFonts w:ascii="Segoe UI Semibold" w:hAnsi="Segoe UI Semibold"/>
-      <w:sz w:val="20"/>
-      <w:szCs w:val="24"/>
-    </w:rPr>
-  </w:style>
-  <w:style w:type="paragraph" w:customStyle="1" w:styleId="Small">
-    <w:name w:val="Small"/>
-    <w:basedOn w:val="Normal2"/>
-    <w:link w:val="SmallChar"/>
-    <w:qFormat/>
-    <w:rsid w:val="00702746"/>
-    <w:rPr>
-      <w:sz w:val="16"/>
-      <w:lang w:eastAsia="zh-TW"/>
-    </w:rPr>
-  </w:style>
-  <w:style w:type="paragraph" w:customStyle="1" w:styleId="SmallStrong">
-    <w:name w:val="Small Strong"/>
-    <w:basedOn w:val="Small"/>
-    <w:link w:val="SmallStrongChar"/>
-    <w:qFormat/>
-    <w:rsid w:val="00C74622"/>
-    <w:rPr>
-      <w:b/>
-    </w:rPr>
-  </w:style>
-  <w:style w:type="character" w:customStyle="1" w:styleId="SmallChar">
-    <w:name w:val="Small Char"/>
-    <w:basedOn w:val="Normal2Char"/>
-    <w:link w:val="Small"/>
-    <w:rsid w:val="00702746"/>
-    <w:rPr>
-      <w:rFonts w:ascii="Segoe UI" w:hAnsi="Segoe UI"/>
-      <w:sz w:val="16"/>
-      <w:szCs w:val="24"/>
-      <w:lang w:eastAsia="zh-TW"/>
-    </w:rPr>
-  </w:style>
-  <w:style w:type="paragraph" w:customStyle="1" w:styleId="SmallBullet">
-    <w:name w:val="Small Bullet"/>
-    <w:basedOn w:val="Small"/>
-    <w:link w:val="SmallBulletChar"/>
-    <w:qFormat/>
-    <w:rsid w:val="00C74622"/>
-    <w:pPr>
-      <w:numPr>
-        <w:numId w:val="4"/>
-      </w:numPr>
-      <w:ind w:left="288" w:hanging="288"/>
-    </w:pPr>
-  </w:style>
-  <w:style w:type="character" w:customStyle="1" w:styleId="SmallStrongChar">
-    <w:name w:val="Small Strong Char"/>
-    <w:basedOn w:val="SmallChar"/>
-    <w:link w:val="SmallStrong"/>
-    <w:rsid w:val="00C74622"/>
-    <w:rPr>
-      <w:rFonts w:ascii="Segoe UI" w:hAnsi="Segoe UI"/>
-      <w:b/>
-      <w:color w:val="365F91" w:themeColor="accent1" w:themeShade="BF"/>
-      <w:sz w:val="16"/>
-      <w:szCs w:val="24"/>
-      <w:lang w:eastAsia="zh-TW"/>
-    </w:rPr>
-  </w:style>
-  <w:style w:type="character" w:customStyle="1" w:styleId="SmallBulletChar">
-    <w:name w:val="Small Bullet Char"/>
-    <w:basedOn w:val="SmallChar"/>
-    <w:link w:val="SmallBullet"/>
-    <w:rsid w:val="00C74622"/>
-    <w:rPr>
-      <w:rFonts w:ascii="Segoe UI" w:hAnsi="Segoe UI"/>
-      <w:color w:val="365F91" w:themeColor="accent1" w:themeShade="BF"/>
-      <w:sz w:val="16"/>
-      <w:szCs w:val="24"/>
-      <w:lang w:eastAsia="zh-TW"/>
-    </w:rPr>
-  </w:style>
-  <w:style w:type="character" w:customStyle="1" w:styleId="Heading4Char">
-    <w:name w:val="Heading 4 Char"/>
-    <w:basedOn w:val="DefaultParagraphFont"/>
-    <w:link w:val="Heading4"/>
-    <w:uiPriority w:val="9"/>
-    <w:semiHidden/>
-    <w:rsid w:val="00121AD5"/>
-    <w:rPr>
-      <w:rFonts w:asciiTheme="majorHAnsi" w:eastAsiaTheme="majorEastAsia" w:hAnsiTheme="majorHAnsi" w:cstheme="majorBidi"/>
-      <w:b/>
-      <w:bCs/>
-      <w:i/>
-      <w:iCs/>
-      <w:color w:val="4F81BD" w:themeColor="accent1"/>
-    </w:rPr>
-  </w:style>
-  <w:style w:type="character" w:styleId="Hyperlink">
-    <w:name w:val="Hyperlink"/>
-    <w:basedOn w:val="DefaultParagraphFont"/>
-    <w:uiPriority w:val="99"/>
-    <w:unhideWhenUsed/>
-    <w:rsid w:val="00235E83"/>
-    <w:rPr>
-      <w:color w:val="0000FF" w:themeColor="hyperlink"/>
-      <w:u w:val="single"/>
-    </w:rPr>
-  </w:style>
-  <w:style w:type="paragraph" w:customStyle="1" w:styleId="15space">
-    <w:name w:val="1.5 space"/>
-    <w:basedOn w:val="NoSpacing"/>
-    <w:link w:val="15spaceChar"/>
-    <w:qFormat/>
-    <w:rsid w:val="00CA06C4"/>
-    <w:pPr>
-      <w:spacing w:before="120"/>
-    </w:pPr>
-    <w:rPr>
-      <w:noProof/>
-    </w:rPr>
-  </w:style>
-  <w:style w:type="character" w:customStyle="1" w:styleId="NoSpacingChar">
-    <w:name w:val="No Spacing Char"/>
-    <w:basedOn w:val="DefaultParagraphFont"/>
-    <w:link w:val="NoSpacing"/>
-    <w:uiPriority w:val="1"/>
-    <w:rsid w:val="00CA06C4"/>
-    <w:rPr>
-      <w:rFonts w:asciiTheme="majorHAnsi" w:hAnsiTheme="majorHAnsi"/>
-    </w:rPr>
-  </w:style>
-  <w:style w:type="character" w:customStyle="1" w:styleId="15spaceChar">
-    <w:name w:val="1.5 space Char"/>
-    <w:basedOn w:val="NoSpacingChar"/>
-    <w:link w:val="15space"/>
-    <w:rsid w:val="00CA06C4"/>
-    <w:rPr>
-      <w:rFonts w:asciiTheme="majorHAnsi" w:hAnsiTheme="majorHAnsi"/>
-      <w:noProof/>
-    </w:rPr>
-  </w:style>
-</w:styles>
-</file>
-
 <file path=word/theme/theme1.xml><?xml version="1.0" encoding="utf-8"?>
 <a:theme xmlns:a="http://schemas.openxmlformats.org/drawingml/2006/main" name="Office Theme">
   <a:themeElements>
@@ -6982,6 +6122,21 @@
 </file>
 
 <file path=customXml/item1.xml><?xml version="1.0" encoding="utf-8"?>
+<p:properties xmlns:p="http://schemas.microsoft.com/office/2006/metadata/properties" xmlns:xsi="http://www.w3.org/2001/XMLSchema-instance" xmlns:pc="http://schemas.microsoft.com/office/infopath/2007/PartnerControls">
+  <documentManagement/>
+</p:properties>
+</file>
+
+<file path=customXml/item2.xml><?xml version="1.0" encoding="utf-8"?>
+<?mso-contentType ?>
+<FormTemplates xmlns="http://schemas.microsoft.com/sharepoint/v3/contenttype/forms">
+  <Display>DocumentLibraryForm</Display>
+  <Edit>DocumentLibraryForm</Edit>
+  <New>DocumentLibraryForm</New>
+</FormTemplates>
+</file>
+
+<file path=customXml/item3.xml><?xml version="1.0" encoding="utf-8"?>
 <ct:contentTypeSchema xmlns:ct="http://schemas.microsoft.com/office/2006/metadata/contentType" xmlns:ma="http://schemas.microsoft.com/office/2006/metadata/properties/metaAttributes" ct:_="" ma:_="" ma:contentTypeName="Document" ma:contentTypeID="0x0101007E7EFD1793D39843AC71391B0D75A3AC" ma:contentTypeVersion="2" ma:contentTypeDescription="Create a new document." ma:contentTypeScope="" ma:versionID="f3e79689492087fff64521badbf3957f">
   <xsd:schema xmlns:xsd="http://www.w3.org/2001/XMLSchema" xmlns:xs="http://www.w3.org/2001/XMLSchema" xmlns:p="http://schemas.microsoft.com/office/2006/metadata/properties" xmlns:ns2="3d04c95d-6087-4c58-8a2a-e749e6e6d053" targetNamespace="http://schemas.microsoft.com/office/2006/metadata/properties" ma:root="true" ma:fieldsID="12f36249920034a064126ce13e2e1632" ns2:_="">
     <xsd:import namespace="3d04c95d-6087-4c58-8a2a-e749e6e6d053"/>
@@ -7129,29 +6284,37 @@
 </ct:contentTypeSchema>
 </file>
 
-<file path=customXml/item2.xml><?xml version="1.0" encoding="utf-8"?>
-<?mso-contentType ?>
-<FormTemplates xmlns="http://schemas.microsoft.com/sharepoint/v3/contenttype/forms">
-  <Display>DocumentLibraryForm</Display>
-  <Edit>DocumentLibraryForm</Edit>
-  <New>DocumentLibraryForm</New>
-</FormTemplates>
-</file>
-
-<file path=customXml/item3.xml><?xml version="1.0" encoding="utf-8"?>
-<p:properties xmlns:p="http://schemas.microsoft.com/office/2006/metadata/properties" xmlns:xsi="http://www.w3.org/2001/XMLSchema-instance" xmlns:pc="http://schemas.microsoft.com/office/infopath/2007/PartnerControls">
-  <documentManagement/>
-</p:properties>
-</file>
-
 <file path=customXml/itemProps1.xml><?xml version="1.0" encoding="utf-8"?>
-<ds:datastoreItem xmlns:ds="http://schemas.openxmlformats.org/officeDocument/2006/customXml" ds:itemID="{660C1BE1-3304-498D-817A-E24C70D37D10}"/>
+<ds:datastoreItem xmlns:ds="http://schemas.openxmlformats.org/officeDocument/2006/customXml" ds:itemID="{BB557450-C205-4316-A46B-1136D44DF530}">
+  <ds:schemaRefs>
+    <ds:schemaRef ds:uri="http://schemas.microsoft.com/office/2006/metadata/properties"/>
+    <ds:schemaRef ds:uri="http://schemas.microsoft.com/office/infopath/2007/PartnerControls"/>
+  </ds:schemaRefs>
+</ds:datastoreItem>
 </file>
 
 <file path=customXml/itemProps2.xml><?xml version="1.0" encoding="utf-8"?>
-<ds:datastoreItem xmlns:ds="http://schemas.openxmlformats.org/officeDocument/2006/customXml" ds:itemID="{F285A13F-BCFB-4A6E-81C6-65746B59C518}"/>
+<ds:datastoreItem xmlns:ds="http://schemas.openxmlformats.org/officeDocument/2006/customXml" ds:itemID="{F285A13F-BCFB-4A6E-81C6-65746B59C518}">
+  <ds:schemaRefs>
+    <ds:schemaRef ds:uri="http://schemas.microsoft.com/sharepoint/v3/contenttype/forms"/>
+  </ds:schemaRefs>
+</ds:datastoreItem>
 </file>
 
 <file path=customXml/itemProps3.xml><?xml version="1.0" encoding="utf-8"?>
-<ds:datastoreItem xmlns:ds="http://schemas.openxmlformats.org/officeDocument/2006/customXml" ds:itemID="{BB557450-C205-4316-A46B-1136D44DF530}"/>
+<ds:datastoreItem xmlns:ds="http://schemas.openxmlformats.org/officeDocument/2006/customXml" ds:itemID="{660C1BE1-3304-498D-817A-E24C70D37D10}">
+  <ds:schemaRefs>
+    <ds:schemaRef ds:uri="http://schemas.microsoft.com/office/2006/metadata/contentType"/>
+    <ds:schemaRef ds:uri="http://schemas.microsoft.com/office/2006/metadata/properties/metaAttributes"/>
+    <ds:schemaRef ds:uri="http://www.w3.org/2001/XMLSchema"/>
+    <ds:schemaRef ds:uri="http://schemas.microsoft.com/office/2006/metadata/properties"/>
+    <ds:schemaRef ds:uri="3d04c95d-6087-4c58-8a2a-e749e6e6d053"/>
+    <ds:schemaRef ds:uri="http://schemas.microsoft.com/office/2006/documentManagement/types"/>
+    <ds:schemaRef ds:uri="http://schemas.microsoft.com/office/infopath/2007/PartnerControls"/>
+    <ds:schemaRef ds:uri="http://schemas.openxmlformats.org/package/2006/metadata/core-properties"/>
+    <ds:schemaRef ds:uri="http://purl.org/dc/elements/1.1/"/>
+    <ds:schemaRef ds:uri="http://purl.org/dc/terms/"/>
+    <ds:schemaRef ds:uri="http://schemas.microsoft.com/internal/obd"/>
+  </ds:schemaRefs>
+</ds:datastoreItem>
 </file>
</xml_diff>